<commit_message>
correccion de colores en texto y adicion de mencion del cds en datos de la empresa
</commit_message>
<xml_diff>
--- a/DATID_Guia_de_reporte_de_estadia_2023.docx
+++ b/DATID_Guia_de_reporte_de_estadia_2023.docx
@@ -101,8 +101,7 @@
         <w:jc w:val="center"/>
         <w:rPr>
           <w:b/>
-          <w:sz w:val="28"/>
-          <w:szCs w:val="32"/>
+          <w:sz w:val="20"/>
         </w:rPr>
       </w:pPr>
     </w:p>
@@ -125,68 +124,34 @@
         <w:jc w:val="center"/>
         <w:rPr>
           <w:b/>
-          <w:color w:val="FF0000"/>
           <w:sz w:val="28"/>
           <w:szCs w:val="32"/>
         </w:rPr>
       </w:pPr>
       <w:r>
-        <w:rPr>
-          <w:b/>
-          <w:color w:val="FF0000"/>
-          <w:sz w:val="28"/>
-          <w:szCs w:val="32"/>
-        </w:rPr>
-        <w:t>NOMBRE DEL PROYECTO</w:t>
-      </w:r>
-      <w:r>
-        <w:rPr>
-          <w:b/>
-          <w:color w:val="FF0000"/>
-          <w:sz w:val="28"/>
-          <w:szCs w:val="32"/>
-        </w:rPr>
-        <w:t xml:space="preserve"> MODULO DE REPORTES</w:t>
-      </w:r>
-    </w:p>
-    <w:p>
-      <w:pPr>
-        <w:spacing w:line="240" w:lineRule="auto"/>
-        <w:ind w:right="3876"/>
         <w:rPr>
           <w:b/>
           <w:sz w:val="28"/>
           <w:szCs w:val="32"/>
         </w:rPr>
-      </w:pPr>
+        <w:t>SISTEMA DE GESTIÓN DE CAPACITACIONES MÓDULO DE REPORTES PARA EL DEPTO. DE DESARROLLO ACADEMICO</w:t>
+      </w:r>
     </w:p>
     <w:p>
       <w:pPr>
         <w:spacing w:line="240" w:lineRule="auto"/>
-        <w:ind w:left="-709" w:right="3876"/>
-        <w:jc w:val="center"/>
+        <w:ind w:right="3876"/>
         <w:rPr>
           <w:b/>
-          <w:szCs w:val="28"/>
+          <w:sz w:val="28"/>
+          <w:szCs w:val="32"/>
         </w:rPr>
       </w:pPr>
     </w:p>
     <w:p>
       <w:pPr>
         <w:spacing w:line="240" w:lineRule="auto"/>
-        <w:ind w:left="-709" w:right="3876"/>
-        <w:jc w:val="center"/>
-        <w:rPr>
-          <w:b/>
-          <w:szCs w:val="28"/>
-        </w:rPr>
-      </w:pPr>
-    </w:p>
-    <w:p>
-      <w:pPr>
-        <w:spacing w:line="240" w:lineRule="auto"/>
-        <w:ind w:left="-709" w:right="3876"/>
-        <w:jc w:val="center"/>
+        <w:ind w:right="3876"/>
         <w:rPr>
           <w:b/>
           <w:szCs w:val="28"/>
@@ -440,7 +405,6 @@
               <w:jc w:val="center"/>
               <w:rPr>
                 <w:b/>
-                <w:color w:val="FF0000"/>
                 <w:sz w:val="32"/>
                 <w:szCs w:val="32"/>
               </w:rPr>
@@ -448,7 +412,6 @@
             <w:r>
               <w:rPr>
                 <w:b/>
-                <w:color w:val="FF0000"/>
                 <w:sz w:val="32"/>
                 <w:szCs w:val="32"/>
               </w:rPr>
@@ -483,7 +446,6 @@
             <w:r>
               <w:rPr>
                 <w:rFonts w:cs="Arial"/>
-                <w:color w:val="FF0000"/>
                 <w:szCs w:val="28"/>
               </w:rPr>
               <w:t>ASESOR</w:t>
@@ -491,7 +453,6 @@
             <w:r>
               <w:rPr>
                 <w:rFonts w:cs="Arial"/>
-                <w:color w:val="FF0000"/>
                 <w:szCs w:val="28"/>
               </w:rPr>
               <w:t>A</w:t>
@@ -499,7 +460,6 @@
             <w:r>
               <w:rPr>
                 <w:rFonts w:cs="Arial"/>
-                <w:color w:val="FF0000"/>
                 <w:szCs w:val="28"/>
               </w:rPr>
               <w:t xml:space="preserve"> </w:t>
@@ -543,7 +503,6 @@
             <w:r>
               <w:rPr>
                 <w:rFonts w:cs="Arial"/>
-                <w:color w:val="FF0000"/>
                 <w:szCs w:val="28"/>
               </w:rPr>
               <w:t xml:space="preserve">ASESOR </w:t>
@@ -558,7 +517,6 @@
             <w:r>
               <w:rPr>
                 <w:rFonts w:cs="Arial"/>
-                <w:color w:val="FF0000"/>
                 <w:szCs w:val="28"/>
               </w:rPr>
               <w:t>O</w:t>
@@ -583,7 +541,6 @@
               <w:rPr>
                 <w:rFonts w:cs="Arial"/>
                 <w:b/>
-                <w:color w:val="FF0000"/>
               </w:rPr>
               <w:t>DRA. MARTHA FABIOLA WENCES DIAZ</w:t>
             </w:r>
@@ -613,14 +570,19 @@
               <w:rPr>
                 <w:rFonts w:cs="Arial"/>
                 <w:b/>
-                <w:color w:val="000000" w:themeColor="text1"/>
               </w:rPr>
             </w:pPr>
             <w:r>
               <w:rPr>
                 <w:rFonts w:cs="Arial"/>
                 <w:b/>
-                <w:color w:val="FF0000"/>
+              </w:rPr>
+              <w:t xml:space="preserve">M. T. I. </w:t>
+            </w:r>
+            <w:r>
+              <w:rPr>
+                <w:rFonts w:cs="Arial"/>
+                <w:b/>
               </w:rPr>
               <w:t>MAURO BAHENA CASTRO</w:t>
             </w:r>
@@ -730,7 +692,6 @@
       <w:r>
         <w:rPr>
           <w:b/>
-          <w:color w:val="FF0000"/>
           <w:szCs w:val="32"/>
         </w:rPr>
         <w:t>SEPTIEMBRE</w:t>
@@ -738,7 +699,6 @@
       <w:r>
         <w:rPr>
           <w:b/>
-          <w:color w:val="FF0000"/>
           <w:szCs w:val="32"/>
         </w:rPr>
         <w:t xml:space="preserve"> DE 20</w:t>
@@ -746,7 +706,6 @@
       <w:r>
         <w:rPr>
           <w:b/>
-          <w:color w:val="FF0000"/>
           <w:szCs w:val="32"/>
         </w:rPr>
         <w:t>2</w:t>
@@ -754,7 +713,6 @@
       <w:r>
         <w:rPr>
           <w:b/>
-          <w:color w:val="FF0000"/>
           <w:szCs w:val="32"/>
         </w:rPr>
         <w:t>3</w:t>
@@ -874,7 +832,7 @@
         </w:rPr>
         <w:fldChar w:fldCharType="separate"/>
       </w:r>
-      <w:hyperlink w:anchor="_Toc103865162" w:history="1">
+      <w:hyperlink w:anchor="_Toc136977057" w:history="1">
         <w:r>
           <w:rPr>
             <w:rStyle w:val="Hipervnculo"/>
@@ -901,7 +859,7 @@
             <w:noProof/>
             <w:webHidden/>
           </w:rPr>
-          <w:instrText xml:space="preserve"> PAGEREF _Toc103865162 \h </w:instrText>
+          <w:instrText xml:space="preserve"> PAGEREF _Toc136977057 \h </w:instrText>
         </w:r>
         <w:r>
           <w:rPr>
@@ -945,7 +903,7 @@
           <w:lang w:eastAsia="es-MX"/>
         </w:rPr>
       </w:pPr>
-      <w:hyperlink w:anchor="_Toc103865163" w:history="1">
+      <w:hyperlink w:anchor="_Toc136977058" w:history="1">
         <w:r>
           <w:rPr>
             <w:rStyle w:val="Hipervnculo"/>
@@ -972,7 +930,7 @@
             <w:noProof/>
             <w:webHidden/>
           </w:rPr>
-          <w:instrText xml:space="preserve"> PAGEREF _Toc103865163 \h </w:instrText>
+          <w:instrText xml:space="preserve"> PAGEREF _Toc136977058 \h </w:instrText>
         </w:r>
         <w:r>
           <w:rPr>
@@ -1016,7 +974,7 @@
           <w:lang w:eastAsia="es-MX"/>
         </w:rPr>
       </w:pPr>
-      <w:hyperlink w:anchor="_Toc103865164" w:history="1">
+      <w:hyperlink w:anchor="_Toc136977059" w:history="1">
         <w:r>
           <w:rPr>
             <w:rStyle w:val="Hipervnculo"/>
@@ -1043,7 +1001,7 @@
             <w:noProof/>
             <w:webHidden/>
           </w:rPr>
-          <w:instrText xml:space="preserve"> PAGEREF _Toc103865164 \h </w:instrText>
+          <w:instrText xml:space="preserve"> PAGEREF _Toc136977059 \h </w:instrText>
         </w:r>
         <w:r>
           <w:rPr>
@@ -1087,7 +1045,7 @@
           <w:lang w:eastAsia="es-MX"/>
         </w:rPr>
       </w:pPr>
-      <w:hyperlink w:anchor="_Toc103865165" w:history="1">
+      <w:hyperlink w:anchor="_Toc136977060" w:history="1">
         <w:r>
           <w:rPr>
             <w:rStyle w:val="Hipervnculo"/>
@@ -1114,7 +1072,7 @@
             <w:noProof/>
             <w:webHidden/>
           </w:rPr>
-          <w:instrText xml:space="preserve"> PAGEREF _Toc103865165 \h </w:instrText>
+          <w:instrText xml:space="preserve"> PAGEREF _Toc136977060 \h </w:instrText>
         </w:r>
         <w:r>
           <w:rPr>
@@ -1158,7 +1116,7 @@
           <w:lang w:eastAsia="es-MX"/>
         </w:rPr>
       </w:pPr>
-      <w:hyperlink w:anchor="_Toc103865166" w:history="1">
+      <w:hyperlink w:anchor="_Toc136977061" w:history="1">
         <w:r>
           <w:rPr>
             <w:rStyle w:val="Hipervnculo"/>
@@ -1185,7 +1143,7 @@
             <w:noProof/>
             <w:webHidden/>
           </w:rPr>
-          <w:instrText xml:space="preserve"> PAGEREF _Toc103865166 \h </w:instrText>
+          <w:instrText xml:space="preserve"> PAGEREF _Toc136977061 \h </w:instrText>
         </w:r>
         <w:r>
           <w:rPr>
@@ -1229,7 +1187,7 @@
           <w:lang w:eastAsia="es-MX"/>
         </w:rPr>
       </w:pPr>
-      <w:hyperlink w:anchor="_Toc103865167" w:history="1">
+      <w:hyperlink w:anchor="_Toc136977062" w:history="1">
         <w:r>
           <w:rPr>
             <w:rStyle w:val="Hipervnculo"/>
@@ -1256,7 +1214,7 @@
             <w:noProof/>
             <w:webHidden/>
           </w:rPr>
-          <w:instrText xml:space="preserve"> PAGEREF _Toc103865167 \h </w:instrText>
+          <w:instrText xml:space="preserve"> PAGEREF _Toc136977062 \h </w:instrText>
         </w:r>
         <w:r>
           <w:rPr>
@@ -1300,7 +1258,7 @@
           <w:lang w:eastAsia="es-MX"/>
         </w:rPr>
       </w:pPr>
-      <w:hyperlink w:anchor="_Toc103865168" w:history="1">
+      <w:hyperlink w:anchor="_Toc136977063" w:history="1">
         <w:r>
           <w:rPr>
             <w:rStyle w:val="Hipervnculo"/>
@@ -1327,7 +1285,7 @@
             <w:noProof/>
             <w:webHidden/>
           </w:rPr>
-          <w:instrText xml:space="preserve"> PAGEREF _Toc103865168 \h </w:instrText>
+          <w:instrText xml:space="preserve"> PAGEREF _Toc136977063 \h </w:instrText>
         </w:r>
         <w:r>
           <w:rPr>
@@ -1371,7 +1329,7 @@
           <w:lang w:eastAsia="es-MX"/>
         </w:rPr>
       </w:pPr>
-      <w:hyperlink w:anchor="_Toc103865169" w:history="1">
+      <w:hyperlink w:anchor="_Toc136977064" w:history="1">
         <w:r>
           <w:rPr>
             <w:rStyle w:val="Hipervnculo"/>
@@ -1398,7 +1356,7 @@
             <w:noProof/>
             <w:webHidden/>
           </w:rPr>
-          <w:instrText xml:space="preserve"> PAGEREF _Toc103865169 \h </w:instrText>
+          <w:instrText xml:space="preserve"> PAGEREF _Toc136977064 \h </w:instrText>
         </w:r>
         <w:r>
           <w:rPr>
@@ -1443,7 +1401,7 @@
           <w:lang w:eastAsia="es-MX"/>
         </w:rPr>
       </w:pPr>
-      <w:hyperlink w:anchor="_Toc103865170" w:history="1">
+      <w:hyperlink w:anchor="_Toc136977065" w:history="1">
         <w:r>
           <w:rPr>
             <w:rStyle w:val="Hipervnculo"/>
@@ -1470,7 +1428,7 @@
             <w:noProof/>
             <w:webHidden/>
           </w:rPr>
-          <w:instrText xml:space="preserve"> PAGEREF _Toc103865170 \h </w:instrText>
+          <w:instrText xml:space="preserve"> PAGEREF _Toc136977065 \h </w:instrText>
         </w:r>
         <w:r>
           <w:rPr>
@@ -1514,7 +1472,7 @@
           <w:lang w:eastAsia="es-MX"/>
         </w:rPr>
       </w:pPr>
-      <w:hyperlink w:anchor="_Toc103865171" w:history="1">
+      <w:hyperlink w:anchor="_Toc136977066" w:history="1">
         <w:r>
           <w:rPr>
             <w:rStyle w:val="Hipervnculo"/>
@@ -1541,7 +1499,7 @@
             <w:noProof/>
             <w:webHidden/>
           </w:rPr>
-          <w:instrText xml:space="preserve"> PAGEREF _Toc103865171 \h </w:instrText>
+          <w:instrText xml:space="preserve"> PAGEREF _Toc136977066 \h </w:instrText>
         </w:r>
         <w:r>
           <w:rPr>
@@ -1585,7 +1543,7 @@
           <w:lang w:eastAsia="es-MX"/>
         </w:rPr>
       </w:pPr>
-      <w:hyperlink w:anchor="_Toc103865172" w:history="1">
+      <w:hyperlink w:anchor="_Toc136977067" w:history="1">
         <w:r>
           <w:rPr>
             <w:rStyle w:val="Hipervnculo"/>
@@ -1612,7 +1570,7 @@
             <w:noProof/>
             <w:webHidden/>
           </w:rPr>
-          <w:instrText xml:space="preserve"> PAGEREF _Toc103865172 \h </w:instrText>
+          <w:instrText xml:space="preserve"> PAGEREF _Toc136977067 \h </w:instrText>
         </w:r>
         <w:r>
           <w:rPr>
@@ -1657,7 +1615,7 @@
           <w:lang w:eastAsia="es-MX"/>
         </w:rPr>
       </w:pPr>
-      <w:hyperlink w:anchor="_Toc103865173" w:history="1">
+      <w:hyperlink w:anchor="_Toc136977068" w:history="1">
         <w:r>
           <w:rPr>
             <w:rStyle w:val="Hipervnculo"/>
@@ -1684,7 +1642,7 @@
             <w:noProof/>
             <w:webHidden/>
           </w:rPr>
-          <w:instrText xml:space="preserve"> PAGEREF _Toc103865173 \h </w:instrText>
+          <w:instrText xml:space="preserve"> PAGEREF _Toc136977068 \h </w:instrText>
         </w:r>
         <w:r>
           <w:rPr>
@@ -1728,7 +1686,7 @@
           <w:lang w:eastAsia="es-MX"/>
         </w:rPr>
       </w:pPr>
-      <w:hyperlink w:anchor="_Toc103865174" w:history="1">
+      <w:hyperlink w:anchor="_Toc136977069" w:history="1">
         <w:r>
           <w:rPr>
             <w:rStyle w:val="Hipervnculo"/>
@@ -1755,7 +1713,7 @@
             <w:noProof/>
             <w:webHidden/>
           </w:rPr>
-          <w:instrText xml:space="preserve"> PAGEREF _Toc103865174 \h </w:instrText>
+          <w:instrText xml:space="preserve"> PAGEREF _Toc136977069 \h </w:instrText>
         </w:r>
         <w:r>
           <w:rPr>
@@ -1799,7 +1757,7 @@
           <w:lang w:eastAsia="es-MX"/>
         </w:rPr>
       </w:pPr>
-      <w:hyperlink w:anchor="_Toc103865175" w:history="1">
+      <w:hyperlink w:anchor="_Toc136977070" w:history="1">
         <w:r>
           <w:rPr>
             <w:rStyle w:val="Hipervnculo"/>
@@ -1826,7 +1784,7 @@
             <w:noProof/>
             <w:webHidden/>
           </w:rPr>
-          <w:instrText xml:space="preserve"> PAGEREF _Toc103865175 \h </w:instrText>
+          <w:instrText xml:space="preserve"> PAGEREF _Toc136977070 \h </w:instrText>
         </w:r>
         <w:r>
           <w:rPr>
@@ -1870,7 +1828,7 @@
           <w:lang w:eastAsia="es-MX"/>
         </w:rPr>
       </w:pPr>
-      <w:hyperlink w:anchor="_Toc103865176" w:history="1">
+      <w:hyperlink w:anchor="_Toc136977071" w:history="1">
         <w:r>
           <w:rPr>
             <w:rStyle w:val="Hipervnculo"/>
@@ -1897,7 +1855,7 @@
             <w:noProof/>
             <w:webHidden/>
           </w:rPr>
-          <w:instrText xml:space="preserve"> PAGEREF _Toc103865176 \h </w:instrText>
+          <w:instrText xml:space="preserve"> PAGEREF _Toc136977071 \h </w:instrText>
         </w:r>
         <w:r>
           <w:rPr>
@@ -1941,7 +1899,7 @@
           <w:lang w:eastAsia="es-MX"/>
         </w:rPr>
       </w:pPr>
-      <w:hyperlink w:anchor="_Toc103865177" w:history="1">
+      <w:hyperlink w:anchor="_Toc136977072" w:history="1">
         <w:r>
           <w:rPr>
             <w:rStyle w:val="Hipervnculo"/>
@@ -1968,7 +1926,7 @@
             <w:noProof/>
             <w:webHidden/>
           </w:rPr>
-          <w:instrText xml:space="preserve"> PAGEREF _Toc103865177 \h </w:instrText>
+          <w:instrText xml:space="preserve"> PAGEREF _Toc136977072 \h </w:instrText>
         </w:r>
         <w:r>
           <w:rPr>
@@ -2012,7 +1970,7 @@
           <w:lang w:eastAsia="es-MX"/>
         </w:rPr>
       </w:pPr>
-      <w:hyperlink w:anchor="_Toc103865178" w:history="1">
+      <w:hyperlink w:anchor="_Toc136977073" w:history="1">
         <w:r>
           <w:rPr>
             <w:rStyle w:val="Hipervnculo"/>
@@ -2039,7 +1997,7 @@
             <w:noProof/>
             <w:webHidden/>
           </w:rPr>
-          <w:instrText xml:space="preserve"> PAGEREF _Toc103865178 \h </w:instrText>
+          <w:instrText xml:space="preserve"> PAGEREF _Toc136977073 \h </w:instrText>
         </w:r>
         <w:r>
           <w:rPr>
@@ -2084,7 +2042,7 @@
           <w:lang w:eastAsia="es-MX"/>
         </w:rPr>
       </w:pPr>
-      <w:hyperlink w:anchor="_Toc103865179" w:history="1">
+      <w:hyperlink w:anchor="_Toc136977074" w:history="1">
         <w:r>
           <w:rPr>
             <w:rStyle w:val="Hipervnculo"/>
@@ -2111,7 +2069,7 @@
             <w:noProof/>
             <w:webHidden/>
           </w:rPr>
-          <w:instrText xml:space="preserve"> PAGEREF _Toc103865179 \h </w:instrText>
+          <w:instrText xml:space="preserve"> PAGEREF _Toc136977074 \h </w:instrText>
         </w:r>
         <w:r>
           <w:rPr>
@@ -2155,7 +2113,7 @@
           <w:lang w:eastAsia="es-MX"/>
         </w:rPr>
       </w:pPr>
-      <w:hyperlink w:anchor="_Toc103865180" w:history="1">
+      <w:hyperlink w:anchor="_Toc136977075" w:history="1">
         <w:r>
           <w:rPr>
             <w:rStyle w:val="Hipervnculo"/>
@@ -2182,7 +2140,7 @@
             <w:noProof/>
             <w:webHidden/>
           </w:rPr>
-          <w:instrText xml:space="preserve"> PAGEREF _Toc103865180 \h </w:instrText>
+          <w:instrText xml:space="preserve"> PAGEREF _Toc136977075 \h </w:instrText>
         </w:r>
         <w:r>
           <w:rPr>
@@ -2226,7 +2184,7 @@
           <w:lang w:eastAsia="es-MX"/>
         </w:rPr>
       </w:pPr>
-      <w:hyperlink w:anchor="_Toc103865181" w:history="1">
+      <w:hyperlink w:anchor="_Toc136977076" w:history="1">
         <w:r>
           <w:rPr>
             <w:rStyle w:val="Hipervnculo"/>
@@ -2253,7 +2211,7 @@
             <w:noProof/>
             <w:webHidden/>
           </w:rPr>
-          <w:instrText xml:space="preserve"> PAGEREF _Toc103865181 \h </w:instrText>
+          <w:instrText xml:space="preserve"> PAGEREF _Toc136977076 \h </w:instrText>
         </w:r>
         <w:r>
           <w:rPr>
@@ -2297,7 +2255,7 @@
           <w:lang w:eastAsia="es-MX"/>
         </w:rPr>
       </w:pPr>
-      <w:hyperlink w:anchor="_Toc103865182" w:history="1">
+      <w:hyperlink w:anchor="_Toc136977077" w:history="1">
         <w:r>
           <w:rPr>
             <w:rStyle w:val="Hipervnculo"/>
@@ -2324,7 +2282,7 @@
             <w:noProof/>
             <w:webHidden/>
           </w:rPr>
-          <w:instrText xml:space="preserve"> PAGEREF _Toc103865182 \h </w:instrText>
+          <w:instrText xml:space="preserve"> PAGEREF _Toc136977077 \h </w:instrText>
         </w:r>
         <w:r>
           <w:rPr>
@@ -3167,7 +3125,7 @@
               <w:pStyle w:val="Ttulo1"/>
               <w:outlineLvl w:val="0"/>
             </w:pPr>
-            <w:bookmarkStart w:id="0" w:name="_Toc103865162"/>
+            <w:bookmarkStart w:id="0" w:name="_Toc136977057"/>
             <w:r>
               <w:lastRenderedPageBreak/>
               <w:t>DESCRIPCIÓN DEL PROYECTO</w:t>
@@ -3182,7 +3140,7 @@
       <w:pPr>
         <w:pStyle w:val="Ttulo2"/>
       </w:pPr>
-      <w:bookmarkStart w:id="1" w:name="_Toc103865163"/>
+      <w:bookmarkStart w:id="1" w:name="_Toc136977058"/>
       <w:r>
         <w:t>Datos generales de la empresa</w:t>
       </w:r>
@@ -3193,92 +3151,69 @@
       <w:pPr>
         <w:jc w:val="both"/>
         <w:rPr>
-          <w:color w:val="0070C0"/>
-        </w:rPr>
-      </w:pPr>
-      <w:r>
-        <w:rPr>
-          <w:color w:val="0070C0"/>
-        </w:rPr>
+          <w:sz w:val="40"/>
+          <w:szCs w:val="36"/>
+        </w:rPr>
+      </w:pPr>
+      <w:r>
         <w:t xml:space="preserve">La Universidad </w:t>
       </w:r>
       <w:r>
-        <w:rPr>
-          <w:color w:val="0070C0"/>
-        </w:rPr>
         <w:t>Tecnológica</w:t>
       </w:r>
       <w:r>
-        <w:rPr>
-          <w:color w:val="0070C0"/>
-        </w:rPr>
         <w:t xml:space="preserve"> Emiliano Zapata </w:t>
       </w:r>
       <w:r>
-        <w:rPr>
-          <w:color w:val="0070C0"/>
-        </w:rPr>
         <w:t xml:space="preserve">(UTEZ) </w:t>
       </w:r>
       <w:r>
-        <w:rPr>
-          <w:color w:val="0070C0"/>
-        </w:rPr>
         <w:t xml:space="preserve">es una Universidad que ofrece planes de estudio para formar </w:t>
       </w:r>
       <w:r>
-        <w:rPr>
-          <w:color w:val="0070C0"/>
-        </w:rPr>
         <w:t>Técnicas</w:t>
       </w:r>
       <w:r>
-        <w:rPr>
-          <w:color w:val="0070C0"/>
-        </w:rPr>
         <w:t xml:space="preserve"> y </w:t>
       </w:r>
       <w:r>
-        <w:rPr>
-          <w:color w:val="0070C0"/>
-        </w:rPr>
         <w:t>Técnicos</w:t>
       </w:r>
       <w:r>
-        <w:rPr>
-          <w:color w:val="0070C0"/>
-        </w:rPr>
         <w:t xml:space="preserve"> Superiores Universitarios e Ingenieros e Ingenieras </w:t>
       </w:r>
       <w:r>
-        <w:rPr>
-          <w:color w:val="0070C0"/>
-        </w:rPr>
         <w:t xml:space="preserve">generando profesionistas </w:t>
       </w:r>
       <w:r>
-        <w:rPr>
-          <w:color w:val="0070C0"/>
-        </w:rPr>
         <w:t xml:space="preserve">competitivos, </w:t>
       </w:r>
       <w:r>
-        <w:rPr>
-          <w:color w:val="0070C0"/>
-        </w:rPr>
         <w:t>con altos niveles tecnológicos</w:t>
       </w:r>
       <w:r>
-        <w:rPr>
-          <w:color w:val="0070C0"/>
-        </w:rPr>
         <w:t xml:space="preserve"> y sentido humanista para dar respuesta a las necesidades de los sectores social y productivo de la región y del país</w:t>
       </w:r>
       <w:r>
-        <w:rPr>
-          <w:color w:val="0070C0"/>
-        </w:rPr>
         <w:t>.</w:t>
+      </w:r>
+      <w:r>
+        <w:t xml:space="preserve"> El Centro de Desarrollo de Software de la Universidad </w:t>
+      </w:r>
+      <w:r>
+        <w:t>Tecnológica</w:t>
+      </w:r>
+      <w:r>
+        <w:t xml:space="preserve"> Emiliano Zapata</w:t>
+      </w:r>
+      <w:r>
+        <w:t xml:space="preserve"> (CDS-UTEZ)</w:t>
+      </w:r>
+      <w:r>
+        <w:t xml:space="preserve">, es un centro de entrenamiento cuyo objetivo principal es la de formar a estudiantes </w:t>
+      </w:r>
+      <w:r>
+        <w:t>con habilidades de desarrollo y gestión de proyectos de TI, con apego a las necesidades de los clientes.</w:t>
       </w:r>
     </w:p>
     <w:p>
@@ -3287,7 +3222,6 @@
         <w:rPr>
           <w:i/>
           <w:iCs/>
-          <w:color w:val="FF0000"/>
         </w:rPr>
       </w:pPr>
     </w:p>
@@ -3301,10 +3235,10 @@
           <w:noProof/>
         </w:rPr>
         <w:drawing>
-          <wp:inline distT="0" distB="0" distL="0" distR="0" wp14:anchorId="16EA5341" wp14:editId="2C7240D4">
-            <wp:extent cx="2244281" cy="1133475"/>
+          <wp:inline distT="0" distB="0" distL="0" distR="0" wp14:anchorId="2593743F" wp14:editId="6D854EFC">
+            <wp:extent cx="3638550" cy="1842303"/>
             <wp:effectExtent l="0" t="0" r="0" b="0"/>
-            <wp:docPr id="6" name="Imagen 6" descr="Universidad Tecnológica Emiliano Zapata - Wikipedia, la enciclopedia libre"/>
+            <wp:docPr id="8" name="Imagen 8"/>
             <wp:cNvGraphicFramePr>
               <a:graphicFrameLocks xmlns:a="http://schemas.openxmlformats.org/drawingml/2006/main" noChangeAspect="1"/>
             </wp:cNvGraphicFramePr>
@@ -3312,13 +3246,13 @@
               <a:graphicData uri="http://schemas.openxmlformats.org/drawingml/2006/picture">
                 <pic:pic xmlns:pic="http://schemas.openxmlformats.org/drawingml/2006/picture">
                   <pic:nvPicPr>
-                    <pic:cNvPr id="0" name="Picture 1" descr="Universidad Tecnológica Emiliano Zapata - Wikipedia, la enciclopedia libre"/>
+                    <pic:cNvPr id="0" name="Picture 2"/>
                     <pic:cNvPicPr>
                       <a:picLocks noChangeAspect="1" noChangeArrowheads="1"/>
                     </pic:cNvPicPr>
                   </pic:nvPicPr>
                   <pic:blipFill>
-                    <a:blip r:embed="rId12" cstate="print">
+                    <a:blip r:embed="rId12">
                       <a:extLst>
                         <a:ext uri="{28A0092B-C50C-407E-A947-70E740481C1C}">
                           <a14:useLocalDpi xmlns:a14="http://schemas.microsoft.com/office/drawing/2010/main" val="0"/>
@@ -3333,15 +3267,12 @@
                   <pic:spPr bwMode="auto">
                     <a:xfrm>
                       <a:off x="0" y="0"/>
-                      <a:ext cx="2259814" cy="1141320"/>
+                      <a:ext cx="3654118" cy="1850186"/>
                     </a:xfrm>
                     <a:prstGeom prst="rect">
                       <a:avLst/>
                     </a:prstGeom>
                     <a:noFill/>
-                    <a:ln>
-                      <a:noFill/>
-                    </a:ln>
                   </pic:spPr>
                 </pic:pic>
               </a:graphicData>
@@ -3353,97 +3284,38 @@
     <w:p>
       <w:pPr>
         <w:pStyle w:val="Descripcin"/>
-        <w:rPr>
-          <w:color w:val="0070C0"/>
-        </w:rPr>
       </w:pPr>
       <w:bookmarkStart w:id="2" w:name="_Toc103865183"/>
       <w:r>
-        <w:rPr>
-          <w:color w:val="0070C0"/>
-        </w:rPr>
         <w:t xml:space="preserve">Figura </w:t>
       </w:r>
-      <w:r>
-        <w:rPr>
-          <w:color w:val="0070C0"/>
-        </w:rPr>
-        <w:fldChar w:fldCharType="begin"/>
-      </w:r>
-      <w:r>
-        <w:rPr>
-          <w:color w:val="0070C0"/>
-        </w:rPr>
-        <w:instrText xml:space="preserve"> STYLEREF 1 \s </w:instrText>
-      </w:r>
-      <w:r>
-        <w:rPr>
-          <w:color w:val="0070C0"/>
-        </w:rPr>
-        <w:fldChar w:fldCharType="separate"/>
-      </w:r>
-      <w:r>
-        <w:rPr>
-          <w:noProof/>
-          <w:color w:val="0070C0"/>
-        </w:rPr>
-        <w:t>1</w:t>
-      </w:r>
-      <w:r>
-        <w:rPr>
-          <w:color w:val="0070C0"/>
-        </w:rPr>
-        <w:fldChar w:fldCharType="end"/>
-      </w:r>
-      <w:r>
-        <w:rPr>
-          <w:color w:val="0070C0"/>
-        </w:rPr>
+      <w:fldSimple w:instr=" STYLEREF 1 \s ">
+        <w:r>
+          <w:rPr>
+            <w:noProof/>
+          </w:rPr>
+          <w:t>1</w:t>
+        </w:r>
+      </w:fldSimple>
+      <w:r>
         <w:t>.</w:t>
       </w:r>
-      <w:r>
-        <w:rPr>
-          <w:color w:val="0070C0"/>
-        </w:rPr>
-        <w:fldChar w:fldCharType="begin"/>
-      </w:r>
-      <w:r>
-        <w:rPr>
-          <w:color w:val="0070C0"/>
-        </w:rPr>
-        <w:instrText xml:space="preserve"> SEQ Figura \* ARABIC \s 1 </w:instrText>
-      </w:r>
-      <w:r>
-        <w:rPr>
-          <w:color w:val="0070C0"/>
-        </w:rPr>
-        <w:fldChar w:fldCharType="separate"/>
-      </w:r>
-      <w:r>
-        <w:rPr>
-          <w:noProof/>
-          <w:color w:val="0070C0"/>
-        </w:rPr>
-        <w:t>1</w:t>
-      </w:r>
-      <w:r>
-        <w:rPr>
-          <w:color w:val="0070C0"/>
-        </w:rPr>
-        <w:fldChar w:fldCharType="end"/>
-      </w:r>
+      <w:fldSimple w:instr=" SEQ Figura \* ARABIC \s 1 ">
+        <w:r>
+          <w:rPr>
+            <w:noProof/>
+          </w:rPr>
+          <w:t>1</w:t>
+        </w:r>
+      </w:fldSimple>
       <w:r>
         <w:rPr>
           <w:i/>
           <w:iCs w:val="0"/>
-          <w:color w:val="0070C0"/>
         </w:rPr>
         <w:t xml:space="preserve"> </w:t>
       </w:r>
       <w:r>
-        <w:rPr>
-          <w:color w:val="0070C0"/>
-        </w:rPr>
         <w:t>Logotipo de la empresa</w:t>
       </w:r>
       <w:bookmarkEnd w:id="2"/>
@@ -3454,63 +3326,40 @@
         <w:rPr>
           <w:i/>
           <w:iCs/>
-          <w:color w:val="FF0000"/>
+          <w:sz w:val="28"/>
+          <w:szCs w:val="24"/>
         </w:rPr>
       </w:pPr>
     </w:p>
     <w:p>
       <w:pPr>
         <w:jc w:val="both"/>
-        <w:rPr>
-          <w:color w:val="0070C0"/>
-        </w:rPr>
-      </w:pPr>
-      <w:r>
-        <w:rPr>
-          <w:color w:val="0070C0"/>
-        </w:rPr>
+      </w:pPr>
+      <w:r>
+        <w:t>CDS-</w:t>
+      </w:r>
+      <w:r>
         <w:t xml:space="preserve">UTEZ se encuentra ubicada en la Av. Universidad </w:t>
       </w:r>
       <w:r>
-        <w:rPr>
-          <w:color w:val="0070C0"/>
-        </w:rPr>
         <w:t>Tecnológica</w:t>
       </w:r>
       <w:r>
-        <w:rPr>
-          <w:color w:val="0070C0"/>
-        </w:rPr>
         <w:t xml:space="preserve"> No. 1</w:t>
       </w:r>
       <w:r>
-        <w:rPr>
-          <w:color w:val="0070C0"/>
-        </w:rPr>
         <w:t>. Col. Palo Escrito, C. P. 62760, Emiliano Zapata, Morelos</w:t>
       </w:r>
       <w:r>
-        <w:rPr>
-          <w:color w:val="0070C0"/>
-        </w:rPr>
         <w:t xml:space="preserve">. </w:t>
       </w:r>
       <w:r>
-        <w:rPr>
-          <w:color w:val="0070C0"/>
-        </w:rPr>
         <w:t>La UTEZ cuen</w:t>
       </w:r>
       <w:r>
-        <w:rPr>
-          <w:color w:val="0070C0"/>
-        </w:rPr>
         <w:t xml:space="preserve">ta con aproximadamente 42 profesores de tiempo completo, 226 de asignatura, </w:t>
       </w:r>
       <w:r>
-        <w:rPr>
-          <w:color w:val="0070C0"/>
-        </w:rPr>
         <w:t>3 700 estudiantes de Técnico Superior Universitario y 1500 en Licenciatura e Ingeniería.</w:t>
       </w:r>
     </w:p>
@@ -3518,77 +3367,90 @@
       <w:pPr>
         <w:jc w:val="both"/>
         <w:rPr>
-          <w:color w:val="0070C0"/>
+          <w:sz w:val="28"/>
+          <w:szCs w:val="24"/>
         </w:rPr>
       </w:pPr>
     </w:p>
     <w:p>
       <w:pPr>
         <w:jc w:val="both"/>
-        <w:rPr>
-          <w:color w:val="0070C0"/>
-        </w:rPr>
-      </w:pPr>
-      <w:r>
-        <w:rPr>
-          <w:color w:val="0070C0"/>
-        </w:rPr>
-        <w:t>Este proyecto se realizará bajo la tutela de</w:t>
-      </w:r>
-      <w:r>
-        <w:rPr>
-          <w:color w:val="0070C0"/>
-        </w:rPr>
-        <w:t>… Mauro Bahena Castro</w:t>
-      </w:r>
-      <w:r>
-        <w:rPr>
-          <w:color w:val="0070C0"/>
-        </w:rPr>
-        <w:t xml:space="preserve"> … que actualmente desempeña el </w:t>
-      </w:r>
-      <w:proofErr w:type="gramStart"/>
-      <w:r>
-        <w:rPr>
-          <w:color w:val="0070C0"/>
-        </w:rPr>
-        <w:t>cargo  de</w:t>
-      </w:r>
-      <w:proofErr w:type="gramEnd"/>
-      <w:r>
-        <w:rPr>
-          <w:color w:val="0070C0"/>
-        </w:rPr>
-        <w:t xml:space="preserve"> …</w:t>
-      </w:r>
-      <w:r>
-        <w:rPr>
-          <w:color w:val="0070C0"/>
-        </w:rPr>
+      </w:pPr>
+      <w:r>
+        <w:t>Este proyecto se realizará bajo la tutela d</w:t>
+      </w:r>
+      <w:r>
+        <w:t xml:space="preserve">e M.T.I. </w:t>
+      </w:r>
+      <w:r>
+        <w:t>Mauro Bahena Castro</w:t>
+      </w:r>
+      <w:r>
+        <w:t xml:space="preserve"> </w:t>
+      </w:r>
+      <w:r>
+        <w:t xml:space="preserve">que actualmente desempeña el cargo como </w:t>
+      </w:r>
+      <w:r>
+        <w:t>…</w:t>
+      </w:r>
+      <w:r>
+        <w:t xml:space="preserve"> y </w:t>
+      </w:r>
+      <w:r>
+        <w:t xml:space="preserve">Responsable de la Administración del </w:t>
+      </w:r>
+      <w:r>
+        <w:lastRenderedPageBreak/>
+        <w:t>Proyecto Específico (RAPE)</w:t>
+      </w:r>
+      <w:r>
+        <w:t xml:space="preserve">, y de </w:t>
+      </w:r>
+      <w:proofErr w:type="spellStart"/>
+      <w:r>
+        <w:t>Angel</w:t>
+      </w:r>
+      <w:proofErr w:type="spellEnd"/>
+      <w:r>
+        <w:t xml:space="preserve"> </w:t>
+      </w:r>
+      <w:proofErr w:type="spellStart"/>
+      <w:r>
+        <w:t>Yazveck</w:t>
+      </w:r>
+      <w:proofErr w:type="spellEnd"/>
+      <w:r>
+        <w:t xml:space="preserve"> Alcocer Durán como </w:t>
+      </w:r>
+      <w:r>
+        <w:t>R</w:t>
+      </w:r>
+      <w:r>
+        <w:t>esponsable</w:t>
+      </w:r>
+      <w:r>
+        <w:t xml:space="preserve"> del Desarrollo (RD)</w:t>
+      </w:r>
+      <w:r>
         <w:t>.</w:t>
       </w:r>
     </w:p>
     <w:p>
       <w:pPr>
         <w:jc w:val="both"/>
-        <w:rPr>
-          <w:color w:val="0070C0"/>
-        </w:rPr>
       </w:pPr>
     </w:p>
     <w:p>
       <w:pPr>
         <w:jc w:val="both"/>
-        <w:rPr>
-          <w:color w:val="0070C0"/>
-        </w:rPr>
       </w:pPr>
     </w:p>
     <w:p>
       <w:pPr>
         <w:pStyle w:val="Ttulo2"/>
       </w:pPr>
-      <w:bookmarkStart w:id="3" w:name="_Toc103865164"/>
+      <w:bookmarkStart w:id="3" w:name="_Toc136977059"/>
       <w:r>
         <w:t>Antecedentes del proyecto</w:t>
       </w:r>
@@ -3604,106 +3466,51 @@
         <w:jc w:val="both"/>
       </w:pPr>
       <w:r>
-        <w:rPr>
-          <w:color w:val="0070C0"/>
-        </w:rPr>
         <w:t>Actualmente el encargado del Departamento de Desarrollo Académico de la universidad lleva la gestión de las capacitaciones</w:t>
       </w:r>
       <w:r>
-        <w:rPr>
-          <w:color w:val="0070C0"/>
-        </w:rPr>
         <w:t xml:space="preserve"> por medio de archivos Excel, lo cual se hace complejo de leer</w:t>
       </w:r>
       <w:r>
-        <w:rPr>
-          <w:color w:val="0070C0"/>
-        </w:rPr>
         <w:t xml:space="preserve">, </w:t>
       </w:r>
       <w:r>
-        <w:rPr>
-          <w:color w:val="0070C0"/>
-        </w:rPr>
         <w:t>así</w:t>
       </w:r>
       <w:r>
-        <w:rPr>
-          <w:color w:val="0070C0"/>
-        </w:rPr>
-        <w:t xml:space="preserve"> mismo los reportes que le solicitan genera una carga de </w:t>
-      </w:r>
-      <w:r>
-        <w:rPr>
-          <w:color w:val="0070C0"/>
-        </w:rPr>
-        <w:lastRenderedPageBreak/>
-        <w:t xml:space="preserve">trabajo </w:t>
-      </w:r>
-      <w:r>
-        <w:rPr>
-          <w:color w:val="0070C0"/>
-        </w:rPr>
+        <w:t xml:space="preserve"> mismo los reportes que le solicitan genera una carga de trabajo </w:t>
+      </w:r>
+      <w:r>
         <w:t xml:space="preserve">y </w:t>
       </w:r>
       <w:r>
-        <w:rPr>
-          <w:color w:val="0070C0"/>
-        </w:rPr>
         <w:t>una dedicación de horas</w:t>
       </w:r>
       <w:r>
-        <w:rPr>
-          <w:color w:val="0070C0"/>
-        </w:rPr>
         <w:t xml:space="preserve"> muy grandes</w:t>
       </w:r>
       <w:r>
-        <w:rPr>
-          <w:color w:val="0070C0"/>
-        </w:rPr>
         <w:t>.</w:t>
       </w:r>
       <w:r>
-        <w:rPr>
-          <w:color w:val="0070C0"/>
-        </w:rPr>
         <w:t xml:space="preserve"> </w:t>
       </w:r>
       <w:r>
-        <w:rPr>
-          <w:color w:val="0070C0"/>
-        </w:rPr>
         <w:t xml:space="preserve">Por lo tanto, </w:t>
       </w:r>
       <w:r>
-        <w:rPr>
-          <w:color w:val="0070C0"/>
-        </w:rPr>
         <w:t>al contar con un sistema que le reúna la información y genere</w:t>
       </w:r>
       <w:r>
-        <w:rPr>
-          <w:color w:val="0070C0"/>
-        </w:rPr>
         <w:t xml:space="preserve"> automáticamente</w:t>
       </w:r>
       <w:r>
-        <w:rPr>
-          <w:color w:val="0070C0"/>
-        </w:rPr>
         <w:t xml:space="preserve"> los reportes</w:t>
       </w:r>
       <w:r>
-        <w:rPr>
-          <w:color w:val="0070C0"/>
-        </w:rPr>
         <w:t>,</w:t>
       </w:r>
       <w:r>
-        <w:rPr>
-          <w:color w:val="0070C0"/>
-        </w:rPr>
         <w:t xml:space="preserve"> podrá agilizar su proceso.</w:t>
       </w:r>
     </w:p>
@@ -3713,7 +3520,7 @@
       <w:pPr>
         <w:pStyle w:val="Ttulo2"/>
       </w:pPr>
-      <w:bookmarkStart w:id="4" w:name="_Toc103865165"/>
+      <w:bookmarkStart w:id="4" w:name="_Toc136977060"/>
       <w:r>
         <w:t>Objetivo general</w:t>
       </w:r>
@@ -3721,27 +3528,13 @@
     </w:p>
     <w:p/>
     <w:p>
-      <w:pPr>
-        <w:rPr>
-          <w:color w:val="0070C0"/>
-        </w:rPr>
-      </w:pPr>
-      <w:r>
-        <w:rPr>
-          <w:color w:val="0070C0"/>
-        </w:rPr>
+      <w:r>
         <w:t>Administrar de manera ágil y eficiente las capacitaciones aplicadas a los docentes de la UTEZ, a través de la generación de reportes</w:t>
       </w:r>
       <w:r>
-        <w:rPr>
-          <w:color w:val="0070C0"/>
-        </w:rPr>
         <w:t>, utilizando una aplicación web.</w:t>
       </w:r>
       <w:r>
-        <w:rPr>
-          <w:color w:val="0070C0"/>
-        </w:rPr>
         <w:t xml:space="preserve"> </w:t>
       </w:r>
     </w:p>
@@ -3751,7 +3544,7 @@
       <w:pPr>
         <w:pStyle w:val="Ttulo2"/>
       </w:pPr>
-      <w:bookmarkStart w:id="5" w:name="_Toc103865166"/>
+      <w:bookmarkStart w:id="5" w:name="_Toc136977061"/>
       <w:r>
         <w:t>Objetivos específicos</w:t>
       </w:r>
@@ -3760,9 +3553,6 @@
     <w:p>
       <w:pPr>
         <w:jc w:val="both"/>
-        <w:rPr>
-          <w:color w:val="FF0000"/>
-        </w:rPr>
       </w:pPr>
     </w:p>
     <w:p>
@@ -3773,14 +3563,8 @@
           <w:numId w:val="14"/>
         </w:numPr>
         <w:jc w:val="both"/>
-        <w:rPr>
-          <w:color w:val="0070C0"/>
-        </w:rPr>
-      </w:pPr>
-      <w:r>
-        <w:rPr>
-          <w:color w:val="0070C0"/>
-        </w:rPr>
+      </w:pPr>
+      <w:r>
         <w:t>Diseñar la base de datos que utilizará la aplicación y definir los métodos de acceso a datos mediante la implementación de servicios Web REST.</w:t>
       </w:r>
     </w:p>
@@ -3792,67 +3576,46 @@
           <w:numId w:val="14"/>
         </w:numPr>
         <w:jc w:val="both"/>
-        <w:rPr>
-          <w:color w:val="0070C0"/>
-        </w:rPr>
-      </w:pPr>
-      <w:r>
-        <w:rPr>
-          <w:color w:val="0070C0"/>
-        </w:rPr>
+      </w:pPr>
+      <w:r>
         <w:t xml:space="preserve">Mantener una </w:t>
       </w:r>
       <w:r>
-        <w:rPr>
-          <w:color w:val="0070C0"/>
-        </w:rPr>
         <w:t>estructura del sistema</w:t>
       </w:r>
       <w:r>
-        <w:rPr>
-          <w:color w:val="0070C0"/>
-        </w:rPr>
         <w:t xml:space="preserve"> </w:t>
       </w:r>
       <w:r>
-        <w:rPr>
-          <w:color w:val="0070C0"/>
-        </w:rPr>
         <w:t>basada en</w:t>
       </w:r>
       <w:r>
-        <w:rPr>
-          <w:color w:val="0070C0"/>
-        </w:rPr>
         <w:t xml:space="preserve"> </w:t>
       </w:r>
       <w:proofErr w:type="spellStart"/>
       <w:r>
-        <w:rPr>
-          <w:color w:val="0070C0"/>
-        </w:rPr>
         <w:t>Clean</w:t>
       </w:r>
       <w:proofErr w:type="spellEnd"/>
       <w:r>
-        <w:rPr>
-          <w:color w:val="0070C0"/>
-        </w:rPr>
         <w:t xml:space="preserve"> </w:t>
       </w:r>
       <w:proofErr w:type="spellStart"/>
       <w:r>
-        <w:rPr>
-          <w:color w:val="0070C0"/>
-        </w:rPr>
         <w:t>Architecture</w:t>
       </w:r>
       <w:proofErr w:type="spellEnd"/>
       <w:r>
-        <w:rPr>
-          <w:color w:val="0070C0"/>
-        </w:rPr>
-        <w:t>, donde se priorice la separación de capas y dependencia hacia el dominio para lograr un sistema modular y escalable.</w:t>
+        <w:t xml:space="preserve">, donde se priorice la separación de capas y dependencia </w:t>
+      </w:r>
+      <w:r>
+        <w:rPr>
+          <w:u w:val="single"/>
+        </w:rPr>
+        <w:t>hacia</w:t>
+      </w:r>
+      <w:r>
+        <w:t xml:space="preserve"> el dominio para lograr un sistema modular y escalable.</w:t>
       </w:r>
     </w:p>
     <w:p>
@@ -3863,56 +3626,29 @@
           <w:numId w:val="14"/>
         </w:numPr>
         <w:jc w:val="both"/>
-        <w:rPr>
-          <w:color w:val="0070C0"/>
-        </w:rPr>
-      </w:pPr>
-      <w:r>
-        <w:rPr>
-          <w:color w:val="0070C0"/>
-        </w:rPr>
+      </w:pPr>
+      <w:r>
         <w:t xml:space="preserve">Implementar los módulos </w:t>
       </w:r>
       <w:r>
-        <w:rPr>
-          <w:color w:val="0070C0"/>
-        </w:rPr>
         <w:t xml:space="preserve">para la gestión </w:t>
       </w:r>
       <w:r>
-        <w:rPr>
-          <w:color w:val="0070C0"/>
-        </w:rPr>
         <w:t>de las capacitaciones</w:t>
       </w:r>
       <w:r>
-        <w:rPr>
-          <w:color w:val="0070C0"/>
-        </w:rPr>
         <w:t xml:space="preserve">, </w:t>
       </w:r>
       <w:r>
-        <w:rPr>
-          <w:color w:val="0070C0"/>
-        </w:rPr>
         <w:t>docentes</w:t>
       </w:r>
       <w:r>
-        <w:rPr>
-          <w:color w:val="0070C0"/>
-        </w:rPr>
         <w:t>, áreas</w:t>
       </w:r>
       <w:r>
-        <w:rPr>
-          <w:color w:val="0070C0"/>
-        </w:rPr>
         <w:t xml:space="preserve"> gestoras con el objetivo de generar reportes más precisos</w:t>
       </w:r>
       <w:r>
-        <w:rPr>
-          <w:color w:val="0070C0"/>
-        </w:rPr>
         <w:t>.</w:t>
       </w:r>
     </w:p>
@@ -3924,64 +3660,32 @@
           <w:numId w:val="14"/>
         </w:numPr>
         <w:jc w:val="both"/>
-        <w:rPr>
-          <w:color w:val="0070C0"/>
-        </w:rPr>
-      </w:pPr>
-      <w:r>
-        <w:rPr>
-          <w:color w:val="0070C0"/>
-        </w:rPr>
+      </w:pPr>
+      <w:r>
         <w:t xml:space="preserve">Implementar funciones para la carga masiva de datos de las entidades de </w:t>
       </w:r>
       <w:r>
-        <w:rPr>
-          <w:color w:val="0070C0"/>
-        </w:rPr>
         <w:t xml:space="preserve">capacitaciones y docentes mediante </w:t>
       </w:r>
-      <w:proofErr w:type="spellStart"/>
-      <w:r>
-        <w:rPr>
-          <w:color w:val="0070C0"/>
-        </w:rPr>
-        <w:t>Exceles</w:t>
-      </w:r>
-      <w:proofErr w:type="spellEnd"/>
-      <w:r>
-        <w:rPr>
-          <w:color w:val="0070C0"/>
-        </w:rPr>
-        <w:t xml:space="preserve"> con una plantilla </w:t>
-      </w:r>
-      <w:r>
-        <w:rPr>
-          <w:color w:val="0070C0"/>
-        </w:rPr>
+      <w:r>
+        <w:t xml:space="preserve">archivos </w:t>
+      </w:r>
+      <w:r>
+        <w:t xml:space="preserve">Excel con una plantilla </w:t>
+      </w:r>
+      <w:r>
         <w:t>específica</w:t>
       </w:r>
       <w:r>
-        <w:rPr>
-          <w:color w:val="0070C0"/>
-        </w:rPr>
         <w:t xml:space="preserve"> para el ágil registro</w:t>
       </w:r>
       <w:r>
-        <w:rPr>
-          <w:color w:val="0070C0"/>
-        </w:rPr>
         <w:t xml:space="preserve"> y actualización de la información en el sist</w:t>
       </w:r>
       <w:r>
-        <w:rPr>
-          <w:color w:val="0070C0"/>
-        </w:rPr>
         <w:t>ema</w:t>
       </w:r>
       <w:r>
-        <w:rPr>
-          <w:color w:val="0070C0"/>
-        </w:rPr>
         <w:t>.</w:t>
       </w:r>
     </w:p>
@@ -3991,7 +3695,7 @@
       <w:pPr>
         <w:pStyle w:val="Ttulo2"/>
       </w:pPr>
-      <w:bookmarkStart w:id="6" w:name="_Toc103865167"/>
+      <w:bookmarkStart w:id="6" w:name="_Toc136977062"/>
       <w:r>
         <w:t>Justificación</w:t>
       </w:r>
@@ -4001,85 +3705,48 @@
     <w:p>
       <w:pPr>
         <w:jc w:val="both"/>
+      </w:pPr>
+      <w:r>
+        <w:t>El proceso actual de administración de capacitaciones mediante archivos Excel es</w:t>
+      </w:r>
+      <w:r>
+        <w:t xml:space="preserve"> complejo y dificulta la lectura y seguimiento de la información, la aplicación web permitirá agilizar y centralizar la gestión de las capacitaciones, mejorando la eficiencia </w:t>
+      </w:r>
+      <w:r>
+        <w:t xml:space="preserve">y optimizando la gestión de la información, a su vez </w:t>
+      </w:r>
+      <w:r>
+        <w:t>facilitará</w:t>
+      </w:r>
+      <w:r>
+        <w:t xml:space="preserve"> la </w:t>
+      </w:r>
+      <w:r>
+        <w:t xml:space="preserve">gestión de reportes personalizados, brindando información </w:t>
+      </w:r>
+      <w:r>
+        <w:t>específica</w:t>
+      </w:r>
+      <w:r>
+        <w:t xml:space="preserve"> según los criterios de filtrado establecidos permitiendo obtener datos relevantes </w:t>
+      </w:r>
+      <w:r>
+        <w:t xml:space="preserve">según la necesidad. </w:t>
+      </w:r>
+    </w:p>
+    <w:p>
+      <w:pPr>
+        <w:jc w:val="both"/>
         <w:rPr>
           <w:color w:val="0070C0"/>
         </w:rPr>
       </w:pPr>
-      <w:r>
-        <w:rPr>
-          <w:color w:val="0070C0"/>
-        </w:rPr>
-        <w:t>El proceso actual de administración de capacitaciones mediante archivos Excel es</w:t>
-      </w:r>
-      <w:r>
-        <w:rPr>
-          <w:color w:val="0070C0"/>
-        </w:rPr>
-        <w:t xml:space="preserve"> complejo y dificulta la lectura y seguimiento de la información, la aplicación web permitirá agilizar y centralizar la gestión de las capacitaciones, mejorando la eficiencia </w:t>
-      </w:r>
-      <w:r>
-        <w:rPr>
-          <w:color w:val="0070C0"/>
-        </w:rPr>
-        <w:t xml:space="preserve">y optimizando la gestión de la información, a su vez </w:t>
-      </w:r>
-      <w:r>
-        <w:rPr>
-          <w:color w:val="0070C0"/>
-        </w:rPr>
-        <w:t>facilitará</w:t>
-      </w:r>
-      <w:r>
-        <w:rPr>
-          <w:color w:val="0070C0"/>
-        </w:rPr>
-        <w:t xml:space="preserve"> la </w:t>
-      </w:r>
-      <w:r>
-        <w:rPr>
-          <w:color w:val="0070C0"/>
-        </w:rPr>
-        <w:t xml:space="preserve">gestión de reportes </w:t>
-      </w:r>
-      <w:r>
-        <w:rPr>
-          <w:color w:val="0070C0"/>
-        </w:rPr>
-        <w:lastRenderedPageBreak/>
-        <w:t xml:space="preserve">personalizados, brindando información </w:t>
-      </w:r>
-      <w:r>
-        <w:rPr>
-          <w:color w:val="0070C0"/>
-        </w:rPr>
-        <w:t>específica</w:t>
-      </w:r>
-      <w:r>
-        <w:rPr>
-          <w:color w:val="0070C0"/>
-        </w:rPr>
-        <w:t xml:space="preserve"> según los criterios de filtrado establecidos permitiendo obtener datos relevantes </w:t>
-      </w:r>
-      <w:r>
-        <w:rPr>
-          <w:color w:val="0070C0"/>
-        </w:rPr>
-        <w:t xml:space="preserve">según la necesidad. </w:t>
-      </w:r>
-    </w:p>
-    <w:p>
-      <w:pPr>
-        <w:jc w:val="both"/>
-        <w:rPr>
-          <w:color w:val="0070C0"/>
-        </w:rPr>
-      </w:pPr>
     </w:p>
     <w:p>
       <w:pPr>
         <w:pStyle w:val="Ttulo2"/>
       </w:pPr>
-      <w:bookmarkStart w:id="7" w:name="_Toc103865168"/>
+      <w:bookmarkStart w:id="7" w:name="_Toc136977063"/>
       <w:r>
         <w:t>Alcances</w:t>
       </w:r>
@@ -4182,7 +3849,7 @@
       <w:pPr>
         <w:pStyle w:val="Ttulo2"/>
       </w:pPr>
-      <w:bookmarkStart w:id="8" w:name="_Toc103865169"/>
+      <w:bookmarkStart w:id="8" w:name="_Toc136977064"/>
       <w:r>
         <w:t>Restricciones</w:t>
       </w:r>
@@ -4318,6 +3985,7 @@
         <w:rPr>
           <w:color w:val="0070C0"/>
         </w:rPr>
+        <w:lastRenderedPageBreak/>
         <w:t>El sistema operativo del servidor de la empresa es Windows Server 2012 y el servidor de base de datos es MySQL 5.7, por lo que el desarrollo sólo considerará estas especificaciones para el entorno de producción.</w:t>
       </w:r>
     </w:p>
@@ -4366,7 +4034,7 @@
               <w:pStyle w:val="Ttulo1"/>
               <w:outlineLvl w:val="0"/>
             </w:pPr>
-            <w:bookmarkStart w:id="9" w:name="_Toc103865170"/>
+            <w:bookmarkStart w:id="9" w:name="_Toc136977065"/>
             <w:r>
               <w:lastRenderedPageBreak/>
               <w:t xml:space="preserve">MARCO </w:t>
@@ -4384,7 +4052,7 @@
       <w:pPr>
         <w:pStyle w:val="Ttulo2"/>
       </w:pPr>
-      <w:bookmarkStart w:id="10" w:name="_Toc103865171"/>
+      <w:bookmarkStart w:id="10" w:name="_Toc136977066"/>
       <w:r>
         <w:t>Conceptos, metodologías y herramientas</w:t>
       </w:r>
@@ -4631,7 +4299,7 @@
               </wp:inline>
             </w:drawing>
           </mc:Choice>
-          <mc:Fallback xmlns:w16du="http://schemas.microsoft.com/office/word/2023/wordml/word16du" xmlns:oel="http://schemas.microsoft.com/office/2019/extlst">
+          <mc:Fallback xmlns:oel="http://schemas.microsoft.com/office/2019/extlst" xmlns:w16du="http://schemas.microsoft.com/office/word/2023/wordml/word16du">
             <w:pict>
               <v:group w14:anchorId="55F9FF87" id="Grupo 12" o:spid="_x0000_s1026" style="width:453.75pt;height:117.75pt;mso-position-horizontal-relative:char;mso-position-vertical-relative:line" coordsize="97112,24405" o:gfxdata="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">
                 <v:shapetype id="_x0000_t75" coordsize="21600,21600" o:spt="75" o:preferrelative="t" path="m@4@5l@4@11@9@11@9@5xe" filled="f" stroked="f">
@@ -5032,7 +4700,7 @@
       <w:pPr>
         <w:pStyle w:val="Ttulo2"/>
       </w:pPr>
-      <w:bookmarkStart w:id="11" w:name="_Toc103865172"/>
+      <w:bookmarkStart w:id="11" w:name="_Toc136977067"/>
       <w:r>
         <w:t>P</w:t>
       </w:r>
@@ -5186,7 +4854,7 @@
               <w:pStyle w:val="Ttulo1"/>
               <w:outlineLvl w:val="0"/>
             </w:pPr>
-            <w:bookmarkStart w:id="12" w:name="_Toc103865173"/>
+            <w:bookmarkStart w:id="12" w:name="_Toc136977068"/>
             <w:r>
               <w:lastRenderedPageBreak/>
               <w:t>DESARROLLO</w:t>
@@ -5201,7 +4869,7 @@
       <w:pPr>
         <w:pStyle w:val="Ttulo2"/>
       </w:pPr>
-      <w:bookmarkStart w:id="13" w:name="_Toc103865174"/>
+      <w:bookmarkStart w:id="13" w:name="_Toc136977069"/>
       <w:r>
         <w:t>Inicio</w:t>
       </w:r>
@@ -5593,7 +5261,7 @@
       <w:pPr>
         <w:pStyle w:val="Ttulo2"/>
       </w:pPr>
-      <w:bookmarkStart w:id="15" w:name="_Toc103865175"/>
+      <w:bookmarkStart w:id="15" w:name="_Toc136977070"/>
       <w:r>
         <w:t>Planeación</w:t>
       </w:r>
@@ -5668,7 +5336,7 @@
       <w:pPr>
         <w:pStyle w:val="Ttulo2"/>
       </w:pPr>
-      <w:bookmarkStart w:id="16" w:name="_Toc103865176"/>
+      <w:bookmarkStart w:id="16" w:name="_Toc136977071"/>
       <w:r>
         <w:lastRenderedPageBreak/>
         <w:t>Ejecución</w:t>
@@ -5811,7 +5479,7 @@
       <w:pPr>
         <w:pStyle w:val="Ttulo2"/>
       </w:pPr>
-      <w:bookmarkStart w:id="17" w:name="_Toc103865177"/>
+      <w:bookmarkStart w:id="17" w:name="_Toc136977072"/>
       <w:r>
         <w:t>Control</w:t>
       </w:r>
@@ -5850,7 +5518,7 @@
       <w:pPr>
         <w:pStyle w:val="Ttulo2"/>
       </w:pPr>
-      <w:bookmarkStart w:id="18" w:name="_Toc103865178"/>
+      <w:bookmarkStart w:id="18" w:name="_Toc136977073"/>
       <w:r>
         <w:t>Cierre</w:t>
       </w:r>
@@ -5913,7 +5581,7 @@
               <w:pStyle w:val="Ttulo1"/>
               <w:outlineLvl w:val="0"/>
             </w:pPr>
-            <w:bookmarkStart w:id="19" w:name="_Toc103865179"/>
+            <w:bookmarkStart w:id="19" w:name="_Toc136977074"/>
             <w:r>
               <w:lastRenderedPageBreak/>
               <w:t>CONCLUSIONES</w:t>
@@ -5928,7 +5596,7 @@
       <w:pPr>
         <w:pStyle w:val="Ttulo2"/>
       </w:pPr>
-      <w:bookmarkStart w:id="20" w:name="_Toc103865180"/>
+      <w:bookmarkStart w:id="20" w:name="_Toc136977075"/>
       <w:r>
         <w:t>Cumplimiento de objetivos</w:t>
       </w:r>
@@ -5955,7 +5623,7 @@
       <w:pPr>
         <w:pStyle w:val="Ttulo2"/>
       </w:pPr>
-      <w:bookmarkStart w:id="21" w:name="_Toc103865181"/>
+      <w:bookmarkStart w:id="21" w:name="_Toc136977076"/>
       <w:r>
         <w:t>Resultados</w:t>
       </w:r>
@@ -5982,7 +5650,7 @@
       <w:pPr>
         <w:pStyle w:val="Ttulo2"/>
       </w:pPr>
-      <w:bookmarkStart w:id="22" w:name="_Toc103865182"/>
+      <w:bookmarkStart w:id="22" w:name="_Toc136977077"/>
       <w:r>
         <w:t>Contribuciones</w:t>
       </w:r>
@@ -7191,7 +6859,7 @@
               </wp:inline>
             </w:drawing>
           </mc:Choice>
-          <mc:Fallback xmlns:w16du="http://schemas.microsoft.com/office/word/2023/wordml/word16du" xmlns:oel="http://schemas.microsoft.com/office/2019/extlst">
+          <mc:Fallback xmlns:oel="http://schemas.microsoft.com/office/2019/extlst" xmlns:w16du="http://schemas.microsoft.com/office/word/2023/wordml/word16du">
             <w:pict>
               <v:group w14:anchorId="050CF512" id="Grupo 6" o:spid="_x0000_s1026" style="width:459.8pt;height:77.25pt;mso-position-horizontal-relative:char;mso-position-vertical-relative:line" coordsize="73066,12288" o:gfxdata="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">
                 <v:shape id="Imagen 787093208" o:spid="_x0000_s1027" type="#_x0000_t75" style="position:absolute;width:73066;height:12288;visibility:visible;mso-wrap-style:square" o:gfxdata="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">
@@ -9708,7 +9376,7 @@
               </wp:inline>
             </w:drawing>
           </mc:Choice>
-          <mc:Fallback xmlns:w16du="http://schemas.microsoft.com/office/word/2023/wordml/word16du" xmlns:oel="http://schemas.microsoft.com/office/2019/extlst">
+          <mc:Fallback xmlns:oel="http://schemas.microsoft.com/office/2019/extlst" xmlns:w16du="http://schemas.microsoft.com/office/word/2023/wordml/word16du">
             <w:pict>
               <v:group w14:anchorId="557D4D96" id="Grupo 17" o:spid="_x0000_s1026" style="width:284.15pt;height:183pt;mso-position-horizontal-relative:char;mso-position-vertical-relative:line" coordsize="52578,33859" o:gfxdata="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">
                 <v:shape id="Imagen 1804131874" o:spid="_x0000_s1027" type="#_x0000_t75" style="position:absolute;width:27318;height:25076;visibility:visible;mso-wrap-style:square" o:gfxdata="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">
@@ -9930,7 +9598,7 @@
               </wp:anchor>
             </w:drawing>
           </mc:Choice>
-          <mc:Fallback xmlns:w16du="http://schemas.microsoft.com/office/word/2023/wordml/word16du" xmlns:oel="http://schemas.microsoft.com/office/2019/extlst">
+          <mc:Fallback xmlns:oel="http://schemas.microsoft.com/office/2019/extlst" xmlns:w16du="http://schemas.microsoft.com/office/word/2023/wordml/word16du">
             <w:pict>
               <v:rect w14:anchorId="12355921" id="Rectángulo 7" o:spid="_x0000_s1026" style="position:absolute;margin-left:307.2pt;margin-top:219.05pt;width:119.25pt;height:24.25pt;z-index:251659264;visibility:visible;mso-wrap-style:square;mso-width-percent:0;mso-wrap-distance-left:9pt;mso-wrap-distance-top:0;mso-wrap-distance-right:9pt;mso-wrap-distance-bottom:0;mso-position-horizontal:absolute;mso-position-horizontal-relative:text;mso-position-vertical:absolute;mso-position-vertical-relative:text;mso-width-percent:0;mso-width-relative:margin;v-text-anchor:middle" o:gfxdata="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" fillcolor="white [3212]" stroked="f" strokeweight="1pt"/>
             </w:pict>

</xml_diff>

<commit_message>
correccion semicompleta del capitulo 1 y definicion de titulos en el capitulo 2.1
</commit_message>
<xml_diff>
--- a/DATID_Guia_de_reporte_de_estadia_2023.docx
+++ b/DATID_Guia_de_reporte_de_estadia_2023.docx
@@ -3210,7 +3210,7 @@
         <w:t xml:space="preserve"> (CDS-UTEZ)</w:t>
       </w:r>
       <w:r>
-        <w:t xml:space="preserve">, es un centro de entrenamiento cuyo objetivo principal es la de formar a estudiantes </w:t>
+        <w:t xml:space="preserve">, es un centro de entrenamiento cuyo objetivo principal es la de formar estudiantes </w:t>
       </w:r>
       <w:r>
         <w:t>con habilidades de desarrollo y gestión de proyectos de TI, con apego a las necesidades de los clientes.</w:t>
@@ -3289,25 +3289,51 @@
       <w:r>
         <w:t xml:space="preserve">Figura </w:t>
       </w:r>
-      <w:fldSimple w:instr=" STYLEREF 1 \s ">
-        <w:r>
-          <w:rPr>
-            <w:noProof/>
-          </w:rPr>
-          <w:t>1</w:t>
-        </w:r>
-      </w:fldSimple>
+      <w:r>
+        <w:fldChar w:fldCharType="begin"/>
+      </w:r>
+      <w:r>
+        <w:instrText xml:space="preserve"> STYLEREF 1 \s </w:instrText>
+      </w:r>
+      <w:r>
+        <w:fldChar w:fldCharType="separate"/>
+      </w:r>
+      <w:r>
+        <w:rPr>
+          <w:noProof/>
+        </w:rPr>
+        <w:t>1</w:t>
+      </w:r>
+      <w:r>
+        <w:rPr>
+          <w:noProof/>
+        </w:rPr>
+        <w:fldChar w:fldCharType="end"/>
+      </w:r>
       <w:r>
         <w:t>.</w:t>
       </w:r>
-      <w:fldSimple w:instr=" SEQ Figura \* ARABIC \s 1 ">
-        <w:r>
-          <w:rPr>
-            <w:noProof/>
-          </w:rPr>
-          <w:t>1</w:t>
-        </w:r>
-      </w:fldSimple>
+      <w:r>
+        <w:fldChar w:fldCharType="begin"/>
+      </w:r>
+      <w:r>
+        <w:instrText xml:space="preserve"> SEQ Figura \* ARABIC \s 1 </w:instrText>
+      </w:r>
+      <w:r>
+        <w:fldChar w:fldCharType="separate"/>
+      </w:r>
+      <w:r>
+        <w:rPr>
+          <w:noProof/>
+        </w:rPr>
+        <w:t>1</w:t>
+      </w:r>
+      <w:r>
+        <w:rPr>
+          <w:noProof/>
+        </w:rPr>
+        <w:fldChar w:fldCharType="end"/>
+      </w:r>
       <w:r>
         <w:rPr>
           <w:i/>
@@ -3389,16 +3415,33 @@
         <w:t xml:space="preserve"> </w:t>
       </w:r>
       <w:r>
-        <w:t xml:space="preserve">que actualmente desempeña el cargo como </w:t>
+        <w:t xml:space="preserve">que actualmente desempeña el cargo </w:t>
+      </w:r>
+      <w:r>
+        <w:t>de</w:t>
+      </w:r>
+      <w:r>
+        <w:t xml:space="preserve"> </w:t>
       </w:r>
       <w:r>
         <w:t>…</w:t>
       </w:r>
       <w:r>
-        <w:t xml:space="preserve"> y </w:t>
-      </w:r>
-      <w:r>
-        <w:t xml:space="preserve">Responsable de la Administración del </w:t>
+        <w:t xml:space="preserve"> y</w:t>
+      </w:r>
+      <w:r>
+        <w:t xml:space="preserve"> como</w:t>
+      </w:r>
+      <w:r>
+        <w:t xml:space="preserve"> </w:t>
+      </w:r>
+      <w:proofErr w:type="gramStart"/>
+      <w:r>
+        <w:t>Responsable</w:t>
+      </w:r>
+      <w:proofErr w:type="gramEnd"/>
+      <w:r>
+        <w:t xml:space="preserve"> de la Administración del </w:t>
       </w:r>
       <w:r>
         <w:lastRenderedPageBreak/>
@@ -3427,10 +3470,7 @@
         <w:t>R</w:t>
       </w:r>
       <w:r>
-        <w:t>esponsable</w:t>
-      </w:r>
-      <w:r>
-        <w:t xml:space="preserve"> del Desarrollo (RD)</w:t>
+        <w:t>esponsable del Desarrollo (RD)</w:t>
       </w:r>
       <w:r>
         <w:t>.</w:t>
@@ -3609,9 +3649,6 @@
         <w:t xml:space="preserve">, donde se priorice la separación de capas y dependencia </w:t>
       </w:r>
       <w:r>
-        <w:rPr>
-          <w:u w:val="single"/>
-        </w:rPr>
         <w:t>hacia</w:t>
       </w:r>
       <w:r>
@@ -3689,133 +3726,95 @@
         <w:t>.</w:t>
       </w:r>
     </w:p>
+    <w:p>
+      <w:pPr>
+        <w:pStyle w:val="Ttulo2"/>
+      </w:pPr>
+      <w:bookmarkStart w:id="6" w:name="_Toc136977062"/>
+      <w:r>
+        <w:lastRenderedPageBreak/>
+        <w:t>Justificación</w:t>
+      </w:r>
+      <w:bookmarkEnd w:id="6"/>
+    </w:p>
     <w:p/>
+    <w:p>
+      <w:pPr>
+        <w:jc w:val="both"/>
+      </w:pPr>
+      <w:r>
+        <w:t>El proceso actual de administración de capacitaciones mediante archivos Excel es</w:t>
+      </w:r>
+      <w:r>
+        <w:t xml:space="preserve"> complejo y dificulta la lectura y seguimiento de la información, la aplicación web permitirá agilizar y centralizar la gestión de las capacitaciones, mejorando la eficiencia </w:t>
+      </w:r>
+      <w:r>
+        <w:t xml:space="preserve">y optimizando la gestión de la información, a su vez </w:t>
+      </w:r>
+      <w:r>
+        <w:t>facilitará</w:t>
+      </w:r>
+      <w:r>
+        <w:t xml:space="preserve"> la </w:t>
+      </w:r>
+      <w:r>
+        <w:t xml:space="preserve">gestión de reportes personalizados, brindando información </w:t>
+      </w:r>
+      <w:r>
+        <w:t>específica</w:t>
+      </w:r>
+      <w:r>
+        <w:t xml:space="preserve"> según los criterios de filtrado establecidos permitiendo obtener datos relevantes </w:t>
+      </w:r>
+      <w:r>
+        <w:t xml:space="preserve">según la necesidad. </w:t>
+      </w:r>
+    </w:p>
+    <w:p>
+      <w:pPr>
+        <w:jc w:val="both"/>
+        <w:rPr>
+          <w:color w:val="0070C0"/>
+        </w:rPr>
+      </w:pPr>
+    </w:p>
+    <w:p>
+      <w:pPr>
+        <w:pStyle w:val="Ttulo2"/>
+      </w:pPr>
+      <w:bookmarkStart w:id="7" w:name="_Toc136977063"/>
+      <w:r>
+        <w:t>Alcances</w:t>
+      </w:r>
+      <w:bookmarkEnd w:id="7"/>
+    </w:p>
     <w:p/>
-    <w:p>
-      <w:pPr>
-        <w:pStyle w:val="Ttulo2"/>
-      </w:pPr>
-      <w:bookmarkStart w:id="6" w:name="_Toc136977062"/>
-      <w:r>
-        <w:t>Justificación</w:t>
-      </w:r>
-      <w:bookmarkEnd w:id="6"/>
-    </w:p>
-    <w:p/>
-    <w:p>
-      <w:pPr>
-        <w:jc w:val="both"/>
-      </w:pPr>
-      <w:r>
-        <w:t>El proceso actual de administración de capacitaciones mediante archivos Excel es</w:t>
-      </w:r>
-      <w:r>
-        <w:t xml:space="preserve"> complejo y dificulta la lectura y seguimiento de la información, la aplicación web permitirá agilizar y centralizar la gestión de las capacitaciones, mejorando la eficiencia </w:t>
-      </w:r>
-      <w:r>
-        <w:t xml:space="preserve">y optimizando la gestión de la información, a su vez </w:t>
-      </w:r>
-      <w:r>
-        <w:t>facilitará</w:t>
-      </w:r>
-      <w:r>
-        <w:t xml:space="preserve"> la </w:t>
-      </w:r>
-      <w:r>
-        <w:t xml:space="preserve">gestión de reportes personalizados, brindando información </w:t>
-      </w:r>
-      <w:r>
-        <w:t>específica</w:t>
-      </w:r>
-      <w:r>
-        <w:t xml:space="preserve"> según los criterios de filtrado establecidos permitiendo obtener datos relevantes </w:t>
-      </w:r>
-      <w:r>
-        <w:t xml:space="preserve">según la necesidad. </w:t>
-      </w:r>
-    </w:p>
-    <w:p>
-      <w:pPr>
-        <w:jc w:val="both"/>
-        <w:rPr>
-          <w:color w:val="0070C0"/>
-        </w:rPr>
-      </w:pPr>
-    </w:p>
-    <w:p>
-      <w:pPr>
-        <w:pStyle w:val="Ttulo2"/>
-      </w:pPr>
-      <w:bookmarkStart w:id="7" w:name="_Toc136977063"/>
-      <w:r>
-        <w:t>Alcances</w:t>
-      </w:r>
-      <w:bookmarkEnd w:id="7"/>
-    </w:p>
-    <w:p/>
-    <w:p>
-      <w:pPr>
-        <w:jc w:val="both"/>
-        <w:rPr>
-          <w:color w:val="FF0000"/>
-        </w:rPr>
-      </w:pPr>
-      <w:r>
-        <w:rPr>
-          <w:color w:val="FF0000"/>
-        </w:rPr>
-        <w:t>Define</w:t>
-      </w:r>
-      <w:r>
-        <w:rPr>
-          <w:color w:val="FF0000"/>
-        </w:rPr>
-        <w:t>n</w:t>
-      </w:r>
-      <w:r>
-        <w:rPr>
-          <w:color w:val="FF0000"/>
-        </w:rPr>
-        <w:t xml:space="preserve"> exactamente lo que se realiza y lo que no.</w:t>
-      </w:r>
-      <w:r>
-        <w:rPr>
-          <w:color w:val="FF0000"/>
-        </w:rPr>
-        <w:t xml:space="preserve"> Se recomienda colocarlos con viñetas.</w:t>
-      </w:r>
-      <w:r>
-        <w:rPr>
-          <w:color w:val="FF0000"/>
-        </w:rPr>
-        <w:t xml:space="preserve"> Por ejemplo:</w:t>
-      </w:r>
-    </w:p>
-    <w:p>
-      <w:pPr>
-        <w:jc w:val="both"/>
-        <w:rPr>
-          <w:color w:val="FF0000"/>
-        </w:rPr>
-      </w:pPr>
-    </w:p>
     <w:p>
       <w:pPr>
         <w:pStyle w:val="Prrafodelista"/>
         <w:numPr>
           <w:ilvl w:val="0"/>
-          <w:numId w:val="16"/>
+          <w:numId w:val="25"/>
         </w:numPr>
         <w:jc w:val="both"/>
-        <w:rPr>
-          <w:color w:val="0070C0"/>
-        </w:rPr>
-      </w:pPr>
-      <w:r>
-        <w:rPr>
-          <w:color w:val="0070C0"/>
-        </w:rPr>
-        <w:t>El desarrollo del sistema incluirá los módulos de gestión de personal, notificación de asignaciones y control de postulaciones.</w:t>
+      </w:pPr>
+      <w:r>
+        <w:t>El sistema no contara con una gestión de diversos usuarios</w:t>
+      </w:r>
+      <w:r>
+        <w:t xml:space="preserve"> o roles</w:t>
+      </w:r>
+      <w:r>
+        <w:t xml:space="preserve">, su uso </w:t>
+      </w:r>
+      <w:r>
+        <w:t>está</w:t>
+      </w:r>
+      <w:r>
+        <w:t xml:space="preserve"> </w:t>
+      </w:r>
+      <w:r>
+        <w:t>dirigido específicamente para el departamento de desarrollo académico.</w:t>
       </w:r>
     </w:p>
     <w:p>
@@ -3823,150 +3822,49 @@
         <w:pStyle w:val="Prrafodelista"/>
         <w:numPr>
           <w:ilvl w:val="0"/>
-          <w:numId w:val="16"/>
+          <w:numId w:val="25"/>
         </w:numPr>
         <w:jc w:val="both"/>
-        <w:rPr>
-          <w:color w:val="0070C0"/>
-        </w:rPr>
-      </w:pPr>
-      <w:r>
-        <w:rPr>
-          <w:color w:val="0070C0"/>
-        </w:rPr>
-        <w:t>Los usuarios finales contarán con un manual de usuario para manipular el sistema, pero no recibirán capacitación sobre los módulos desarrollados.</w:t>
-      </w:r>
-    </w:p>
-    <w:p>
-      <w:pPr>
-        <w:rPr>
-          <w:color w:val="0070C0"/>
-        </w:rPr>
-      </w:pPr>
-    </w:p>
-    <w:p/>
-    <w:p>
-      <w:pPr>
-        <w:pStyle w:val="Ttulo2"/>
-      </w:pPr>
-      <w:bookmarkStart w:id="8" w:name="_Toc136977064"/>
-      <w:r>
-        <w:t>Restricciones</w:t>
-      </w:r>
-      <w:bookmarkEnd w:id="8"/>
-    </w:p>
-    <w:p/>
-    <w:p>
-      <w:pPr>
-        <w:jc w:val="both"/>
-        <w:rPr>
-          <w:color w:val="FF0000"/>
-        </w:rPr>
-      </w:pPr>
-      <w:r>
-        <w:rPr>
-          <w:color w:val="FF0000"/>
-        </w:rPr>
-        <w:t>Se deben enumerar considerando restricciones de t</w:t>
-      </w:r>
-      <w:r>
-        <w:rPr>
-          <w:color w:val="FF0000"/>
-        </w:rPr>
-        <w:t xml:space="preserve">iempo, costo, riesgos, calidad, </w:t>
-      </w:r>
-      <w:r>
-        <w:rPr>
-          <w:color w:val="FF0000"/>
-        </w:rPr>
-        <w:t>entre otros</w:t>
-      </w:r>
-      <w:r>
-        <w:rPr>
-          <w:color w:val="FF0000"/>
-        </w:rPr>
-        <w:t>.</w:t>
-      </w:r>
-      <w:r>
-        <w:rPr>
-          <w:color w:val="FF0000"/>
-        </w:rPr>
-        <w:t xml:space="preserve"> De igual forma, deben i</w:t>
-      </w:r>
-      <w:r>
-        <w:rPr>
-          <w:color w:val="FF0000"/>
-        </w:rPr>
-        <w:t>nclu</w:t>
-      </w:r>
-      <w:r>
-        <w:rPr>
-          <w:color w:val="FF0000"/>
-        </w:rPr>
-        <w:t>irse</w:t>
-      </w:r>
-      <w:r>
-        <w:rPr>
-          <w:color w:val="FF0000"/>
-        </w:rPr>
-        <w:t xml:space="preserve"> las restricciones inherentes a la </w:t>
-      </w:r>
-      <w:r>
-        <w:rPr>
-          <w:color w:val="FF0000"/>
-        </w:rPr>
-        <w:t>i</w:t>
-      </w:r>
-      <w:r>
-        <w:rPr>
-          <w:color w:val="FF0000"/>
-        </w:rPr>
-        <w:t>nfraestructura de la</w:t>
-      </w:r>
-      <w:r>
-        <w:rPr>
-          <w:color w:val="FF0000"/>
-        </w:rPr>
-        <w:t xml:space="preserve"> </w:t>
-      </w:r>
-      <w:r>
-        <w:rPr>
-          <w:color w:val="FF0000"/>
-        </w:rPr>
-        <w:t>empresa.</w:t>
-      </w:r>
-      <w:r>
-        <w:rPr>
-          <w:color w:val="FF0000"/>
-        </w:rPr>
-        <w:t xml:space="preserve"> Por ejemplo:</w:t>
-      </w:r>
-    </w:p>
-    <w:p>
-      <w:pPr>
-        <w:jc w:val="both"/>
-        <w:rPr>
-          <w:color w:val="FF0000"/>
-        </w:rPr>
-      </w:pPr>
+      </w:pPr>
+      <w:r>
+        <w:t xml:space="preserve">El sistema gestionara la información de los </w:t>
+      </w:r>
+      <w:r>
+        <w:t>catálogos</w:t>
+      </w:r>
+      <w:r>
+        <w:t xml:space="preserve"> de plan de desarrollo docente</w:t>
+      </w:r>
+      <w:r>
+        <w:t>s</w:t>
+      </w:r>
+      <w:r>
+        <w:t>, capacitaciones parte 1 y 2, docentes, áreas gestoras y programas educativos.</w:t>
+      </w:r>
     </w:p>
     <w:p>
       <w:pPr>
         <w:pStyle w:val="Prrafodelista"/>
         <w:numPr>
           <w:ilvl w:val="0"/>
-          <w:numId w:val="17"/>
+          <w:numId w:val="25"/>
         </w:numPr>
         <w:jc w:val="both"/>
-        <w:rPr>
-          <w:color w:val="0070C0"/>
-        </w:rPr>
-      </w:pPr>
-      <w:r>
-        <w:rPr>
-          <w:color w:val="0070C0"/>
-        </w:rPr>
-        <w:t>El acceso al servidor de la empresa se encuentra restringido a un horario de 10:00 a 14:00hrs para la realización de pruebas.</w:t>
+      </w:pPr>
+      <w:r>
+        <w:t xml:space="preserve">Los </w:t>
+      </w:r>
+      <w:r>
+        <w:t>módulos</w:t>
+      </w:r>
+      <w:r>
+        <w:t xml:space="preserve"> de capacitaciones</w:t>
+      </w:r>
+      <w:r>
+        <w:t xml:space="preserve"> y docentes contaran con una función de r</w:t>
+      </w:r>
+      <w:r>
+        <w:t>egistros de una carga masiva por medio de archivos Excel con una plantilla especifica.</w:t>
       </w:r>
     </w:p>
     <w:p>
@@ -3974,19 +3872,145 @@
         <w:pStyle w:val="Prrafodelista"/>
         <w:numPr>
           <w:ilvl w:val="0"/>
-          <w:numId w:val="17"/>
+          <w:numId w:val="25"/>
         </w:numPr>
         <w:jc w:val="both"/>
-        <w:rPr>
-          <w:color w:val="0070C0"/>
-        </w:rPr>
-      </w:pPr>
-      <w:r>
-        <w:rPr>
-          <w:color w:val="0070C0"/>
-        </w:rPr>
+      </w:pPr>
+      <w:r>
+        <w:t>El sistema brindara la posibilidad de la recuperación de contraseña a través de una solicitud de recuperación de contraseña.</w:t>
+      </w:r>
+    </w:p>
+    <w:p>
+      <w:pPr>
+        <w:pStyle w:val="Prrafodelista"/>
+        <w:numPr>
+          <w:ilvl w:val="0"/>
+          <w:numId w:val="25"/>
+        </w:numPr>
+        <w:jc w:val="both"/>
+      </w:pPr>
+      <w:r>
+        <w:t xml:space="preserve">Permitir </w:t>
+      </w:r>
+      <w:r>
+        <w:t>a la</w:t>
+      </w:r>
+      <w:r>
+        <w:t xml:space="preserve"> persona</w:t>
+      </w:r>
+      <w:r>
+        <w:t xml:space="preserve"> responsable del proceso “Departamento de Desarrollo Académico” obtener información concreta y resumida de la base de datos.</w:t>
+      </w:r>
+    </w:p>
+    <w:p>
+      <w:pPr>
+        <w:pStyle w:val="Prrafodelista"/>
+        <w:numPr>
+          <w:ilvl w:val="0"/>
+          <w:numId w:val="25"/>
+        </w:numPr>
+        <w:jc w:val="both"/>
+      </w:pPr>
+      <w:r>
+        <w:t>El sistema no gestionara ni administrara las constancias que reciban los docentes después de una capacitación.</w:t>
+      </w:r>
+    </w:p>
+    <w:p>
+      <w:pPr>
+        <w:pStyle w:val="Prrafodelista"/>
+        <w:numPr>
+          <w:ilvl w:val="0"/>
+          <w:numId w:val="25"/>
+        </w:numPr>
+        <w:jc w:val="both"/>
+      </w:pPr>
+      <w:r>
+        <w:t>El sistema brindara diversas formas de filtrado de información para la generación de reportes en formato de archivo PDF.</w:t>
+      </w:r>
+    </w:p>
+    <w:p>
+      <w:pPr>
+        <w:pStyle w:val="Prrafodelista"/>
+        <w:numPr>
+          <w:ilvl w:val="0"/>
+          <w:numId w:val="25"/>
+        </w:numPr>
+        <w:jc w:val="both"/>
+      </w:pPr>
+      <w:r>
+        <w:t>Brindar al usuario la posibilidad de registrar, visualizar y modificar la información de los catálogos existentes en la plataforma.</w:t>
+      </w:r>
+    </w:p>
+    <w:p>
+      <w:pPr>
+        <w:pStyle w:val="Prrafodelista"/>
+        <w:numPr>
+          <w:ilvl w:val="0"/>
+          <w:numId w:val="25"/>
+        </w:numPr>
+        <w:jc w:val="both"/>
+      </w:pPr>
+      <w:r>
+        <w:t>Brindar al usuario la capacitad de generar reportes de los catálogos de Docentes y capacitaciones.</w:t>
+      </w:r>
+    </w:p>
+    <w:p/>
+    <w:p>
+      <w:pPr>
+        <w:pStyle w:val="Ttulo2"/>
+      </w:pPr>
+      <w:bookmarkStart w:id="8" w:name="_Toc136977064"/>
+      <w:r>
         <w:lastRenderedPageBreak/>
-        <w:t>El sistema operativo del servidor de la empresa es Windows Server 2012 y el servidor de base de datos es MySQL 5.7, por lo que el desarrollo sólo considerará estas especificaciones para el entorno de producción.</w:t>
+        <w:t>Restricciones</w:t>
+      </w:r>
+      <w:bookmarkEnd w:id="8"/>
+    </w:p>
+    <w:p/>
+    <w:p>
+      <w:pPr>
+        <w:pStyle w:val="NormalWeb"/>
+        <w:numPr>
+          <w:ilvl w:val="0"/>
+          <w:numId w:val="26"/>
+        </w:numPr>
+        <w:spacing w:before="0" w:beforeAutospacing="0" w:after="200" w:afterAutospacing="0"/>
+        <w:jc w:val="both"/>
+        <w:textAlignment w:val="baseline"/>
+        <w:rPr>
+          <w:rFonts w:ascii="Arial" w:hAnsi="Arial" w:cs="Arial"/>
+          <w:color w:val="000000"/>
+        </w:rPr>
+      </w:pPr>
+      <w:r>
+        <w:rPr>
+          <w:rFonts w:ascii="Arial" w:hAnsi="Arial" w:cs="Arial"/>
+          <w:color w:val="000000"/>
+        </w:rPr>
+        <w:t>El cliente cuenta con la infraestructura necesaria para la puesta en marcha de la aplicación web. </w:t>
+      </w:r>
+    </w:p>
+    <w:p>
+      <w:pPr>
+        <w:pStyle w:val="NormalWeb"/>
+        <w:numPr>
+          <w:ilvl w:val="0"/>
+          <w:numId w:val="26"/>
+        </w:numPr>
+        <w:spacing w:before="0" w:beforeAutospacing="0" w:after="0" w:afterAutospacing="0"/>
+        <w:jc w:val="both"/>
+        <w:textAlignment w:val="baseline"/>
+        <w:rPr>
+          <w:rFonts w:ascii="Arial" w:hAnsi="Arial" w:cs="Arial"/>
+          <w:color w:val="000000"/>
+        </w:rPr>
+      </w:pPr>
+      <w:r>
+        <w:rPr>
+          <w:rFonts w:ascii="Arial" w:hAnsi="Arial" w:cs="Arial"/>
+          <w:color w:val="000000"/>
+        </w:rPr>
+        <w:t>El cliente brindará asesoría para la resolución de dudas sobre los procesos a automatizar mediante el sistema.</w:t>
       </w:r>
     </w:p>
     <w:p/>
@@ -4061,6 +4085,201 @@
     <w:p/>
     <w:p>
       <w:pPr>
+        <w:pStyle w:val="Ttulo3"/>
+      </w:pPr>
+      <w:r>
+        <w:t>Conceptos y principios de la programación ori</w:t>
+      </w:r>
+      <w:r>
+        <w:t>entada a objetos</w:t>
+      </w:r>
+    </w:p>
+    <w:p/>
+    <w:p>
+      <w:pPr>
+        <w:pStyle w:val="Ttulo3"/>
+      </w:pPr>
+      <w:r>
+        <w:t xml:space="preserve">Conceptos </w:t>
+      </w:r>
+      <w:r>
+        <w:t>y principios de SOLID</w:t>
+      </w:r>
+    </w:p>
+    <w:p/>
+    <w:p>
+      <w:pPr>
+        <w:pStyle w:val="Ttulo3"/>
+      </w:pPr>
+      <w:r>
+        <w:t>Metodología de SCRUM</w:t>
+      </w:r>
+    </w:p>
+    <w:p/>
+    <w:p>
+      <w:pPr>
+        <w:pStyle w:val="Ttulo3"/>
+      </w:pPr>
+      <w:r>
+        <w:t>Conceptos de DSM</w:t>
+      </w:r>
+    </w:p>
+    <w:p/>
+    <w:p>
+      <w:pPr>
+        <w:pStyle w:val="Ttulo3"/>
+      </w:pPr>
+      <w:proofErr w:type="spellStart"/>
+      <w:r>
+        <w:t>Clean</w:t>
+      </w:r>
+      <w:proofErr w:type="spellEnd"/>
+      <w:r>
+        <w:t xml:space="preserve"> </w:t>
+      </w:r>
+      <w:proofErr w:type="spellStart"/>
+      <w:r>
+        <w:t>Architecture</w:t>
+      </w:r>
+      <w:proofErr w:type="spellEnd"/>
+    </w:p>
+    <w:p/>
+    <w:p>
+      <w:pPr>
+        <w:pStyle w:val="Ttulo3"/>
+      </w:pPr>
+      <w:proofErr w:type="spellStart"/>
+      <w:r>
+        <w:t>Type</w:t>
+      </w:r>
+      <w:proofErr w:type="spellEnd"/>
+      <w:r>
+        <w:t xml:space="preserve"> Script</w:t>
+      </w:r>
+    </w:p>
+    <w:p/>
+    <w:p>
+      <w:pPr>
+        <w:pStyle w:val="Ttulo3"/>
+      </w:pPr>
+      <w:proofErr w:type="spellStart"/>
+      <w:r>
+        <w:t>Node</w:t>
+      </w:r>
+      <w:proofErr w:type="spellEnd"/>
+      <w:r>
+        <w:t xml:space="preserve"> </w:t>
+      </w:r>
+      <w:proofErr w:type="spellStart"/>
+      <w:r>
+        <w:t>js</w:t>
+      </w:r>
+      <w:proofErr w:type="spellEnd"/>
+    </w:p>
+    <w:p/>
+    <w:p>
+      <w:pPr>
+        <w:pStyle w:val="Ttulo3"/>
+      </w:pPr>
+      <w:proofErr w:type="spellStart"/>
+      <w:r>
+        <w:t>Vue</w:t>
+      </w:r>
+      <w:proofErr w:type="spellEnd"/>
+      <w:r>
+        <w:t xml:space="preserve"> 2</w:t>
+      </w:r>
+      <w:r>
+        <w:t xml:space="preserve"> – </w:t>
+      </w:r>
+      <w:proofErr w:type="spellStart"/>
+      <w:r>
+        <w:t>Vue</w:t>
+      </w:r>
+      <w:proofErr w:type="spellEnd"/>
+      <w:r>
+        <w:t xml:space="preserve"> </w:t>
+      </w:r>
+      <w:proofErr w:type="spellStart"/>
+      <w:r>
+        <w:t>js</w:t>
+      </w:r>
+      <w:proofErr w:type="spellEnd"/>
+    </w:p>
+    <w:p/>
+    <w:p>
+      <w:pPr>
+        <w:pStyle w:val="Ttulo3"/>
+      </w:pPr>
+      <w:r>
+        <w:t>Postgre</w:t>
+      </w:r>
+      <w:r>
+        <w:t>SQL</w:t>
+      </w:r>
+    </w:p>
+    <w:p/>
+    <w:p>
+      <w:pPr>
+        <w:pStyle w:val="Ttulo3"/>
+      </w:pPr>
+      <w:r>
+        <w:t xml:space="preserve">Express.js y desarrollo de API </w:t>
+      </w:r>
+      <w:proofErr w:type="spellStart"/>
+      <w:r>
+        <w:t>RESTful</w:t>
+      </w:r>
+      <w:proofErr w:type="spellEnd"/>
+    </w:p>
+    <w:p/>
+    <w:p>
+      <w:pPr>
+        <w:pStyle w:val="Ttulo3"/>
+      </w:pPr>
+      <w:proofErr w:type="spellStart"/>
+      <w:r>
+        <w:t>Vue</w:t>
+      </w:r>
+      <w:proofErr w:type="spellEnd"/>
+      <w:r>
+        <w:t xml:space="preserve"> </w:t>
+      </w:r>
+      <w:proofErr w:type="spellStart"/>
+      <w:r>
+        <w:t>Router</w:t>
+      </w:r>
+      <w:proofErr w:type="spellEnd"/>
+      <w:r>
+        <w:t xml:space="preserve"> y manejo de rutas en Vue.js</w:t>
+      </w:r>
+    </w:p>
+    <w:p/>
+    <w:p>
+      <w:pPr>
+        <w:pStyle w:val="Ttulo3"/>
+      </w:pPr>
+      <w:r>
+        <w:t>JWT</w:t>
+      </w:r>
+    </w:p>
+    <w:p/>
+    <w:p>
+      <w:pPr>
+        <w:pStyle w:val="Ttulo3"/>
+      </w:pPr>
+      <w:r>
+        <w:t xml:space="preserve">Entorno de trabajo: Visual Studio </w:t>
+      </w:r>
+      <w:proofErr w:type="spellStart"/>
+      <w:r>
+        <w:t>Code</w:t>
+      </w:r>
+      <w:proofErr w:type="spellEnd"/>
+    </w:p>
+    <w:p/>
+    <w:p>
+      <w:pPr>
         <w:jc w:val="both"/>
         <w:rPr>
           <w:color w:val="FF0000"/>
@@ -4086,6 +4305,7 @@
         <w:rPr>
           <w:noProof/>
         </w:rPr>
+        <w:lastRenderedPageBreak/>
         <mc:AlternateContent>
           <mc:Choice Requires="wpg">
             <w:drawing>
@@ -4299,7 +4519,7 @@
               </wp:inline>
             </w:drawing>
           </mc:Choice>
-          <mc:Fallback xmlns:oel="http://schemas.microsoft.com/office/2019/extlst" xmlns:w16du="http://schemas.microsoft.com/office/word/2023/wordml/word16du">
+          <mc:Fallback xmlns:w16du="http://schemas.microsoft.com/office/word/2023/wordml/word16du" xmlns:oel="http://schemas.microsoft.com/office/2019/extlst">
             <w:pict>
               <v:group w14:anchorId="55F9FF87" id="Grupo 12" o:spid="_x0000_s1026" style="width:453.75pt;height:117.75pt;mso-position-horizontal-relative:char;mso-position-vertical-relative:line" coordsize="97112,24405" o:gfxdata="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">
                 <v:shapetype id="_x0000_t75" coordsize="21600,21600" o:spt="75" o:preferrelative="t" path="m@4@5l@4@11@9@11@9@5xe" filled="f" stroked="f">
@@ -4517,114 +4737,114 @@
         <w:rPr>
           <w:color w:val="0070C0"/>
         </w:rPr>
+        <w:t>2.1.1 Conceptos básicos de anatomía</w:t>
+      </w:r>
+    </w:p>
+    <w:p>
+      <w:pPr>
+        <w:rPr>
+          <w:color w:val="0070C0"/>
+        </w:rPr>
+      </w:pPr>
+      <w:r>
+        <w:rPr>
+          <w:color w:val="0070C0"/>
+        </w:rPr>
+        <w:t>Ejes corporales del ser humano</w:t>
+      </w:r>
+    </w:p>
+    <w:p>
+      <w:pPr>
+        <w:rPr>
+          <w:color w:val="0070C0"/>
+        </w:rPr>
+      </w:pPr>
+      <w:r>
+        <w:rPr>
+          <w:color w:val="0070C0"/>
+        </w:rPr>
+        <w:t>…</w:t>
+      </w:r>
+    </w:p>
+    <w:p>
+      <w:pPr>
+        <w:rPr>
+          <w:color w:val="0070C0"/>
+        </w:rPr>
+      </w:pPr>
+    </w:p>
+    <w:p>
+      <w:pPr>
+        <w:rPr>
+          <w:color w:val="0070C0"/>
+        </w:rPr>
+      </w:pPr>
+      <w:r>
+        <w:rPr>
+          <w:color w:val="0070C0"/>
+        </w:rPr>
+        <w:t>2.1.2 Software para modelado 3D</w:t>
+      </w:r>
+    </w:p>
+    <w:p>
+      <w:pPr>
+        <w:rPr>
+          <w:color w:val="0070C0"/>
+        </w:rPr>
+      </w:pPr>
+      <w:r>
+        <w:rPr>
+          <w:color w:val="0070C0"/>
+        </w:rPr>
+        <w:t>3DS Max</w:t>
+      </w:r>
+    </w:p>
+    <w:p>
+      <w:pPr>
+        <w:rPr>
+          <w:color w:val="0070C0"/>
+        </w:rPr>
+      </w:pPr>
+      <w:r>
+        <w:rPr>
+          <w:color w:val="0070C0"/>
+        </w:rPr>
+        <w:t>Maya</w:t>
+      </w:r>
+    </w:p>
+    <w:p>
+      <w:pPr>
+        <w:rPr>
+          <w:color w:val="0070C0"/>
+        </w:rPr>
+      </w:pPr>
+      <w:proofErr w:type="spellStart"/>
+      <w:r>
+        <w:rPr>
+          <w:color w:val="0070C0"/>
+        </w:rPr>
+        <w:t>Blender</w:t>
+      </w:r>
+      <w:proofErr w:type="spellEnd"/>
+    </w:p>
+    <w:p>
+      <w:pPr>
+        <w:rPr>
+          <w:color w:val="0070C0"/>
+        </w:rPr>
+      </w:pPr>
+    </w:p>
+    <w:p>
+      <w:pPr>
+        <w:rPr>
+          <w:color w:val="0070C0"/>
+        </w:rPr>
+      </w:pPr>
+      <w:r>
+        <w:rPr>
+          <w:color w:val="0070C0"/>
+        </w:rPr>
         <w:lastRenderedPageBreak/>
-        <w:t>2.1.1 Conceptos básicos de anatomía</w:t>
-      </w:r>
-    </w:p>
-    <w:p>
-      <w:pPr>
-        <w:rPr>
-          <w:color w:val="0070C0"/>
-        </w:rPr>
-      </w:pPr>
-      <w:r>
-        <w:rPr>
-          <w:color w:val="0070C0"/>
-        </w:rPr>
-        <w:t>Ejes corporales del ser humano</w:t>
-      </w:r>
-    </w:p>
-    <w:p>
-      <w:pPr>
-        <w:rPr>
-          <w:color w:val="0070C0"/>
-        </w:rPr>
-      </w:pPr>
-      <w:r>
-        <w:rPr>
-          <w:color w:val="0070C0"/>
-        </w:rPr>
-        <w:t>…</w:t>
-      </w:r>
-    </w:p>
-    <w:p>
-      <w:pPr>
-        <w:rPr>
-          <w:color w:val="0070C0"/>
-        </w:rPr>
-      </w:pPr>
-    </w:p>
-    <w:p>
-      <w:pPr>
-        <w:rPr>
-          <w:color w:val="0070C0"/>
-        </w:rPr>
-      </w:pPr>
-      <w:r>
-        <w:rPr>
-          <w:color w:val="0070C0"/>
-        </w:rPr>
-        <w:t>2.1.2 Software para modelado 3D</w:t>
-      </w:r>
-    </w:p>
-    <w:p>
-      <w:pPr>
-        <w:rPr>
-          <w:color w:val="0070C0"/>
-        </w:rPr>
-      </w:pPr>
-      <w:r>
-        <w:rPr>
-          <w:color w:val="0070C0"/>
-        </w:rPr>
-        <w:t>3DS Max</w:t>
-      </w:r>
-    </w:p>
-    <w:p>
-      <w:pPr>
-        <w:rPr>
-          <w:color w:val="0070C0"/>
-        </w:rPr>
-      </w:pPr>
-      <w:r>
-        <w:rPr>
-          <w:color w:val="0070C0"/>
-        </w:rPr>
-        <w:t>Maya</w:t>
-      </w:r>
-    </w:p>
-    <w:p>
-      <w:pPr>
-        <w:rPr>
-          <w:color w:val="0070C0"/>
-        </w:rPr>
-      </w:pPr>
-      <w:proofErr w:type="spellStart"/>
-      <w:r>
-        <w:rPr>
-          <w:color w:val="0070C0"/>
-        </w:rPr>
-        <w:t>Blender</w:t>
-      </w:r>
-      <w:proofErr w:type="spellEnd"/>
-    </w:p>
-    <w:p>
-      <w:pPr>
-        <w:rPr>
-          <w:color w:val="0070C0"/>
-        </w:rPr>
-      </w:pPr>
-    </w:p>
-    <w:p>
-      <w:pPr>
-        <w:rPr>
-          <w:color w:val="0070C0"/>
-        </w:rPr>
-      </w:pPr>
-      <w:r>
-        <w:rPr>
-          <w:color w:val="0070C0"/>
-        </w:rPr>
         <w:t>2.1.3 Herramientas de desarrollo para Realidad Aumentada</w:t>
       </w:r>
     </w:p>
@@ -6859,7 +7079,7 @@
               </wp:inline>
             </w:drawing>
           </mc:Choice>
-          <mc:Fallback xmlns:oel="http://schemas.microsoft.com/office/2019/extlst" xmlns:w16du="http://schemas.microsoft.com/office/word/2023/wordml/word16du">
+          <mc:Fallback xmlns:w16du="http://schemas.microsoft.com/office/word/2023/wordml/word16du" xmlns:oel="http://schemas.microsoft.com/office/2019/extlst">
             <w:pict>
               <v:group w14:anchorId="050CF512" id="Grupo 6" o:spid="_x0000_s1026" style="width:459.8pt;height:77.25pt;mso-position-horizontal-relative:char;mso-position-vertical-relative:line" coordsize="73066,12288" o:gfxdata="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">
                 <v:shape id="Imagen 787093208" o:spid="_x0000_s1027" type="#_x0000_t75" style="position:absolute;width:73066;height:12288;visibility:visible;mso-wrap-style:square" o:gfxdata="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">
@@ -9376,7 +9596,7 @@
               </wp:inline>
             </w:drawing>
           </mc:Choice>
-          <mc:Fallback xmlns:oel="http://schemas.microsoft.com/office/2019/extlst" xmlns:w16du="http://schemas.microsoft.com/office/word/2023/wordml/word16du">
+          <mc:Fallback xmlns:w16du="http://schemas.microsoft.com/office/word/2023/wordml/word16du" xmlns:oel="http://schemas.microsoft.com/office/2019/extlst">
             <w:pict>
               <v:group w14:anchorId="557D4D96" id="Grupo 17" o:spid="_x0000_s1026" style="width:284.15pt;height:183pt;mso-position-horizontal-relative:char;mso-position-vertical-relative:line" coordsize="52578,33859" o:gfxdata="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">
                 <v:shape id="Imagen 1804131874" o:spid="_x0000_s1027" type="#_x0000_t75" style="position:absolute;width:27318;height:25076;visibility:visible;mso-wrap-style:square" o:gfxdata="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">
@@ -9598,7 +9818,7 @@
               </wp:anchor>
             </w:drawing>
           </mc:Choice>
-          <mc:Fallback xmlns:oel="http://schemas.microsoft.com/office/2019/extlst" xmlns:w16du="http://schemas.microsoft.com/office/word/2023/wordml/word16du">
+          <mc:Fallback xmlns:w16du="http://schemas.microsoft.com/office/word/2023/wordml/word16du" xmlns:oel="http://schemas.microsoft.com/office/2019/extlst">
             <w:pict>
               <v:rect w14:anchorId="12355921" id="Rectángulo 7" o:spid="_x0000_s1026" style="position:absolute;margin-left:307.2pt;margin-top:219.05pt;width:119.25pt;height:24.25pt;z-index:251659264;visibility:visible;mso-wrap-style:square;mso-width-percent:0;mso-wrap-distance-left:9pt;mso-wrap-distance-top:0;mso-wrap-distance-right:9pt;mso-wrap-distance-bottom:0;mso-position-horizontal:absolute;mso-position-horizontal-relative:text;mso-position-vertical:absolute;mso-position-vertical-relative:text;mso-width-percent:0;mso-width-relative:margin;v-text-anchor:middle" o:gfxdata="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" fillcolor="white [3212]" stroked="f" strokeweight="1pt"/>
             </w:pict>
@@ -10858,7 +11078,7 @@
       <w:lvlText w:val="%1.%2.%3"/>
       <w:lvlJc w:val="left"/>
       <w:pPr>
-        <w:ind w:left="1080" w:hanging="1080"/>
+        <w:ind w:left="3348" w:hanging="1080"/>
       </w:pPr>
       <w:rPr>
         <w:rFonts w:hint="default"/>
@@ -10938,6 +11158,119 @@
     </w:lvl>
   </w:abstractNum>
   <w:abstractNum w:abstractNumId="8" w15:restartNumberingAfterBreak="0">
+    <w:nsid w:val="46E21C10"/>
+    <w:multiLevelType w:val="hybridMultilevel"/>
+    <w:tmpl w:val="80469E18"/>
+    <w:lvl w:ilvl="0" w:tplc="080A0001">
+      <w:start w:val="1"/>
+      <w:numFmt w:val="bullet"/>
+      <w:lvlText w:val=""/>
+      <w:lvlJc w:val="left"/>
+      <w:pPr>
+        <w:ind w:left="720" w:hanging="360"/>
+      </w:pPr>
+      <w:rPr>
+        <w:rFonts w:ascii="Symbol" w:hAnsi="Symbol" w:hint="default"/>
+      </w:rPr>
+    </w:lvl>
+    <w:lvl w:ilvl="1" w:tplc="080A0003" w:tentative="1">
+      <w:start w:val="1"/>
+      <w:numFmt w:val="bullet"/>
+      <w:lvlText w:val="o"/>
+      <w:lvlJc w:val="left"/>
+      <w:pPr>
+        <w:ind w:left="1440" w:hanging="360"/>
+      </w:pPr>
+      <w:rPr>
+        <w:rFonts w:ascii="Courier New" w:hAnsi="Courier New" w:cs="Courier New" w:hint="default"/>
+      </w:rPr>
+    </w:lvl>
+    <w:lvl w:ilvl="2" w:tplc="080A0005" w:tentative="1">
+      <w:start w:val="1"/>
+      <w:numFmt w:val="bullet"/>
+      <w:lvlText w:val=""/>
+      <w:lvlJc w:val="left"/>
+      <w:pPr>
+        <w:ind w:left="2160" w:hanging="360"/>
+      </w:pPr>
+      <w:rPr>
+        <w:rFonts w:ascii="Wingdings" w:hAnsi="Wingdings" w:hint="default"/>
+      </w:rPr>
+    </w:lvl>
+    <w:lvl w:ilvl="3" w:tplc="080A0001" w:tentative="1">
+      <w:start w:val="1"/>
+      <w:numFmt w:val="bullet"/>
+      <w:lvlText w:val=""/>
+      <w:lvlJc w:val="left"/>
+      <w:pPr>
+        <w:ind w:left="2880" w:hanging="360"/>
+      </w:pPr>
+      <w:rPr>
+        <w:rFonts w:ascii="Symbol" w:hAnsi="Symbol" w:hint="default"/>
+      </w:rPr>
+    </w:lvl>
+    <w:lvl w:ilvl="4" w:tplc="080A0003" w:tentative="1">
+      <w:start w:val="1"/>
+      <w:numFmt w:val="bullet"/>
+      <w:lvlText w:val="o"/>
+      <w:lvlJc w:val="left"/>
+      <w:pPr>
+        <w:ind w:left="3600" w:hanging="360"/>
+      </w:pPr>
+      <w:rPr>
+        <w:rFonts w:ascii="Courier New" w:hAnsi="Courier New" w:cs="Courier New" w:hint="default"/>
+      </w:rPr>
+    </w:lvl>
+    <w:lvl w:ilvl="5" w:tplc="080A0005" w:tentative="1">
+      <w:start w:val="1"/>
+      <w:numFmt w:val="bullet"/>
+      <w:lvlText w:val=""/>
+      <w:lvlJc w:val="left"/>
+      <w:pPr>
+        <w:ind w:left="4320" w:hanging="360"/>
+      </w:pPr>
+      <w:rPr>
+        <w:rFonts w:ascii="Wingdings" w:hAnsi="Wingdings" w:hint="default"/>
+      </w:rPr>
+    </w:lvl>
+    <w:lvl w:ilvl="6" w:tplc="080A0001" w:tentative="1">
+      <w:start w:val="1"/>
+      <w:numFmt w:val="bullet"/>
+      <w:lvlText w:val=""/>
+      <w:lvlJc w:val="left"/>
+      <w:pPr>
+        <w:ind w:left="5040" w:hanging="360"/>
+      </w:pPr>
+      <w:rPr>
+        <w:rFonts w:ascii="Symbol" w:hAnsi="Symbol" w:hint="default"/>
+      </w:rPr>
+    </w:lvl>
+    <w:lvl w:ilvl="7" w:tplc="080A0003" w:tentative="1">
+      <w:start w:val="1"/>
+      <w:numFmt w:val="bullet"/>
+      <w:lvlText w:val="o"/>
+      <w:lvlJc w:val="left"/>
+      <w:pPr>
+        <w:ind w:left="5760" w:hanging="360"/>
+      </w:pPr>
+      <w:rPr>
+        <w:rFonts w:ascii="Courier New" w:hAnsi="Courier New" w:cs="Courier New" w:hint="default"/>
+      </w:rPr>
+    </w:lvl>
+    <w:lvl w:ilvl="8" w:tplc="080A0005" w:tentative="1">
+      <w:start w:val="1"/>
+      <w:numFmt w:val="bullet"/>
+      <w:lvlText w:val=""/>
+      <w:lvlJc w:val="left"/>
+      <w:pPr>
+        <w:ind w:left="6480" w:hanging="360"/>
+      </w:pPr>
+      <w:rPr>
+        <w:rFonts w:ascii="Wingdings" w:hAnsi="Wingdings" w:hint="default"/>
+      </w:rPr>
+    </w:lvl>
+  </w:abstractNum>
+  <w:abstractNum w:abstractNumId="9" w15:restartNumberingAfterBreak="0">
     <w:nsid w:val="473036B8"/>
     <w:multiLevelType w:val="hybridMultilevel"/>
     <w:tmpl w:val="ED625D0C"/>
@@ -11050,7 +11383,7 @@
       </w:rPr>
     </w:lvl>
   </w:abstractNum>
-  <w:abstractNum w:abstractNumId="9" w15:restartNumberingAfterBreak="0">
+  <w:abstractNum w:abstractNumId="10" w15:restartNumberingAfterBreak="0">
     <w:nsid w:val="4978426D"/>
     <w:multiLevelType w:val="hybridMultilevel"/>
     <w:tmpl w:val="3828C2E6"/>
@@ -11163,7 +11496,7 @@
       </w:rPr>
     </w:lvl>
   </w:abstractNum>
-  <w:abstractNum w:abstractNumId="10" w15:restartNumberingAfterBreak="0">
+  <w:abstractNum w:abstractNumId="11" w15:restartNumberingAfterBreak="0">
     <w:nsid w:val="4C551EBA"/>
     <w:multiLevelType w:val="hybridMultilevel"/>
     <w:tmpl w:val="FDDEF326"/>
@@ -11276,7 +11609,7 @@
       </w:rPr>
     </w:lvl>
   </w:abstractNum>
-  <w:abstractNum w:abstractNumId="11" w15:restartNumberingAfterBreak="0">
+  <w:abstractNum w:abstractNumId="12" w15:restartNumberingAfterBreak="0">
     <w:nsid w:val="540C27A6"/>
     <w:multiLevelType w:val="hybridMultilevel"/>
     <w:tmpl w:val="A8A8C8C6"/>
@@ -11389,7 +11722,156 @@
       </w:rPr>
     </w:lvl>
   </w:abstractNum>
-  <w:abstractNum w:abstractNumId="12" w15:restartNumberingAfterBreak="0">
+  <w:abstractNum w:abstractNumId="13" w15:restartNumberingAfterBreak="0">
+    <w:nsid w:val="56664240"/>
+    <w:multiLevelType w:val="multilevel"/>
+    <w:tmpl w:val="C5CA54AE"/>
+    <w:lvl w:ilvl="0">
+      <w:start w:val="1"/>
+      <w:numFmt w:val="bullet"/>
+      <w:lvlText w:val=""/>
+      <w:lvlJc w:val="left"/>
+      <w:pPr>
+        <w:tabs>
+          <w:tab w:val="num" w:pos="720"/>
+        </w:tabs>
+        <w:ind w:left="720" w:hanging="360"/>
+      </w:pPr>
+      <w:rPr>
+        <w:rFonts w:ascii="Symbol" w:hAnsi="Symbol" w:hint="default"/>
+        <w:sz w:val="20"/>
+      </w:rPr>
+    </w:lvl>
+    <w:lvl w:ilvl="1" w:tentative="1">
+      <w:start w:val="1"/>
+      <w:numFmt w:val="bullet"/>
+      <w:lvlText w:val="o"/>
+      <w:lvlJc w:val="left"/>
+      <w:pPr>
+        <w:tabs>
+          <w:tab w:val="num" w:pos="1440"/>
+        </w:tabs>
+        <w:ind w:left="1440" w:hanging="360"/>
+      </w:pPr>
+      <w:rPr>
+        <w:rFonts w:ascii="Courier New" w:hAnsi="Courier New" w:hint="default"/>
+        <w:sz w:val="20"/>
+      </w:rPr>
+    </w:lvl>
+    <w:lvl w:ilvl="2" w:tentative="1">
+      <w:start w:val="1"/>
+      <w:numFmt w:val="bullet"/>
+      <w:lvlText w:val=""/>
+      <w:lvlJc w:val="left"/>
+      <w:pPr>
+        <w:tabs>
+          <w:tab w:val="num" w:pos="2160"/>
+        </w:tabs>
+        <w:ind w:left="2160" w:hanging="360"/>
+      </w:pPr>
+      <w:rPr>
+        <w:rFonts w:ascii="Wingdings" w:hAnsi="Wingdings" w:hint="default"/>
+        <w:sz w:val="20"/>
+      </w:rPr>
+    </w:lvl>
+    <w:lvl w:ilvl="3" w:tentative="1">
+      <w:start w:val="1"/>
+      <w:numFmt w:val="bullet"/>
+      <w:lvlText w:val=""/>
+      <w:lvlJc w:val="left"/>
+      <w:pPr>
+        <w:tabs>
+          <w:tab w:val="num" w:pos="2880"/>
+        </w:tabs>
+        <w:ind w:left="2880" w:hanging="360"/>
+      </w:pPr>
+      <w:rPr>
+        <w:rFonts w:ascii="Wingdings" w:hAnsi="Wingdings" w:hint="default"/>
+        <w:sz w:val="20"/>
+      </w:rPr>
+    </w:lvl>
+    <w:lvl w:ilvl="4" w:tentative="1">
+      <w:start w:val="1"/>
+      <w:numFmt w:val="bullet"/>
+      <w:lvlText w:val=""/>
+      <w:lvlJc w:val="left"/>
+      <w:pPr>
+        <w:tabs>
+          <w:tab w:val="num" w:pos="3600"/>
+        </w:tabs>
+        <w:ind w:left="3600" w:hanging="360"/>
+      </w:pPr>
+      <w:rPr>
+        <w:rFonts w:ascii="Wingdings" w:hAnsi="Wingdings" w:hint="default"/>
+        <w:sz w:val="20"/>
+      </w:rPr>
+    </w:lvl>
+    <w:lvl w:ilvl="5" w:tentative="1">
+      <w:start w:val="1"/>
+      <w:numFmt w:val="bullet"/>
+      <w:lvlText w:val=""/>
+      <w:lvlJc w:val="left"/>
+      <w:pPr>
+        <w:tabs>
+          <w:tab w:val="num" w:pos="4320"/>
+        </w:tabs>
+        <w:ind w:left="4320" w:hanging="360"/>
+      </w:pPr>
+      <w:rPr>
+        <w:rFonts w:ascii="Wingdings" w:hAnsi="Wingdings" w:hint="default"/>
+        <w:sz w:val="20"/>
+      </w:rPr>
+    </w:lvl>
+    <w:lvl w:ilvl="6" w:tentative="1">
+      <w:start w:val="1"/>
+      <w:numFmt w:val="bullet"/>
+      <w:lvlText w:val=""/>
+      <w:lvlJc w:val="left"/>
+      <w:pPr>
+        <w:tabs>
+          <w:tab w:val="num" w:pos="5040"/>
+        </w:tabs>
+        <w:ind w:left="5040" w:hanging="360"/>
+      </w:pPr>
+      <w:rPr>
+        <w:rFonts w:ascii="Wingdings" w:hAnsi="Wingdings" w:hint="default"/>
+        <w:sz w:val="20"/>
+      </w:rPr>
+    </w:lvl>
+    <w:lvl w:ilvl="7" w:tentative="1">
+      <w:start w:val="1"/>
+      <w:numFmt w:val="bullet"/>
+      <w:lvlText w:val=""/>
+      <w:lvlJc w:val="left"/>
+      <w:pPr>
+        <w:tabs>
+          <w:tab w:val="num" w:pos="5760"/>
+        </w:tabs>
+        <w:ind w:left="5760" w:hanging="360"/>
+      </w:pPr>
+      <w:rPr>
+        <w:rFonts w:ascii="Wingdings" w:hAnsi="Wingdings" w:hint="default"/>
+        <w:sz w:val="20"/>
+      </w:rPr>
+    </w:lvl>
+    <w:lvl w:ilvl="8" w:tentative="1">
+      <w:start w:val="1"/>
+      <w:numFmt w:val="bullet"/>
+      <w:lvlText w:val=""/>
+      <w:lvlJc w:val="left"/>
+      <w:pPr>
+        <w:tabs>
+          <w:tab w:val="num" w:pos="6480"/>
+        </w:tabs>
+        <w:ind w:left="6480" w:hanging="360"/>
+      </w:pPr>
+      <w:rPr>
+        <w:rFonts w:ascii="Wingdings" w:hAnsi="Wingdings" w:hint="default"/>
+        <w:sz w:val="20"/>
+      </w:rPr>
+    </w:lvl>
+  </w:abstractNum>
+  <w:abstractNum w:abstractNumId="14" w15:restartNumberingAfterBreak="0">
     <w:nsid w:val="57EA798E"/>
     <w:multiLevelType w:val="hybridMultilevel"/>
     <w:tmpl w:val="134A7AAC"/>
@@ -11502,7 +11984,7 @@
       </w:rPr>
     </w:lvl>
   </w:abstractNum>
-  <w:abstractNum w:abstractNumId="13" w15:restartNumberingAfterBreak="0">
+  <w:abstractNum w:abstractNumId="15" w15:restartNumberingAfterBreak="0">
     <w:nsid w:val="60835B45"/>
     <w:multiLevelType w:val="hybridMultilevel"/>
     <w:tmpl w:val="7D745DEA"/>
@@ -11615,7 +12097,7 @@
       </w:rPr>
     </w:lvl>
   </w:abstractNum>
-  <w:abstractNum w:abstractNumId="14" w15:restartNumberingAfterBreak="0">
+  <w:abstractNum w:abstractNumId="16" w15:restartNumberingAfterBreak="0">
     <w:nsid w:val="68A25361"/>
     <w:multiLevelType w:val="hybridMultilevel"/>
     <w:tmpl w:val="058AD1E0"/>
@@ -11728,7 +12210,7 @@
       </w:rPr>
     </w:lvl>
   </w:abstractNum>
-  <w:abstractNum w:abstractNumId="15" w15:restartNumberingAfterBreak="0">
+  <w:abstractNum w:abstractNumId="17" w15:restartNumberingAfterBreak="0">
     <w:nsid w:val="700D738A"/>
     <w:multiLevelType w:val="hybridMultilevel"/>
     <w:tmpl w:val="88768084"/>
@@ -11841,7 +12323,7 @@
       </w:rPr>
     </w:lvl>
   </w:abstractNum>
-  <w:abstractNum w:abstractNumId="16" w15:restartNumberingAfterBreak="0">
+  <w:abstractNum w:abstractNumId="18" w15:restartNumberingAfterBreak="0">
     <w:nsid w:val="735C5A2E"/>
     <w:multiLevelType w:val="hybridMultilevel"/>
     <w:tmpl w:val="D67AA9DA"/>
@@ -11954,7 +12436,7 @@
       </w:rPr>
     </w:lvl>
   </w:abstractNum>
-  <w:abstractNum w:abstractNumId="17" w15:restartNumberingAfterBreak="0">
+  <w:abstractNum w:abstractNumId="19" w15:restartNumberingAfterBreak="0">
     <w:nsid w:val="7C4C332A"/>
     <w:multiLevelType w:val="multilevel"/>
     <w:tmpl w:val="080A001D"/>
@@ -12040,7 +12522,7 @@
       </w:pPr>
     </w:lvl>
   </w:abstractNum>
-  <w:abstractNum w:abstractNumId="18" w15:restartNumberingAfterBreak="0">
+  <w:abstractNum w:abstractNumId="20" w15:restartNumberingAfterBreak="0">
     <w:nsid w:val="7FDD1C8E"/>
     <w:multiLevelType w:val="hybridMultilevel"/>
     <w:tmpl w:val="61F0BD26"/>
@@ -12127,10 +12609,10 @@
     </w:lvl>
   </w:abstractNum>
   <w:num w:numId="1">
-    <w:abstractNumId w:val="17"/>
+    <w:abstractNumId w:val="19"/>
   </w:num>
   <w:num w:numId="2">
-    <w:abstractNumId w:val="17"/>
+    <w:abstractNumId w:val="19"/>
     <w:lvlOverride w:ilvl="0">
       <w:startOverride w:val="1"/>
     </w:lvlOverride>
@@ -12163,7 +12645,7 @@
     <w:abstractNumId w:val="7"/>
   </w:num>
   <w:num w:numId="4">
-    <w:abstractNumId w:val="14"/>
+    <w:abstractNumId w:val="16"/>
   </w:num>
   <w:num w:numId="5">
     <w:abstractNumId w:val="7"/>
@@ -12178,7 +12660,7 @@
     <w:abstractNumId w:val="7"/>
   </w:num>
   <w:num w:numId="9">
-    <w:abstractNumId w:val="10"/>
+    <w:abstractNumId w:val="11"/>
   </w:num>
   <w:num w:numId="10">
     <w:abstractNumId w:val="5"/>
@@ -12193,37 +12675,43 @@
     <w:abstractNumId w:val="1"/>
   </w:num>
   <w:num w:numId="14">
+    <w:abstractNumId w:val="20"/>
+  </w:num>
+  <w:num w:numId="15">
+    <w:abstractNumId w:val="9"/>
+  </w:num>
+  <w:num w:numId="16">
+    <w:abstractNumId w:val="10"/>
+  </w:num>
+  <w:num w:numId="17">
     <w:abstractNumId w:val="18"/>
   </w:num>
-  <w:num w:numId="15">
-    <w:abstractNumId w:val="8"/>
-  </w:num>
-  <w:num w:numId="16">
-    <w:abstractNumId w:val="9"/>
-  </w:num>
-  <w:num w:numId="17">
-    <w:abstractNumId w:val="16"/>
-  </w:num>
   <w:num w:numId="18">
-    <w:abstractNumId w:val="12"/>
+    <w:abstractNumId w:val="14"/>
   </w:num>
   <w:num w:numId="19">
-    <w:abstractNumId w:val="11"/>
+    <w:abstractNumId w:val="12"/>
   </w:num>
   <w:num w:numId="20">
     <w:abstractNumId w:val="4"/>
   </w:num>
   <w:num w:numId="21">
-    <w:abstractNumId w:val="13"/>
+    <w:abstractNumId w:val="15"/>
   </w:num>
   <w:num w:numId="22">
     <w:abstractNumId w:val="6"/>
   </w:num>
   <w:num w:numId="23">
-    <w:abstractNumId w:val="15"/>
+    <w:abstractNumId w:val="17"/>
   </w:num>
   <w:num w:numId="24">
     <w:abstractNumId w:val="0"/>
+  </w:num>
+  <w:num w:numId="25">
+    <w:abstractNumId w:val="8"/>
+  </w:num>
+  <w:num w:numId="26">
+    <w:abstractNumId w:val="13"/>
   </w:num>
 </w:numbering>
 </file>
@@ -12702,6 +13190,7 @@
         <w:numId w:val="3"/>
       </w:numPr>
       <w:spacing w:line="240" w:lineRule="auto"/>
+      <w:ind w:left="1080"/>
       <w:outlineLvl w:val="2"/>
     </w:pPr>
     <w:rPr>
@@ -13168,6 +13657,22 @@
       <w:i/>
       <w:iCs/>
       <w:spacing w:val="5"/>
+    </w:rPr>
+  </w:style>
+  <w:style w:type="paragraph" w:styleId="NormalWeb">
+    <w:name w:val="Normal (Web)"/>
+    <w:basedOn w:val="Normal"/>
+    <w:uiPriority w:val="99"/>
+    <w:semiHidden/>
+    <w:unhideWhenUsed/>
+    <w:rsid w:val="00EF6BDE"/>
+    <w:pPr>
+      <w:spacing w:before="100" w:beforeAutospacing="1" w:after="100" w:afterAutospacing="1" w:line="240" w:lineRule="auto"/>
+    </w:pPr>
+    <w:rPr>
+      <w:rFonts w:ascii="Times New Roman" w:eastAsia="Times New Roman" w:hAnsi="Times New Roman" w:cs="Times New Roman"/>
+      <w:szCs w:val="24"/>
+      <w:lang w:eastAsia="es-MX"/>
     </w:rPr>
   </w:style>
 </w:styles>

</xml_diff>

<commit_message>
polimorfismo, programacion, poo, herencia y abstraccion
</commit_message>
<xml_diff>
--- a/DATID_Guia_de_reporte_de_estadia_2023.docx
+++ b/DATID_Guia_de_reporte_de_estadia_2023.docx
@@ -3415,55 +3415,50 @@
         <w:t xml:space="preserve"> </w:t>
       </w:r>
       <w:r>
-        <w:t xml:space="preserve">que actualmente desempeña el cargo </w:t>
-      </w:r>
-      <w:r>
-        <w:t>de</w:t>
+        <w:t>que actualmente desempeña el car</w:t>
+      </w:r>
+      <w:r>
+        <w:t xml:space="preserve">go de administrador de recursos humanos y ambiente de trabajo </w:t>
+      </w:r>
+      <w:r>
+        <w:t>y</w:t>
+      </w:r>
+      <w:r>
+        <w:t xml:space="preserve"> como</w:t>
       </w:r>
       <w:r>
         <w:t xml:space="preserve"> </w:t>
       </w:r>
-      <w:r>
-        <w:t>…</w:t>
-      </w:r>
-      <w:r>
-        <w:t xml:space="preserve"> y</w:t>
-      </w:r>
-      <w:r>
-        <w:t xml:space="preserve"> como</w:t>
+      <w:proofErr w:type="gramStart"/>
+      <w:r>
+        <w:t>R</w:t>
+      </w:r>
+      <w:r>
+        <w:t>esponsable</w:t>
+      </w:r>
+      <w:proofErr w:type="gramEnd"/>
+      <w:r>
+        <w:t xml:space="preserve"> de la Administración del Proyecto Específico (RAPE)</w:t>
+      </w:r>
+      <w:r>
+        <w:t xml:space="preserve">, </w:t>
+      </w:r>
+      <w:r>
+        <w:lastRenderedPageBreak/>
+        <w:t xml:space="preserve">y de </w:t>
+      </w:r>
+      <w:r>
+        <w:t>Ángel</w:t>
       </w:r>
       <w:r>
         <w:t xml:space="preserve"> </w:t>
       </w:r>
-      <w:proofErr w:type="gramStart"/>
-      <w:r>
-        <w:t>Responsable</w:t>
-      </w:r>
-      <w:proofErr w:type="gramEnd"/>
-      <w:r>
-        <w:t xml:space="preserve"> de la Administración del </w:t>
-      </w:r>
-      <w:r>
-        <w:lastRenderedPageBreak/>
-        <w:t>Proyecto Específico (RAPE)</w:t>
-      </w:r>
-      <w:r>
-        <w:t xml:space="preserve">, y de </w:t>
-      </w:r>
       <w:proofErr w:type="spellStart"/>
       <w:r>
-        <w:t>Angel</w:t>
+        <w:t>Yazveck</w:t>
       </w:r>
       <w:proofErr w:type="spellEnd"/>
       <w:r>
-        <w:t xml:space="preserve"> </w:t>
-      </w:r>
-      <w:proofErr w:type="spellStart"/>
-      <w:r>
-        <w:t>Yazveck</w:t>
-      </w:r>
-      <w:proofErr w:type="spellEnd"/>
-      <w:r>
         <w:t xml:space="preserve"> Alcocer Durán como </w:t>
       </w:r>
       <w:r>
@@ -3471,6 +3466,9 @@
       </w:r>
       <w:r>
         <w:t>esponsable del Desarrollo (RD)</w:t>
+      </w:r>
+      <w:r>
+        <w:t xml:space="preserve"> del proyecto descrito en este reporte</w:t>
       </w:r>
       <w:r>
         <w:t>.</w:t>
@@ -4082,21 +4080,505 @@
       </w:r>
       <w:bookmarkEnd w:id="10"/>
     </w:p>
+    <w:p>
+      <w:pPr>
+        <w:rPr>
+          <w:sz w:val="28"/>
+          <w:szCs w:val="24"/>
+        </w:rPr>
+      </w:pPr>
+    </w:p>
+    <w:p>
+      <w:pPr>
+        <w:jc w:val="both"/>
+      </w:pPr>
+      <w:r>
+        <w:t>Para el completo entendimiento del proyecto es útil comprender bajo que tecnologías, principios y procesos fue desarrollado.</w:t>
+      </w:r>
+      <w:r>
+        <w:t xml:space="preserve"> En base a lo recién mencionado, en este capítulo se hará exposición de los conceptos necesarios para </w:t>
+      </w:r>
+      <w:r>
+        <w:t>el desarrollo inicial del proyecto.</w:t>
+      </w:r>
+    </w:p>
+    <w:p>
+      <w:pPr>
+        <w:rPr>
+          <w:sz w:val="32"/>
+          <w:szCs w:val="28"/>
+        </w:rPr>
+      </w:pPr>
+    </w:p>
     <w:p/>
     <w:p>
       <w:pPr>
         <w:pStyle w:val="Ttulo3"/>
       </w:pPr>
       <w:r>
-        <w:t>Conceptos y principios de la programación ori</w:t>
-      </w:r>
-      <w:r>
-        <w:t>entada a objetos</w:t>
+        <w:t>Conceptos y principios de la programación</w:t>
+      </w:r>
+      <w:r>
+        <w:t xml:space="preserve"> y POO</w:t>
       </w:r>
     </w:p>
     <w:p/>
     <w:p>
       <w:pPr>
+        <w:rPr>
+          <w:b/>
+          <w:bCs/>
+        </w:rPr>
+      </w:pPr>
+      <w:r>
+        <w:rPr>
+          <w:b/>
+          <w:bCs/>
+        </w:rPr>
+        <w:t>Programación</w:t>
+      </w:r>
+    </w:p>
+    <w:p>
+      <w:pPr>
+        <w:rPr>
+          <w:b/>
+          <w:bCs/>
+        </w:rPr>
+      </w:pPr>
+    </w:p>
+    <w:p>
+      <w:pPr>
+        <w:jc w:val="both"/>
+      </w:pPr>
+      <w:r>
+        <w:t xml:space="preserve">El objetivo de un programa se puede definir como </w:t>
+      </w:r>
+      <w:r>
+        <w:t>un</w:t>
+      </w:r>
+      <w:r>
+        <w:t xml:space="preserve"> proceso que se realiza sobre ciertos datos con el fin de obtener un resultado en </w:t>
+      </w:r>
+      <w:r>
+        <w:t>específico</w:t>
+      </w:r>
+      <w:r>
+        <w:t xml:space="preserve">. Entonces </w:t>
+      </w:r>
+      <w:r>
+        <w:t xml:space="preserve">la programación se podría entender como el </w:t>
+      </w:r>
+      <w:r>
+        <w:t>momento</w:t>
+      </w:r>
+      <w:r>
+        <w:t xml:space="preserve"> en el que </w:t>
+      </w:r>
+      <w:r>
+        <w:t>se define</w:t>
+      </w:r>
+      <w:r>
+        <w:t xml:space="preserve"> para </w:t>
+      </w:r>
+      <w:r>
+        <w:t>qué</w:t>
+      </w:r>
+      <w:r>
+        <w:t xml:space="preserve"> sirve el proceso</w:t>
+      </w:r>
+      <w:r>
+        <w:t xml:space="preserve"> a realizar, </w:t>
+      </w:r>
+      <w:r>
+        <w:t>qu</w:t>
+      </w:r>
+      <w:r>
+        <w:t>é datos usaras</w:t>
+      </w:r>
+      <w:r>
+        <w:t xml:space="preserve">, </w:t>
+      </w:r>
+      <w:r>
+        <w:t>q</w:t>
+      </w:r>
+      <w:r>
+        <w:t xml:space="preserve">ué resultados obtendrás </w:t>
+      </w:r>
+      <w:r>
+        <w:t>y</w:t>
+      </w:r>
+      <w:r>
+        <w:t xml:space="preserve"> </w:t>
+      </w:r>
+      <w:r>
+        <w:t>c</w:t>
+      </w:r>
+      <w:r>
+        <w:t xml:space="preserve">ómo se </w:t>
+      </w:r>
+      <w:r>
+        <w:t>llevará</w:t>
+      </w:r>
+      <w:r>
+        <w:t xml:space="preserve"> a cabo ese proceso</w:t>
+      </w:r>
+      <w:r>
+        <w:t>.</w:t>
+      </w:r>
+      <w:r>
+        <w:t xml:space="preserve"> Para poder </w:t>
+      </w:r>
+      <w:r>
+        <w:t>proporcionarle</w:t>
+      </w:r>
+      <w:r>
+        <w:t xml:space="preserve"> las instrucciones a </w:t>
+      </w:r>
+      <w:r>
+        <w:t>la computadora sobre como debe hacerlo a través de un lenguaje de programación.</w:t>
+      </w:r>
+    </w:p>
+    <w:p>
+      <w:pPr>
+        <w:rPr>
+          <w:b/>
+          <w:bCs/>
+          <w:sz w:val="22"/>
+          <w:szCs w:val="20"/>
+        </w:rPr>
+      </w:pPr>
+    </w:p>
+    <w:p>
+      <w:pPr>
+        <w:rPr>
+          <w:b/>
+          <w:bCs/>
+        </w:rPr>
+      </w:pPr>
+    </w:p>
+    <w:p>
+      <w:pPr>
+        <w:rPr>
+          <w:b/>
+          <w:bCs/>
+        </w:rPr>
+      </w:pPr>
+      <w:r>
+        <w:rPr>
+          <w:b/>
+          <w:bCs/>
+        </w:rPr>
+        <w:t>POO</w:t>
+      </w:r>
+    </w:p>
+    <w:p/>
+    <w:p>
+      <w:pPr>
+        <w:jc w:val="both"/>
+      </w:pPr>
+      <w:r>
+        <w:t xml:space="preserve">La </w:t>
+      </w:r>
+      <w:r>
+        <w:t>Programación</w:t>
+      </w:r>
+      <w:r>
+        <w:t xml:space="preserve"> </w:t>
+      </w:r>
+      <w:r>
+        <w:t>Orientada</w:t>
+      </w:r>
+      <w:r>
+        <w:t xml:space="preserve"> a Objetos </w:t>
+      </w:r>
+      <w:r>
+        <w:t xml:space="preserve">(POO) </w:t>
+      </w:r>
+      <w:r>
+        <w:t xml:space="preserve">es una técnica en la que se intenta </w:t>
+      </w:r>
+      <w:r>
+        <w:t xml:space="preserve">disminuir el coste del programa aumentando la eficiencia mediante el uso de “objetos”, </w:t>
+      </w:r>
+      <w:r>
+        <w:t>que se definen</w:t>
+      </w:r>
+      <w:r>
+        <w:t xml:space="preserve"> </w:t>
+      </w:r>
+      <w:r>
+        <w:t>como el uso de entidades con atributos y formas de operar sobre los datos de forma específica mediante métodos.</w:t>
+      </w:r>
+    </w:p>
+    <w:p>
+      <w:pPr>
+        <w:jc w:val="both"/>
+        <w:rPr>
+          <w:sz w:val="18"/>
+          <w:szCs w:val="16"/>
+        </w:rPr>
+      </w:pPr>
+    </w:p>
+    <w:p>
+      <w:pPr>
+        <w:jc w:val="both"/>
+      </w:pPr>
+    </w:p>
+    <w:p>
+      <w:pPr>
+        <w:jc w:val="both"/>
+        <w:rPr>
+          <w:b/>
+          <w:bCs/>
+        </w:rPr>
+      </w:pPr>
+      <w:r>
+        <w:rPr>
+          <w:b/>
+          <w:bCs/>
+        </w:rPr>
+        <w:lastRenderedPageBreak/>
+        <w:t>Polimorfismo</w:t>
+      </w:r>
+    </w:p>
+    <w:p>
+      <w:pPr>
+        <w:rPr>
+          <w:b/>
+          <w:bCs/>
+        </w:rPr>
+      </w:pPr>
+    </w:p>
+    <w:p>
+      <w:pPr>
+        <w:jc w:val="both"/>
+      </w:pPr>
+      <w:r>
+        <w:t>Uno de los</w:t>
+      </w:r>
+      <w:r>
+        <w:t xml:space="preserve"> </w:t>
+      </w:r>
+      <w:r>
+        <w:t>principios fundamentales de POO</w:t>
+      </w:r>
+      <w:r>
+        <w:t>. S</w:t>
+      </w:r>
+      <w:r>
+        <w:t xml:space="preserve">e entiende al polimorfismo a una cualidad </w:t>
+      </w:r>
+      <w:r>
+        <w:t>que tienen los objetos de poder responder de diferente manera al mismo mensaje</w:t>
+      </w:r>
+      <w:r>
+        <w:t>. Est</w:t>
+      </w:r>
+      <w:r>
+        <w:t>a característica nos facilita</w:t>
+      </w:r>
+      <w:r>
+        <w:t xml:space="preserve"> el poder </w:t>
+      </w:r>
+      <w:r>
+        <w:t>asignarles</w:t>
+      </w:r>
+      <w:r>
+        <w:t xml:space="preserve"> nombre a </w:t>
+      </w:r>
+      <w:r>
+        <w:t xml:space="preserve">algunos métodos, ya que todas las clases </w:t>
+      </w:r>
+      <w:r>
+        <w:t>derivadas de la original</w:t>
+      </w:r>
+      <w:r>
+        <w:t xml:space="preserve"> afectara </w:t>
+      </w:r>
+      <w:r>
+        <w:t>de manera similar,</w:t>
+      </w:r>
+      <w:r>
+        <w:t xml:space="preserve"> pero podrán modificar su manera de responder a ella.</w:t>
+      </w:r>
+    </w:p>
+    <w:p>
+      <w:pPr>
+        <w:rPr>
+          <w:b/>
+          <w:bCs/>
+        </w:rPr>
+      </w:pPr>
+    </w:p>
+    <w:p/>
+    <w:p>
+      <w:pPr>
+        <w:rPr>
+          <w:b/>
+          <w:bCs/>
+        </w:rPr>
+      </w:pPr>
+      <w:r>
+        <w:rPr>
+          <w:b/>
+          <w:bCs/>
+        </w:rPr>
+        <w:t>Herencia</w:t>
+      </w:r>
+    </w:p>
+    <w:p>
+      <w:pPr>
+        <w:rPr>
+          <w:b/>
+          <w:bCs/>
+        </w:rPr>
+      </w:pPr>
+    </w:p>
+    <w:p>
+      <w:pPr>
+        <w:jc w:val="both"/>
+      </w:pPr>
+      <w:r>
+        <w:t>La herencia como un principio fundamental de POO, podemos comprenderla</w:t>
+      </w:r>
+      <w:r>
+        <w:t xml:space="preserve"> fácilmente cuando </w:t>
+      </w:r>
+      <w:r>
+        <w:t>la comparamos con la</w:t>
+      </w:r>
+      <w:r>
+        <w:t xml:space="preserve"> vida cotidiana</w:t>
+      </w:r>
+      <w:r>
+        <w:t xml:space="preserve"> cuando</w:t>
+      </w:r>
+      <w:r>
+        <w:t xml:space="preserve"> un padre </w:t>
+      </w:r>
+      <w:r>
+        <w:t>transmite a sus hijos algo de él. En la programación la vemos</w:t>
+      </w:r>
+      <w:r>
+        <w:t xml:space="preserve"> como </w:t>
+      </w:r>
+      <w:r>
+        <w:t xml:space="preserve">la sucesión de </w:t>
+      </w:r>
+      <w:r>
+        <w:t>atributos</w:t>
+      </w:r>
+      <w:r>
+        <w:t xml:space="preserve"> y métodos de u</w:t>
+      </w:r>
+      <w:r>
+        <w:t xml:space="preserve">na clase </w:t>
+      </w:r>
+      <w:r>
+        <w:t>padre o base a otra derivada de la misma haciendo</w:t>
+      </w:r>
+      <w:r>
+        <w:t xml:space="preserve"> que varias clases puedan tener un comportamiento similar</w:t>
+      </w:r>
+      <w:r>
+        <w:t>.</w:t>
+      </w:r>
+    </w:p>
+    <w:p>
+      <w:pPr>
+        <w:rPr>
+          <w:b/>
+          <w:bCs/>
+        </w:rPr>
+      </w:pPr>
+    </w:p>
+    <w:p>
+      <w:pPr>
+        <w:rPr>
+          <w:b/>
+          <w:bCs/>
+        </w:rPr>
+      </w:pPr>
+    </w:p>
+    <w:p>
+      <w:pPr>
+        <w:rPr>
+          <w:b/>
+          <w:bCs/>
+        </w:rPr>
+      </w:pPr>
+      <w:r>
+        <w:rPr>
+          <w:b/>
+          <w:bCs/>
+        </w:rPr>
+        <w:t>Encapsulamiento</w:t>
+      </w:r>
+    </w:p>
+    <w:p>
+      <w:pPr>
+        <w:rPr>
+          <w:b/>
+          <w:bCs/>
+        </w:rPr>
+      </w:pPr>
+    </w:p>
+    <w:p>
+      <w:pPr>
+        <w:jc w:val="both"/>
+      </w:pPr>
+      <w:r>
+        <w:t xml:space="preserve">Este es el principio </w:t>
+      </w:r>
+      <w:r>
+        <w:t xml:space="preserve">que consiste en ocultar los detalles de una clase </w:t>
+      </w:r>
+      <w:r>
+        <w:t xml:space="preserve">y protegerlos </w:t>
+      </w:r>
+      <w:r>
+        <w:t>mediante modificadores de acceso (</w:t>
+      </w:r>
+      <w:proofErr w:type="spellStart"/>
+      <w:r>
+        <w:t>public</w:t>
+      </w:r>
+      <w:proofErr w:type="spellEnd"/>
+      <w:r>
+        <w:t xml:space="preserve">, </w:t>
+      </w:r>
+      <w:proofErr w:type="spellStart"/>
+      <w:r>
+        <w:t>private</w:t>
+      </w:r>
+      <w:proofErr w:type="spellEnd"/>
+      <w:r>
+        <w:t xml:space="preserve"> y </w:t>
+      </w:r>
+      <w:proofErr w:type="spellStart"/>
+      <w:r>
+        <w:t>protected</w:t>
+      </w:r>
+      <w:proofErr w:type="spellEnd"/>
+      <w:r>
+        <w:t>) y solo dejar expuesta una interfaz publica para interactuar</w:t>
+      </w:r>
+      <w:r>
+        <w:t xml:space="preserve">. Esto permite una mejor integridad de los datos y mejor control sobre la manipulación de los mismos. </w:t>
+      </w:r>
+    </w:p>
+    <w:p>
+      <w:pPr>
+        <w:rPr>
+          <w:b/>
+          <w:bCs/>
+        </w:rPr>
+      </w:pPr>
+    </w:p>
+    <w:p/>
+    <w:p/>
+    <w:p>
+      <w:pPr>
         <w:pStyle w:val="Ttulo3"/>
       </w:pPr>
       <w:r>
@@ -4121,6 +4603,7 @@
         <w:pStyle w:val="Ttulo3"/>
       </w:pPr>
       <w:r>
+        <w:lastRenderedPageBreak/>
         <w:t>Conceptos de DSM</w:t>
       </w:r>
     </w:p>
@@ -4305,7 +4788,6 @@
         <w:rPr>
           <w:noProof/>
         </w:rPr>
-        <w:lastRenderedPageBreak/>
         <mc:AlternateContent>
           <mc:Choice Requires="wpg">
             <w:drawing>
@@ -4657,7 +5139,14 @@
         <w:rPr>
           <w:color w:val="FF0000"/>
         </w:rPr>
-        <w:t xml:space="preserve"> pueden considerar como categorías. Adicionalmente, si existiesen trabajos o productos comerciales relacionados con el proyecto, se pueden colocar.</w:t>
+        <w:t xml:space="preserve"> </w:t>
+      </w:r>
+      <w:r>
+        <w:rPr>
+          <w:color w:val="FF0000"/>
+        </w:rPr>
+        <w:lastRenderedPageBreak/>
+        <w:t>pueden considerar como categorías. Adicionalmente, si existiesen trabajos o productos comerciales relacionados con el proyecto, se pueden colocar.</w:t>
       </w:r>
     </w:p>
     <w:p>
@@ -4844,103 +5333,103 @@
         <w:rPr>
           <w:color w:val="0070C0"/>
         </w:rPr>
+        <w:t>2.1.3 Herramientas de desarrollo para Realidad Aumentada</w:t>
+      </w:r>
+    </w:p>
+    <w:p>
+      <w:pPr>
+        <w:rPr>
+          <w:color w:val="0070C0"/>
+        </w:rPr>
+      </w:pPr>
+      <w:proofErr w:type="spellStart"/>
+      <w:r>
+        <w:rPr>
+          <w:color w:val="0070C0"/>
+        </w:rPr>
+        <w:t>Vuforia</w:t>
+      </w:r>
+      <w:proofErr w:type="spellEnd"/>
+    </w:p>
+    <w:p>
+      <w:pPr>
+        <w:rPr>
+          <w:color w:val="0070C0"/>
+        </w:rPr>
+      </w:pPr>
+    </w:p>
+    <w:p>
+      <w:pPr>
+        <w:jc w:val="both"/>
+        <w:rPr>
+          <w:color w:val="FF0000"/>
+        </w:rPr>
+      </w:pPr>
+      <w:r>
+        <w:rPr>
+          <w:color w:val="FF0000"/>
+        </w:rPr>
+        <w:t xml:space="preserve">Como puedes observar, los títulos de 4º nivel no llevan </w:t>
+      </w:r>
+      <w:r>
+        <w:rPr>
+          <w:color w:val="FF0000"/>
+        </w:rPr>
+        <w:t>numeración,</w:t>
+      </w:r>
+      <w:r>
+        <w:rPr>
+          <w:color w:val="FF0000"/>
+        </w:rPr>
+        <w:t xml:space="preserve"> pero se siguen considerando como títulos para efectos de formato.</w:t>
+      </w:r>
+      <w:r>
+        <w:rPr>
+          <w:color w:val="FF0000"/>
+        </w:rPr>
+        <w:t xml:space="preserve"> </w:t>
+      </w:r>
+    </w:p>
+    <w:p>
+      <w:pPr>
+        <w:rPr>
+          <w:color w:val="FF0000"/>
+        </w:rPr>
+      </w:pPr>
+    </w:p>
+    <w:p>
+      <w:pPr>
+        <w:rPr>
+          <w:color w:val="FF0000"/>
+        </w:rPr>
+      </w:pPr>
+    </w:p>
+    <w:p>
+      <w:pPr>
+        <w:pStyle w:val="Ttulo2"/>
+      </w:pPr>
+      <w:bookmarkStart w:id="11" w:name="_Toc136977067"/>
+      <w:r>
+        <w:t>P</w:t>
+      </w:r>
+      <w:r>
+        <w:t>ropuesta de solución</w:t>
+      </w:r>
+      <w:bookmarkEnd w:id="11"/>
+    </w:p>
+    <w:p/>
+    <w:p>
+      <w:pPr>
+        <w:jc w:val="both"/>
+        <w:rPr>
+          <w:color w:val="FF0000"/>
+        </w:rPr>
+      </w:pPr>
+      <w:r>
+        <w:rPr>
+          <w:color w:val="FF0000"/>
+        </w:rPr>
         <w:lastRenderedPageBreak/>
-        <w:t>2.1.3 Herramientas de desarrollo para Realidad Aumentada</w:t>
-      </w:r>
-    </w:p>
-    <w:p>
-      <w:pPr>
-        <w:rPr>
-          <w:color w:val="0070C0"/>
-        </w:rPr>
-      </w:pPr>
-      <w:proofErr w:type="spellStart"/>
-      <w:r>
-        <w:rPr>
-          <w:color w:val="0070C0"/>
-        </w:rPr>
-        <w:t>Vuforia</w:t>
-      </w:r>
-      <w:proofErr w:type="spellEnd"/>
-    </w:p>
-    <w:p>
-      <w:pPr>
-        <w:rPr>
-          <w:color w:val="0070C0"/>
-        </w:rPr>
-      </w:pPr>
-    </w:p>
-    <w:p>
-      <w:pPr>
-        <w:jc w:val="both"/>
-        <w:rPr>
-          <w:color w:val="FF0000"/>
-        </w:rPr>
-      </w:pPr>
-      <w:r>
-        <w:rPr>
-          <w:color w:val="FF0000"/>
-        </w:rPr>
-        <w:t xml:space="preserve">Como puedes observar, los títulos de 4º nivel no llevan </w:t>
-      </w:r>
-      <w:r>
-        <w:rPr>
-          <w:color w:val="FF0000"/>
-        </w:rPr>
-        <w:t>numeración,</w:t>
-      </w:r>
-      <w:r>
-        <w:rPr>
-          <w:color w:val="FF0000"/>
-        </w:rPr>
-        <w:t xml:space="preserve"> pero se siguen considerando como títulos para efectos de formato.</w:t>
-      </w:r>
-      <w:r>
-        <w:rPr>
-          <w:color w:val="FF0000"/>
-        </w:rPr>
-        <w:t xml:space="preserve"> </w:t>
-      </w:r>
-    </w:p>
-    <w:p>
-      <w:pPr>
-        <w:rPr>
-          <w:color w:val="FF0000"/>
-        </w:rPr>
-      </w:pPr>
-    </w:p>
-    <w:p>
-      <w:pPr>
-        <w:rPr>
-          <w:color w:val="FF0000"/>
-        </w:rPr>
-      </w:pPr>
-    </w:p>
-    <w:p>
-      <w:pPr>
-        <w:pStyle w:val="Ttulo2"/>
-      </w:pPr>
-      <w:bookmarkStart w:id="11" w:name="_Toc136977067"/>
-      <w:r>
-        <w:t>P</w:t>
-      </w:r>
-      <w:r>
-        <w:t>ropuesta de solución</w:t>
-      </w:r>
-      <w:bookmarkEnd w:id="11"/>
-    </w:p>
-    <w:p/>
-    <w:p>
-      <w:pPr>
-        <w:jc w:val="both"/>
-        <w:rPr>
-          <w:color w:val="FF0000"/>
-        </w:rPr>
-      </w:pPr>
-      <w:r>
-        <w:rPr>
-          <w:color w:val="FF0000"/>
-        </w:rPr>
         <w:t xml:space="preserve">Esta sección debe </w:t>
       </w:r>
       <w:r>

</xml_diff>

<commit_message>
clean architectura, principios de solid y marco de trabajo agil de scrum
</commit_message>
<xml_diff>
--- a/DATID_Guia_de_reporte_de_estadia_2023.docx
+++ b/DATID_Guia_de_reporte_de_estadia_2023.docx
@@ -832,7 +832,7 @@
         </w:rPr>
         <w:fldChar w:fldCharType="separate"/>
       </w:r>
-      <w:hyperlink w:anchor="_Toc136977057" w:history="1">
+      <w:hyperlink w:anchor="_Toc137752933" w:history="1">
         <w:r>
           <w:rPr>
             <w:rStyle w:val="Hipervnculo"/>
@@ -859,7 +859,7 @@
             <w:noProof/>
             <w:webHidden/>
           </w:rPr>
-          <w:instrText xml:space="preserve"> PAGEREF _Toc136977057 \h </w:instrText>
+          <w:instrText xml:space="preserve"> PAGEREF _Toc137752933 \h </w:instrText>
         </w:r>
         <w:r>
           <w:rPr>
@@ -903,7 +903,7 @@
           <w:lang w:eastAsia="es-MX"/>
         </w:rPr>
       </w:pPr>
-      <w:hyperlink w:anchor="_Toc136977058" w:history="1">
+      <w:hyperlink w:anchor="_Toc137752934" w:history="1">
         <w:r>
           <w:rPr>
             <w:rStyle w:val="Hipervnculo"/>
@@ -930,7 +930,7 @@
             <w:noProof/>
             <w:webHidden/>
           </w:rPr>
-          <w:instrText xml:space="preserve"> PAGEREF _Toc136977058 \h </w:instrText>
+          <w:instrText xml:space="preserve"> PAGEREF _Toc137752934 \h </w:instrText>
         </w:r>
         <w:r>
           <w:rPr>
@@ -974,7 +974,7 @@
           <w:lang w:eastAsia="es-MX"/>
         </w:rPr>
       </w:pPr>
-      <w:hyperlink w:anchor="_Toc136977059" w:history="1">
+      <w:hyperlink w:anchor="_Toc137752935" w:history="1">
         <w:r>
           <w:rPr>
             <w:rStyle w:val="Hipervnculo"/>
@@ -1001,7 +1001,7 @@
             <w:noProof/>
             <w:webHidden/>
           </w:rPr>
-          <w:instrText xml:space="preserve"> PAGEREF _Toc136977059 \h </w:instrText>
+          <w:instrText xml:space="preserve"> PAGEREF _Toc137752935 \h </w:instrText>
         </w:r>
         <w:r>
           <w:rPr>
@@ -1021,7 +1021,7 @@
             <w:noProof/>
             <w:webHidden/>
           </w:rPr>
-          <w:t>8</w:t>
+          <w:t>9</w:t>
         </w:r>
         <w:r>
           <w:rPr>
@@ -1045,7 +1045,7 @@
           <w:lang w:eastAsia="es-MX"/>
         </w:rPr>
       </w:pPr>
-      <w:hyperlink w:anchor="_Toc136977060" w:history="1">
+      <w:hyperlink w:anchor="_Toc137752936" w:history="1">
         <w:r>
           <w:rPr>
             <w:rStyle w:val="Hipervnculo"/>
@@ -1072,7 +1072,7 @@
             <w:noProof/>
             <w:webHidden/>
           </w:rPr>
-          <w:instrText xml:space="preserve"> PAGEREF _Toc136977060 \h </w:instrText>
+          <w:instrText xml:space="preserve"> PAGEREF _Toc137752936 \h </w:instrText>
         </w:r>
         <w:r>
           <w:rPr>
@@ -1116,7 +1116,7 @@
           <w:lang w:eastAsia="es-MX"/>
         </w:rPr>
       </w:pPr>
-      <w:hyperlink w:anchor="_Toc136977061" w:history="1">
+      <w:hyperlink w:anchor="_Toc137752937" w:history="1">
         <w:r>
           <w:rPr>
             <w:rStyle w:val="Hipervnculo"/>
@@ -1143,7 +1143,7 @@
             <w:noProof/>
             <w:webHidden/>
           </w:rPr>
-          <w:instrText xml:space="preserve"> PAGEREF _Toc136977061 \h </w:instrText>
+          <w:instrText xml:space="preserve"> PAGEREF _Toc137752937 \h </w:instrText>
         </w:r>
         <w:r>
           <w:rPr>
@@ -1187,7 +1187,7 @@
           <w:lang w:eastAsia="es-MX"/>
         </w:rPr>
       </w:pPr>
-      <w:hyperlink w:anchor="_Toc136977062" w:history="1">
+      <w:hyperlink w:anchor="_Toc137752938" w:history="1">
         <w:r>
           <w:rPr>
             <w:rStyle w:val="Hipervnculo"/>
@@ -1214,7 +1214,7 @@
             <w:noProof/>
             <w:webHidden/>
           </w:rPr>
-          <w:instrText xml:space="preserve"> PAGEREF _Toc136977062 \h </w:instrText>
+          <w:instrText xml:space="preserve"> PAGEREF _Toc137752938 \h </w:instrText>
         </w:r>
         <w:r>
           <w:rPr>
@@ -1234,7 +1234,7 @@
             <w:noProof/>
             <w:webHidden/>
           </w:rPr>
-          <w:t>9</w:t>
+          <w:t>10</w:t>
         </w:r>
         <w:r>
           <w:rPr>
@@ -1258,7 +1258,7 @@
           <w:lang w:eastAsia="es-MX"/>
         </w:rPr>
       </w:pPr>
-      <w:hyperlink w:anchor="_Toc136977063" w:history="1">
+      <w:hyperlink w:anchor="_Toc137752939" w:history="1">
         <w:r>
           <w:rPr>
             <w:rStyle w:val="Hipervnculo"/>
@@ -1285,7 +1285,7 @@
             <w:noProof/>
             <w:webHidden/>
           </w:rPr>
-          <w:instrText xml:space="preserve"> PAGEREF _Toc136977063 \h </w:instrText>
+          <w:instrText xml:space="preserve"> PAGEREF _Toc137752939 \h </w:instrText>
         </w:r>
         <w:r>
           <w:rPr>
@@ -1329,7 +1329,7 @@
           <w:lang w:eastAsia="es-MX"/>
         </w:rPr>
       </w:pPr>
-      <w:hyperlink w:anchor="_Toc136977064" w:history="1">
+      <w:hyperlink w:anchor="_Toc137752940" w:history="1">
         <w:r>
           <w:rPr>
             <w:rStyle w:val="Hipervnculo"/>
@@ -1356,7 +1356,7 @@
             <w:noProof/>
             <w:webHidden/>
           </w:rPr>
-          <w:instrText xml:space="preserve"> PAGEREF _Toc136977064 \h </w:instrText>
+          <w:instrText xml:space="preserve"> PAGEREF _Toc137752940 \h </w:instrText>
         </w:r>
         <w:r>
           <w:rPr>
@@ -1376,7 +1376,7 @@
             <w:noProof/>
             <w:webHidden/>
           </w:rPr>
-          <w:t>10</w:t>
+          <w:t>11</w:t>
         </w:r>
         <w:r>
           <w:rPr>
@@ -1401,7 +1401,7 @@
           <w:lang w:eastAsia="es-MX"/>
         </w:rPr>
       </w:pPr>
-      <w:hyperlink w:anchor="_Toc136977065" w:history="1">
+      <w:hyperlink w:anchor="_Toc137752941" w:history="1">
         <w:r>
           <w:rPr>
             <w:rStyle w:val="Hipervnculo"/>
@@ -1428,7 +1428,7 @@
             <w:noProof/>
             <w:webHidden/>
           </w:rPr>
-          <w:instrText xml:space="preserve"> PAGEREF _Toc136977065 \h </w:instrText>
+          <w:instrText xml:space="preserve"> PAGEREF _Toc137752941 \h </w:instrText>
         </w:r>
         <w:r>
           <w:rPr>
@@ -1448,7 +1448,7 @@
             <w:noProof/>
             <w:webHidden/>
           </w:rPr>
-          <w:t>11</w:t>
+          <w:t>12</w:t>
         </w:r>
         <w:r>
           <w:rPr>
@@ -1472,7 +1472,7 @@
           <w:lang w:eastAsia="es-MX"/>
         </w:rPr>
       </w:pPr>
-      <w:hyperlink w:anchor="_Toc136977066" w:history="1">
+      <w:hyperlink w:anchor="_Toc137752942" w:history="1">
         <w:r>
           <w:rPr>
             <w:rStyle w:val="Hipervnculo"/>
@@ -1499,7 +1499,7 @@
             <w:noProof/>
             <w:webHidden/>
           </w:rPr>
-          <w:instrText xml:space="preserve"> PAGEREF _Toc136977066 \h </w:instrText>
+          <w:instrText xml:space="preserve"> PAGEREF _Toc137752942 \h </w:instrText>
         </w:r>
         <w:r>
           <w:rPr>
@@ -1519,7 +1519,930 @@
             <w:noProof/>
             <w:webHidden/>
           </w:rPr>
-          <w:t>11</w:t>
+          <w:t>12</w:t>
+        </w:r>
+        <w:r>
+          <w:rPr>
+            <w:noProof/>
+            <w:webHidden/>
+          </w:rPr>
+          <w:fldChar w:fldCharType="end"/>
+        </w:r>
+      </w:hyperlink>
+    </w:p>
+    <w:p>
+      <w:pPr>
+        <w:pStyle w:val="TDC3"/>
+        <w:tabs>
+          <w:tab w:val="right" w:leader="dot" w:pos="9111"/>
+        </w:tabs>
+        <w:rPr>
+          <w:rFonts w:asciiTheme="minorHAnsi" w:eastAsiaTheme="minorEastAsia" w:hAnsiTheme="minorHAnsi"/>
+          <w:noProof/>
+          <w:sz w:val="22"/>
+          <w:lang w:eastAsia="es-MX"/>
+        </w:rPr>
+      </w:pPr>
+      <w:hyperlink w:anchor="_Toc137752943" w:history="1">
+        <w:r>
+          <w:rPr>
+            <w:rStyle w:val="Hipervnculo"/>
+            <w:noProof/>
+          </w:rPr>
+          <w:t>2.1.1 Conceptos y principios de la programación y POO</w:t>
+        </w:r>
+        <w:r>
+          <w:rPr>
+            <w:noProof/>
+            <w:webHidden/>
+          </w:rPr>
+          <w:tab/>
+        </w:r>
+        <w:r>
+          <w:rPr>
+            <w:noProof/>
+            <w:webHidden/>
+          </w:rPr>
+          <w:fldChar w:fldCharType="begin"/>
+        </w:r>
+        <w:r>
+          <w:rPr>
+            <w:noProof/>
+            <w:webHidden/>
+          </w:rPr>
+          <w:instrText xml:space="preserve"> PAGEREF _Toc137752943 \h </w:instrText>
+        </w:r>
+        <w:r>
+          <w:rPr>
+            <w:noProof/>
+            <w:webHidden/>
+          </w:rPr>
+        </w:r>
+        <w:r>
+          <w:rPr>
+            <w:noProof/>
+            <w:webHidden/>
+          </w:rPr>
+          <w:fldChar w:fldCharType="separate"/>
+        </w:r>
+        <w:r>
+          <w:rPr>
+            <w:noProof/>
+            <w:webHidden/>
+          </w:rPr>
+          <w:t>12</w:t>
+        </w:r>
+        <w:r>
+          <w:rPr>
+            <w:noProof/>
+            <w:webHidden/>
+          </w:rPr>
+          <w:fldChar w:fldCharType="end"/>
+        </w:r>
+      </w:hyperlink>
+    </w:p>
+    <w:p>
+      <w:pPr>
+        <w:pStyle w:val="TDC3"/>
+        <w:tabs>
+          <w:tab w:val="right" w:leader="dot" w:pos="9111"/>
+        </w:tabs>
+        <w:rPr>
+          <w:rFonts w:asciiTheme="minorHAnsi" w:eastAsiaTheme="minorEastAsia" w:hAnsiTheme="minorHAnsi"/>
+          <w:noProof/>
+          <w:sz w:val="22"/>
+          <w:lang w:eastAsia="es-MX"/>
+        </w:rPr>
+      </w:pPr>
+      <w:hyperlink w:anchor="_Toc137752944" w:history="1">
+        <w:r>
+          <w:rPr>
+            <w:rStyle w:val="Hipervnculo"/>
+            <w:noProof/>
+          </w:rPr>
+          <w:t>2.1.2 Conceptos y principios de SOLID</w:t>
+        </w:r>
+        <w:r>
+          <w:rPr>
+            <w:noProof/>
+            <w:webHidden/>
+          </w:rPr>
+          <w:tab/>
+        </w:r>
+        <w:r>
+          <w:rPr>
+            <w:noProof/>
+            <w:webHidden/>
+          </w:rPr>
+          <w:fldChar w:fldCharType="begin"/>
+        </w:r>
+        <w:r>
+          <w:rPr>
+            <w:noProof/>
+            <w:webHidden/>
+          </w:rPr>
+          <w:instrText xml:space="preserve"> PAGEREF _Toc137752944 \h </w:instrText>
+        </w:r>
+        <w:r>
+          <w:rPr>
+            <w:noProof/>
+            <w:webHidden/>
+          </w:rPr>
+        </w:r>
+        <w:r>
+          <w:rPr>
+            <w:noProof/>
+            <w:webHidden/>
+          </w:rPr>
+          <w:fldChar w:fldCharType="separate"/>
+        </w:r>
+        <w:r>
+          <w:rPr>
+            <w:noProof/>
+            <w:webHidden/>
+          </w:rPr>
+          <w:t>13</w:t>
+        </w:r>
+        <w:r>
+          <w:rPr>
+            <w:noProof/>
+            <w:webHidden/>
+          </w:rPr>
+          <w:fldChar w:fldCharType="end"/>
+        </w:r>
+      </w:hyperlink>
+    </w:p>
+    <w:p>
+      <w:pPr>
+        <w:pStyle w:val="TDC3"/>
+        <w:tabs>
+          <w:tab w:val="right" w:leader="dot" w:pos="9111"/>
+        </w:tabs>
+        <w:rPr>
+          <w:rFonts w:asciiTheme="minorHAnsi" w:eastAsiaTheme="minorEastAsia" w:hAnsiTheme="minorHAnsi"/>
+          <w:noProof/>
+          <w:sz w:val="22"/>
+          <w:lang w:eastAsia="es-MX"/>
+        </w:rPr>
+      </w:pPr>
+      <w:hyperlink w:anchor="_Toc137752945" w:history="1">
+        <w:r>
+          <w:rPr>
+            <w:rStyle w:val="Hipervnculo"/>
+            <w:noProof/>
+          </w:rPr>
+          <w:t>2.1.3 Metodología de SCRUM</w:t>
+        </w:r>
+        <w:r>
+          <w:rPr>
+            <w:noProof/>
+            <w:webHidden/>
+          </w:rPr>
+          <w:tab/>
+        </w:r>
+        <w:r>
+          <w:rPr>
+            <w:noProof/>
+            <w:webHidden/>
+          </w:rPr>
+          <w:fldChar w:fldCharType="begin"/>
+        </w:r>
+        <w:r>
+          <w:rPr>
+            <w:noProof/>
+            <w:webHidden/>
+          </w:rPr>
+          <w:instrText xml:space="preserve"> PAGEREF _Toc137752945 \h </w:instrText>
+        </w:r>
+        <w:r>
+          <w:rPr>
+            <w:noProof/>
+            <w:webHidden/>
+          </w:rPr>
+        </w:r>
+        <w:r>
+          <w:rPr>
+            <w:noProof/>
+            <w:webHidden/>
+          </w:rPr>
+          <w:fldChar w:fldCharType="separate"/>
+        </w:r>
+        <w:r>
+          <w:rPr>
+            <w:noProof/>
+            <w:webHidden/>
+          </w:rPr>
+          <w:t>13</w:t>
+        </w:r>
+        <w:r>
+          <w:rPr>
+            <w:noProof/>
+            <w:webHidden/>
+          </w:rPr>
+          <w:fldChar w:fldCharType="end"/>
+        </w:r>
+      </w:hyperlink>
+    </w:p>
+    <w:p>
+      <w:pPr>
+        <w:pStyle w:val="TDC3"/>
+        <w:tabs>
+          <w:tab w:val="right" w:leader="dot" w:pos="9111"/>
+        </w:tabs>
+        <w:rPr>
+          <w:rFonts w:asciiTheme="minorHAnsi" w:eastAsiaTheme="minorEastAsia" w:hAnsiTheme="minorHAnsi"/>
+          <w:noProof/>
+          <w:sz w:val="22"/>
+          <w:lang w:eastAsia="es-MX"/>
+        </w:rPr>
+      </w:pPr>
+      <w:hyperlink w:anchor="_Toc137752946" w:history="1">
+        <w:r>
+          <w:rPr>
+            <w:rStyle w:val="Hipervnculo"/>
+            <w:noProof/>
+          </w:rPr>
+          <w:t>2.1.4 Conceptos de DSM</w:t>
+        </w:r>
+        <w:r>
+          <w:rPr>
+            <w:noProof/>
+            <w:webHidden/>
+          </w:rPr>
+          <w:tab/>
+        </w:r>
+        <w:r>
+          <w:rPr>
+            <w:noProof/>
+            <w:webHidden/>
+          </w:rPr>
+          <w:fldChar w:fldCharType="begin"/>
+        </w:r>
+        <w:r>
+          <w:rPr>
+            <w:noProof/>
+            <w:webHidden/>
+          </w:rPr>
+          <w:instrText xml:space="preserve"> PAGEREF _Toc137752946 \h </w:instrText>
+        </w:r>
+        <w:r>
+          <w:rPr>
+            <w:noProof/>
+            <w:webHidden/>
+          </w:rPr>
+        </w:r>
+        <w:r>
+          <w:rPr>
+            <w:noProof/>
+            <w:webHidden/>
+          </w:rPr>
+          <w:fldChar w:fldCharType="separate"/>
+        </w:r>
+        <w:r>
+          <w:rPr>
+            <w:noProof/>
+            <w:webHidden/>
+          </w:rPr>
+          <w:t>14</w:t>
+        </w:r>
+        <w:r>
+          <w:rPr>
+            <w:noProof/>
+            <w:webHidden/>
+          </w:rPr>
+          <w:fldChar w:fldCharType="end"/>
+        </w:r>
+      </w:hyperlink>
+    </w:p>
+    <w:p>
+      <w:pPr>
+        <w:pStyle w:val="TDC3"/>
+        <w:tabs>
+          <w:tab w:val="right" w:leader="dot" w:pos="9111"/>
+        </w:tabs>
+        <w:rPr>
+          <w:rFonts w:asciiTheme="minorHAnsi" w:eastAsiaTheme="minorEastAsia" w:hAnsiTheme="minorHAnsi"/>
+          <w:noProof/>
+          <w:sz w:val="22"/>
+          <w:lang w:eastAsia="es-MX"/>
+        </w:rPr>
+      </w:pPr>
+      <w:hyperlink w:anchor="_Toc137752947" w:history="1">
+        <w:r>
+          <w:rPr>
+            <w:rStyle w:val="Hipervnculo"/>
+            <w:noProof/>
+          </w:rPr>
+          <w:t>2.1.5 Clean Architecture</w:t>
+        </w:r>
+        <w:r>
+          <w:rPr>
+            <w:noProof/>
+            <w:webHidden/>
+          </w:rPr>
+          <w:tab/>
+        </w:r>
+        <w:r>
+          <w:rPr>
+            <w:noProof/>
+            <w:webHidden/>
+          </w:rPr>
+          <w:fldChar w:fldCharType="begin"/>
+        </w:r>
+        <w:r>
+          <w:rPr>
+            <w:noProof/>
+            <w:webHidden/>
+          </w:rPr>
+          <w:instrText xml:space="preserve"> PAGEREF _Toc137752947 \h </w:instrText>
+        </w:r>
+        <w:r>
+          <w:rPr>
+            <w:noProof/>
+            <w:webHidden/>
+          </w:rPr>
+        </w:r>
+        <w:r>
+          <w:rPr>
+            <w:noProof/>
+            <w:webHidden/>
+          </w:rPr>
+          <w:fldChar w:fldCharType="separate"/>
+        </w:r>
+        <w:r>
+          <w:rPr>
+            <w:noProof/>
+            <w:webHidden/>
+          </w:rPr>
+          <w:t>14</w:t>
+        </w:r>
+        <w:r>
+          <w:rPr>
+            <w:noProof/>
+            <w:webHidden/>
+          </w:rPr>
+          <w:fldChar w:fldCharType="end"/>
+        </w:r>
+      </w:hyperlink>
+    </w:p>
+    <w:p>
+      <w:pPr>
+        <w:pStyle w:val="TDC3"/>
+        <w:tabs>
+          <w:tab w:val="right" w:leader="dot" w:pos="9111"/>
+        </w:tabs>
+        <w:rPr>
+          <w:rFonts w:asciiTheme="minorHAnsi" w:eastAsiaTheme="minorEastAsia" w:hAnsiTheme="minorHAnsi"/>
+          <w:noProof/>
+          <w:sz w:val="22"/>
+          <w:lang w:eastAsia="es-MX"/>
+        </w:rPr>
+      </w:pPr>
+      <w:hyperlink w:anchor="_Toc137752948" w:history="1">
+        <w:r>
+          <w:rPr>
+            <w:rStyle w:val="Hipervnculo"/>
+            <w:noProof/>
+          </w:rPr>
+          <w:t>2.1.6 Type Script</w:t>
+        </w:r>
+        <w:r>
+          <w:rPr>
+            <w:noProof/>
+            <w:webHidden/>
+          </w:rPr>
+          <w:tab/>
+        </w:r>
+        <w:r>
+          <w:rPr>
+            <w:noProof/>
+            <w:webHidden/>
+          </w:rPr>
+          <w:fldChar w:fldCharType="begin"/>
+        </w:r>
+        <w:r>
+          <w:rPr>
+            <w:noProof/>
+            <w:webHidden/>
+          </w:rPr>
+          <w:instrText xml:space="preserve"> PAGEREF _Toc137752948 \h </w:instrText>
+        </w:r>
+        <w:r>
+          <w:rPr>
+            <w:noProof/>
+            <w:webHidden/>
+          </w:rPr>
+        </w:r>
+        <w:r>
+          <w:rPr>
+            <w:noProof/>
+            <w:webHidden/>
+          </w:rPr>
+          <w:fldChar w:fldCharType="separate"/>
+        </w:r>
+        <w:r>
+          <w:rPr>
+            <w:noProof/>
+            <w:webHidden/>
+          </w:rPr>
+          <w:t>14</w:t>
+        </w:r>
+        <w:r>
+          <w:rPr>
+            <w:noProof/>
+            <w:webHidden/>
+          </w:rPr>
+          <w:fldChar w:fldCharType="end"/>
+        </w:r>
+      </w:hyperlink>
+    </w:p>
+    <w:p>
+      <w:pPr>
+        <w:pStyle w:val="TDC3"/>
+        <w:tabs>
+          <w:tab w:val="right" w:leader="dot" w:pos="9111"/>
+        </w:tabs>
+        <w:rPr>
+          <w:rFonts w:asciiTheme="minorHAnsi" w:eastAsiaTheme="minorEastAsia" w:hAnsiTheme="minorHAnsi"/>
+          <w:noProof/>
+          <w:sz w:val="22"/>
+          <w:lang w:eastAsia="es-MX"/>
+        </w:rPr>
+      </w:pPr>
+      <w:hyperlink w:anchor="_Toc137752949" w:history="1">
+        <w:r>
+          <w:rPr>
+            <w:rStyle w:val="Hipervnculo"/>
+            <w:noProof/>
+          </w:rPr>
+          <w:t>2.1.7 Node js</w:t>
+        </w:r>
+        <w:r>
+          <w:rPr>
+            <w:noProof/>
+            <w:webHidden/>
+          </w:rPr>
+          <w:tab/>
+        </w:r>
+        <w:r>
+          <w:rPr>
+            <w:noProof/>
+            <w:webHidden/>
+          </w:rPr>
+          <w:fldChar w:fldCharType="begin"/>
+        </w:r>
+        <w:r>
+          <w:rPr>
+            <w:noProof/>
+            <w:webHidden/>
+          </w:rPr>
+          <w:instrText xml:space="preserve"> PAGEREF _Toc137752949 \h </w:instrText>
+        </w:r>
+        <w:r>
+          <w:rPr>
+            <w:noProof/>
+            <w:webHidden/>
+          </w:rPr>
+        </w:r>
+        <w:r>
+          <w:rPr>
+            <w:noProof/>
+            <w:webHidden/>
+          </w:rPr>
+          <w:fldChar w:fldCharType="separate"/>
+        </w:r>
+        <w:r>
+          <w:rPr>
+            <w:noProof/>
+            <w:webHidden/>
+          </w:rPr>
+          <w:t>14</w:t>
+        </w:r>
+        <w:r>
+          <w:rPr>
+            <w:noProof/>
+            <w:webHidden/>
+          </w:rPr>
+          <w:fldChar w:fldCharType="end"/>
+        </w:r>
+      </w:hyperlink>
+    </w:p>
+    <w:p>
+      <w:pPr>
+        <w:pStyle w:val="TDC3"/>
+        <w:tabs>
+          <w:tab w:val="right" w:leader="dot" w:pos="9111"/>
+        </w:tabs>
+        <w:rPr>
+          <w:rFonts w:asciiTheme="minorHAnsi" w:eastAsiaTheme="minorEastAsia" w:hAnsiTheme="minorHAnsi"/>
+          <w:noProof/>
+          <w:sz w:val="22"/>
+          <w:lang w:eastAsia="es-MX"/>
+        </w:rPr>
+      </w:pPr>
+      <w:hyperlink w:anchor="_Toc137752950" w:history="1">
+        <w:r>
+          <w:rPr>
+            <w:rStyle w:val="Hipervnculo"/>
+            <w:noProof/>
+          </w:rPr>
+          <w:t>2.1.8 Vue 2 – Vue js</w:t>
+        </w:r>
+        <w:r>
+          <w:rPr>
+            <w:noProof/>
+            <w:webHidden/>
+          </w:rPr>
+          <w:tab/>
+        </w:r>
+        <w:r>
+          <w:rPr>
+            <w:noProof/>
+            <w:webHidden/>
+          </w:rPr>
+          <w:fldChar w:fldCharType="begin"/>
+        </w:r>
+        <w:r>
+          <w:rPr>
+            <w:noProof/>
+            <w:webHidden/>
+          </w:rPr>
+          <w:instrText xml:space="preserve"> PAGEREF _Toc137752950 \h </w:instrText>
+        </w:r>
+        <w:r>
+          <w:rPr>
+            <w:noProof/>
+            <w:webHidden/>
+          </w:rPr>
+        </w:r>
+        <w:r>
+          <w:rPr>
+            <w:noProof/>
+            <w:webHidden/>
+          </w:rPr>
+          <w:fldChar w:fldCharType="separate"/>
+        </w:r>
+        <w:r>
+          <w:rPr>
+            <w:noProof/>
+            <w:webHidden/>
+          </w:rPr>
+          <w:t>14</w:t>
+        </w:r>
+        <w:r>
+          <w:rPr>
+            <w:noProof/>
+            <w:webHidden/>
+          </w:rPr>
+          <w:fldChar w:fldCharType="end"/>
+        </w:r>
+      </w:hyperlink>
+    </w:p>
+    <w:p>
+      <w:pPr>
+        <w:pStyle w:val="TDC3"/>
+        <w:tabs>
+          <w:tab w:val="right" w:leader="dot" w:pos="9111"/>
+        </w:tabs>
+        <w:rPr>
+          <w:rFonts w:asciiTheme="minorHAnsi" w:eastAsiaTheme="minorEastAsia" w:hAnsiTheme="minorHAnsi"/>
+          <w:noProof/>
+          <w:sz w:val="22"/>
+          <w:lang w:eastAsia="es-MX"/>
+        </w:rPr>
+      </w:pPr>
+      <w:hyperlink w:anchor="_Toc137752951" w:history="1">
+        <w:r>
+          <w:rPr>
+            <w:rStyle w:val="Hipervnculo"/>
+            <w:noProof/>
+          </w:rPr>
+          <w:t>2.1.9 PostgreSQL</w:t>
+        </w:r>
+        <w:r>
+          <w:rPr>
+            <w:noProof/>
+            <w:webHidden/>
+          </w:rPr>
+          <w:tab/>
+        </w:r>
+        <w:r>
+          <w:rPr>
+            <w:noProof/>
+            <w:webHidden/>
+          </w:rPr>
+          <w:fldChar w:fldCharType="begin"/>
+        </w:r>
+        <w:r>
+          <w:rPr>
+            <w:noProof/>
+            <w:webHidden/>
+          </w:rPr>
+          <w:instrText xml:space="preserve"> PAGEREF _Toc137752951 \h </w:instrText>
+        </w:r>
+        <w:r>
+          <w:rPr>
+            <w:noProof/>
+            <w:webHidden/>
+          </w:rPr>
+        </w:r>
+        <w:r>
+          <w:rPr>
+            <w:noProof/>
+            <w:webHidden/>
+          </w:rPr>
+          <w:fldChar w:fldCharType="separate"/>
+        </w:r>
+        <w:r>
+          <w:rPr>
+            <w:noProof/>
+            <w:webHidden/>
+          </w:rPr>
+          <w:t>14</w:t>
+        </w:r>
+        <w:r>
+          <w:rPr>
+            <w:noProof/>
+            <w:webHidden/>
+          </w:rPr>
+          <w:fldChar w:fldCharType="end"/>
+        </w:r>
+      </w:hyperlink>
+    </w:p>
+    <w:p>
+      <w:pPr>
+        <w:pStyle w:val="TDC3"/>
+        <w:tabs>
+          <w:tab w:val="right" w:leader="dot" w:pos="9111"/>
+        </w:tabs>
+        <w:rPr>
+          <w:rFonts w:asciiTheme="minorHAnsi" w:eastAsiaTheme="minorEastAsia" w:hAnsiTheme="minorHAnsi"/>
+          <w:noProof/>
+          <w:sz w:val="22"/>
+          <w:lang w:eastAsia="es-MX"/>
+        </w:rPr>
+      </w:pPr>
+      <w:hyperlink w:anchor="_Toc137752952" w:history="1">
+        <w:r>
+          <w:rPr>
+            <w:rStyle w:val="Hipervnculo"/>
+            <w:noProof/>
+          </w:rPr>
+          <w:t>2.1.10 Express.js y desarrollo de API RESTful</w:t>
+        </w:r>
+        <w:r>
+          <w:rPr>
+            <w:noProof/>
+            <w:webHidden/>
+          </w:rPr>
+          <w:tab/>
+        </w:r>
+        <w:r>
+          <w:rPr>
+            <w:noProof/>
+            <w:webHidden/>
+          </w:rPr>
+          <w:fldChar w:fldCharType="begin"/>
+        </w:r>
+        <w:r>
+          <w:rPr>
+            <w:noProof/>
+            <w:webHidden/>
+          </w:rPr>
+          <w:instrText xml:space="preserve"> PAGEREF _Toc137752952 \h </w:instrText>
+        </w:r>
+        <w:r>
+          <w:rPr>
+            <w:noProof/>
+            <w:webHidden/>
+          </w:rPr>
+        </w:r>
+        <w:r>
+          <w:rPr>
+            <w:noProof/>
+            <w:webHidden/>
+          </w:rPr>
+          <w:fldChar w:fldCharType="separate"/>
+        </w:r>
+        <w:r>
+          <w:rPr>
+            <w:noProof/>
+            <w:webHidden/>
+          </w:rPr>
+          <w:t>14</w:t>
+        </w:r>
+        <w:r>
+          <w:rPr>
+            <w:noProof/>
+            <w:webHidden/>
+          </w:rPr>
+          <w:fldChar w:fldCharType="end"/>
+        </w:r>
+      </w:hyperlink>
+    </w:p>
+    <w:p>
+      <w:pPr>
+        <w:pStyle w:val="TDC3"/>
+        <w:tabs>
+          <w:tab w:val="right" w:leader="dot" w:pos="9111"/>
+        </w:tabs>
+        <w:rPr>
+          <w:rFonts w:asciiTheme="minorHAnsi" w:eastAsiaTheme="minorEastAsia" w:hAnsiTheme="minorHAnsi"/>
+          <w:noProof/>
+          <w:sz w:val="22"/>
+          <w:lang w:eastAsia="es-MX"/>
+        </w:rPr>
+      </w:pPr>
+      <w:hyperlink w:anchor="_Toc137752953" w:history="1">
+        <w:r>
+          <w:rPr>
+            <w:rStyle w:val="Hipervnculo"/>
+            <w:noProof/>
+          </w:rPr>
+          <w:t>2.1.11 Vue Router y manejo de rutas en Vue.js</w:t>
+        </w:r>
+        <w:r>
+          <w:rPr>
+            <w:noProof/>
+            <w:webHidden/>
+          </w:rPr>
+          <w:tab/>
+        </w:r>
+        <w:r>
+          <w:rPr>
+            <w:noProof/>
+            <w:webHidden/>
+          </w:rPr>
+          <w:fldChar w:fldCharType="begin"/>
+        </w:r>
+        <w:r>
+          <w:rPr>
+            <w:noProof/>
+            <w:webHidden/>
+          </w:rPr>
+          <w:instrText xml:space="preserve"> PAGEREF _Toc137752953 \h </w:instrText>
+        </w:r>
+        <w:r>
+          <w:rPr>
+            <w:noProof/>
+            <w:webHidden/>
+          </w:rPr>
+        </w:r>
+        <w:r>
+          <w:rPr>
+            <w:noProof/>
+            <w:webHidden/>
+          </w:rPr>
+          <w:fldChar w:fldCharType="separate"/>
+        </w:r>
+        <w:r>
+          <w:rPr>
+            <w:noProof/>
+            <w:webHidden/>
+          </w:rPr>
+          <w:t>14</w:t>
+        </w:r>
+        <w:r>
+          <w:rPr>
+            <w:noProof/>
+            <w:webHidden/>
+          </w:rPr>
+          <w:fldChar w:fldCharType="end"/>
+        </w:r>
+      </w:hyperlink>
+    </w:p>
+    <w:p>
+      <w:pPr>
+        <w:pStyle w:val="TDC3"/>
+        <w:tabs>
+          <w:tab w:val="right" w:leader="dot" w:pos="9111"/>
+        </w:tabs>
+        <w:rPr>
+          <w:rFonts w:asciiTheme="minorHAnsi" w:eastAsiaTheme="minorEastAsia" w:hAnsiTheme="minorHAnsi"/>
+          <w:noProof/>
+          <w:sz w:val="22"/>
+          <w:lang w:eastAsia="es-MX"/>
+        </w:rPr>
+      </w:pPr>
+      <w:hyperlink w:anchor="_Toc137752954" w:history="1">
+        <w:r>
+          <w:rPr>
+            <w:rStyle w:val="Hipervnculo"/>
+            <w:noProof/>
+          </w:rPr>
+          <w:t>2.1.12 JWT</w:t>
+        </w:r>
+        <w:r>
+          <w:rPr>
+            <w:noProof/>
+            <w:webHidden/>
+          </w:rPr>
+          <w:tab/>
+        </w:r>
+        <w:r>
+          <w:rPr>
+            <w:noProof/>
+            <w:webHidden/>
+          </w:rPr>
+          <w:fldChar w:fldCharType="begin"/>
+        </w:r>
+        <w:r>
+          <w:rPr>
+            <w:noProof/>
+            <w:webHidden/>
+          </w:rPr>
+          <w:instrText xml:space="preserve"> PAGEREF _Toc137752954 \h </w:instrText>
+        </w:r>
+        <w:r>
+          <w:rPr>
+            <w:noProof/>
+            <w:webHidden/>
+          </w:rPr>
+        </w:r>
+        <w:r>
+          <w:rPr>
+            <w:noProof/>
+            <w:webHidden/>
+          </w:rPr>
+          <w:fldChar w:fldCharType="separate"/>
+        </w:r>
+        <w:r>
+          <w:rPr>
+            <w:noProof/>
+            <w:webHidden/>
+          </w:rPr>
+          <w:t>14</w:t>
+        </w:r>
+        <w:r>
+          <w:rPr>
+            <w:noProof/>
+            <w:webHidden/>
+          </w:rPr>
+          <w:fldChar w:fldCharType="end"/>
+        </w:r>
+      </w:hyperlink>
+    </w:p>
+    <w:p>
+      <w:pPr>
+        <w:pStyle w:val="TDC3"/>
+        <w:tabs>
+          <w:tab w:val="right" w:leader="dot" w:pos="9111"/>
+        </w:tabs>
+        <w:rPr>
+          <w:rFonts w:asciiTheme="minorHAnsi" w:eastAsiaTheme="minorEastAsia" w:hAnsiTheme="minorHAnsi"/>
+          <w:noProof/>
+          <w:sz w:val="22"/>
+          <w:lang w:eastAsia="es-MX"/>
+        </w:rPr>
+      </w:pPr>
+      <w:hyperlink w:anchor="_Toc137752955" w:history="1">
+        <w:r>
+          <w:rPr>
+            <w:rStyle w:val="Hipervnculo"/>
+            <w:noProof/>
+          </w:rPr>
+          <w:t>2.1.13 Entorno de trabajo: Visual Studio Code</w:t>
+        </w:r>
+        <w:r>
+          <w:rPr>
+            <w:noProof/>
+            <w:webHidden/>
+          </w:rPr>
+          <w:tab/>
+        </w:r>
+        <w:r>
+          <w:rPr>
+            <w:noProof/>
+            <w:webHidden/>
+          </w:rPr>
+          <w:fldChar w:fldCharType="begin"/>
+        </w:r>
+        <w:r>
+          <w:rPr>
+            <w:noProof/>
+            <w:webHidden/>
+          </w:rPr>
+          <w:instrText xml:space="preserve"> PAGEREF _Toc137752955 \h </w:instrText>
+        </w:r>
+        <w:r>
+          <w:rPr>
+            <w:noProof/>
+            <w:webHidden/>
+          </w:rPr>
+        </w:r>
+        <w:r>
+          <w:rPr>
+            <w:noProof/>
+            <w:webHidden/>
+          </w:rPr>
+          <w:fldChar w:fldCharType="separate"/>
+        </w:r>
+        <w:r>
+          <w:rPr>
+            <w:noProof/>
+            <w:webHidden/>
+          </w:rPr>
+          <w:t>14</w:t>
         </w:r>
         <w:r>
           <w:rPr>
@@ -1543,7 +2466,7 @@
           <w:lang w:eastAsia="es-MX"/>
         </w:rPr>
       </w:pPr>
-      <w:hyperlink w:anchor="_Toc136977067" w:history="1">
+      <w:hyperlink w:anchor="_Toc137752956" w:history="1">
         <w:r>
           <w:rPr>
             <w:rStyle w:val="Hipervnculo"/>
@@ -1570,7 +2493,7 @@
             <w:noProof/>
             <w:webHidden/>
           </w:rPr>
-          <w:instrText xml:space="preserve"> PAGEREF _Toc136977067 \h </w:instrText>
+          <w:instrText xml:space="preserve"> PAGEREF _Toc137752956 \h </w:instrText>
         </w:r>
         <w:r>
           <w:rPr>
@@ -1590,7 +2513,7 @@
             <w:noProof/>
             <w:webHidden/>
           </w:rPr>
-          <w:t>12</w:t>
+          <w:t>15</w:t>
         </w:r>
         <w:r>
           <w:rPr>
@@ -1615,7 +2538,7 @@
           <w:lang w:eastAsia="es-MX"/>
         </w:rPr>
       </w:pPr>
-      <w:hyperlink w:anchor="_Toc136977068" w:history="1">
+      <w:hyperlink w:anchor="_Toc137752957" w:history="1">
         <w:r>
           <w:rPr>
             <w:rStyle w:val="Hipervnculo"/>
@@ -1642,7 +2565,7 @@
             <w:noProof/>
             <w:webHidden/>
           </w:rPr>
-          <w:instrText xml:space="preserve"> PAGEREF _Toc136977068 \h </w:instrText>
+          <w:instrText xml:space="preserve"> PAGEREF _Toc137752957 \h </w:instrText>
         </w:r>
         <w:r>
           <w:rPr>
@@ -1662,7 +2585,7 @@
             <w:noProof/>
             <w:webHidden/>
           </w:rPr>
-          <w:t>13</w:t>
+          <w:t>17</w:t>
         </w:r>
         <w:r>
           <w:rPr>
@@ -1686,7 +2609,7 @@
           <w:lang w:eastAsia="es-MX"/>
         </w:rPr>
       </w:pPr>
-      <w:hyperlink w:anchor="_Toc136977069" w:history="1">
+      <w:hyperlink w:anchor="_Toc137752958" w:history="1">
         <w:r>
           <w:rPr>
             <w:rStyle w:val="Hipervnculo"/>
@@ -1713,7 +2636,7 @@
             <w:noProof/>
             <w:webHidden/>
           </w:rPr>
-          <w:instrText xml:space="preserve"> PAGEREF _Toc136977069 \h </w:instrText>
+          <w:instrText xml:space="preserve"> PAGEREF _Toc137752958 \h </w:instrText>
         </w:r>
         <w:r>
           <w:rPr>
@@ -1733,7 +2656,7 @@
             <w:noProof/>
             <w:webHidden/>
           </w:rPr>
-          <w:t>13</w:t>
+          <w:t>17</w:t>
         </w:r>
         <w:r>
           <w:rPr>
@@ -1757,7 +2680,7 @@
           <w:lang w:eastAsia="es-MX"/>
         </w:rPr>
       </w:pPr>
-      <w:hyperlink w:anchor="_Toc136977070" w:history="1">
+      <w:hyperlink w:anchor="_Toc137752959" w:history="1">
         <w:r>
           <w:rPr>
             <w:rStyle w:val="Hipervnculo"/>
@@ -1784,7 +2707,7 @@
             <w:noProof/>
             <w:webHidden/>
           </w:rPr>
-          <w:instrText xml:space="preserve"> PAGEREF _Toc136977070 \h </w:instrText>
+          <w:instrText xml:space="preserve"> PAGEREF _Toc137752959 \h </w:instrText>
         </w:r>
         <w:r>
           <w:rPr>
@@ -1804,7 +2727,7 @@
             <w:noProof/>
             <w:webHidden/>
           </w:rPr>
-          <w:t>13</w:t>
+          <w:t>17</w:t>
         </w:r>
         <w:r>
           <w:rPr>
@@ -1828,7 +2751,7 @@
           <w:lang w:eastAsia="es-MX"/>
         </w:rPr>
       </w:pPr>
-      <w:hyperlink w:anchor="_Toc136977071" w:history="1">
+      <w:hyperlink w:anchor="_Toc137752960" w:history="1">
         <w:r>
           <w:rPr>
             <w:rStyle w:val="Hipervnculo"/>
@@ -1855,7 +2778,7 @@
             <w:noProof/>
             <w:webHidden/>
           </w:rPr>
-          <w:instrText xml:space="preserve"> PAGEREF _Toc136977071 \h </w:instrText>
+          <w:instrText xml:space="preserve"> PAGEREF _Toc137752960 \h </w:instrText>
         </w:r>
         <w:r>
           <w:rPr>
@@ -1875,7 +2798,7 @@
             <w:noProof/>
             <w:webHidden/>
           </w:rPr>
-          <w:t>14</w:t>
+          <w:t>18</w:t>
         </w:r>
         <w:r>
           <w:rPr>
@@ -1899,7 +2822,7 @@
           <w:lang w:eastAsia="es-MX"/>
         </w:rPr>
       </w:pPr>
-      <w:hyperlink w:anchor="_Toc136977072" w:history="1">
+      <w:hyperlink w:anchor="_Toc137752961" w:history="1">
         <w:r>
           <w:rPr>
             <w:rStyle w:val="Hipervnculo"/>
@@ -1926,7 +2849,7 @@
             <w:noProof/>
             <w:webHidden/>
           </w:rPr>
-          <w:instrText xml:space="preserve"> PAGEREF _Toc136977072 \h </w:instrText>
+          <w:instrText xml:space="preserve"> PAGEREF _Toc137752961 \h </w:instrText>
         </w:r>
         <w:r>
           <w:rPr>
@@ -1946,7 +2869,7 @@
             <w:noProof/>
             <w:webHidden/>
           </w:rPr>
-          <w:t>14</w:t>
+          <w:t>18</w:t>
         </w:r>
         <w:r>
           <w:rPr>
@@ -1970,7 +2893,7 @@
           <w:lang w:eastAsia="es-MX"/>
         </w:rPr>
       </w:pPr>
-      <w:hyperlink w:anchor="_Toc136977073" w:history="1">
+      <w:hyperlink w:anchor="_Toc137752962" w:history="1">
         <w:r>
           <w:rPr>
             <w:rStyle w:val="Hipervnculo"/>
@@ -1997,7 +2920,7 @@
             <w:noProof/>
             <w:webHidden/>
           </w:rPr>
-          <w:instrText xml:space="preserve"> PAGEREF _Toc136977073 \h </w:instrText>
+          <w:instrText xml:space="preserve"> PAGEREF _Toc137752962 \h </w:instrText>
         </w:r>
         <w:r>
           <w:rPr>
@@ -2017,7 +2940,7 @@
             <w:noProof/>
             <w:webHidden/>
           </w:rPr>
-          <w:t>14</w:t>
+          <w:t>18</w:t>
         </w:r>
         <w:r>
           <w:rPr>
@@ -2042,7 +2965,7 @@
           <w:lang w:eastAsia="es-MX"/>
         </w:rPr>
       </w:pPr>
-      <w:hyperlink w:anchor="_Toc136977074" w:history="1">
+      <w:hyperlink w:anchor="_Toc137752963" w:history="1">
         <w:r>
           <w:rPr>
             <w:rStyle w:val="Hipervnculo"/>
@@ -2069,7 +2992,7 @@
             <w:noProof/>
             <w:webHidden/>
           </w:rPr>
-          <w:instrText xml:space="preserve"> PAGEREF _Toc136977074 \h </w:instrText>
+          <w:instrText xml:space="preserve"> PAGEREF _Toc137752963 \h </w:instrText>
         </w:r>
         <w:r>
           <w:rPr>
@@ -2089,7 +3012,7 @@
             <w:noProof/>
             <w:webHidden/>
           </w:rPr>
-          <w:t>15</w:t>
+          <w:t>19</w:t>
         </w:r>
         <w:r>
           <w:rPr>
@@ -2113,7 +3036,7 @@
           <w:lang w:eastAsia="es-MX"/>
         </w:rPr>
       </w:pPr>
-      <w:hyperlink w:anchor="_Toc136977075" w:history="1">
+      <w:hyperlink w:anchor="_Toc137752964" w:history="1">
         <w:r>
           <w:rPr>
             <w:rStyle w:val="Hipervnculo"/>
@@ -2140,7 +3063,7 @@
             <w:noProof/>
             <w:webHidden/>
           </w:rPr>
-          <w:instrText xml:space="preserve"> PAGEREF _Toc136977075 \h </w:instrText>
+          <w:instrText xml:space="preserve"> PAGEREF _Toc137752964 \h </w:instrText>
         </w:r>
         <w:r>
           <w:rPr>
@@ -2160,7 +3083,7 @@
             <w:noProof/>
             <w:webHidden/>
           </w:rPr>
-          <w:t>15</w:t>
+          <w:t>19</w:t>
         </w:r>
         <w:r>
           <w:rPr>
@@ -2184,7 +3107,7 @@
           <w:lang w:eastAsia="es-MX"/>
         </w:rPr>
       </w:pPr>
-      <w:hyperlink w:anchor="_Toc136977076" w:history="1">
+      <w:hyperlink w:anchor="_Toc137752965" w:history="1">
         <w:r>
           <w:rPr>
             <w:rStyle w:val="Hipervnculo"/>
@@ -2211,7 +3134,7 @@
             <w:noProof/>
             <w:webHidden/>
           </w:rPr>
-          <w:instrText xml:space="preserve"> PAGEREF _Toc136977076 \h </w:instrText>
+          <w:instrText xml:space="preserve"> PAGEREF _Toc137752965 \h </w:instrText>
         </w:r>
         <w:r>
           <w:rPr>
@@ -2231,7 +3154,7 @@
             <w:noProof/>
             <w:webHidden/>
           </w:rPr>
-          <w:t>15</w:t>
+          <w:t>19</w:t>
         </w:r>
         <w:r>
           <w:rPr>
@@ -2255,7 +3178,7 @@
           <w:lang w:eastAsia="es-MX"/>
         </w:rPr>
       </w:pPr>
-      <w:hyperlink w:anchor="_Toc136977077" w:history="1">
+      <w:hyperlink w:anchor="_Toc137752966" w:history="1">
         <w:r>
           <w:rPr>
             <w:rStyle w:val="Hipervnculo"/>
@@ -2282,7 +3205,7 @@
             <w:noProof/>
             <w:webHidden/>
           </w:rPr>
-          <w:instrText xml:space="preserve"> PAGEREF _Toc136977077 \h </w:instrText>
+          <w:instrText xml:space="preserve"> PAGEREF _Toc137752966 \h </w:instrText>
         </w:r>
         <w:r>
           <w:rPr>
@@ -2302,7 +3225,7 @@
             <w:noProof/>
             <w:webHidden/>
           </w:rPr>
-          <w:t>15</w:t>
+          <w:t>19</w:t>
         </w:r>
         <w:r>
           <w:rPr>
@@ -3125,7 +4048,7 @@
               <w:pStyle w:val="Ttulo1"/>
               <w:outlineLvl w:val="0"/>
             </w:pPr>
-            <w:bookmarkStart w:id="0" w:name="_Toc136977057"/>
+            <w:bookmarkStart w:id="0" w:name="_Toc137752933"/>
             <w:r>
               <w:lastRenderedPageBreak/>
               <w:t>DESCRIPCIÓN DEL PROYECTO</w:t>
@@ -3140,7 +4063,7 @@
       <w:pPr>
         <w:pStyle w:val="Ttulo2"/>
       </w:pPr>
-      <w:bookmarkStart w:id="1" w:name="_Toc136977058"/>
+      <w:bookmarkStart w:id="1" w:name="_Toc137752934"/>
       <w:r>
         <w:t>Datos generales de la empresa</w:t>
       </w:r>
@@ -3488,7 +4411,7 @@
       <w:pPr>
         <w:pStyle w:val="Ttulo2"/>
       </w:pPr>
-      <w:bookmarkStart w:id="3" w:name="_Toc136977059"/>
+      <w:bookmarkStart w:id="3" w:name="_Toc137752935"/>
       <w:r>
         <w:t>Antecedentes del proyecto</w:t>
       </w:r>
@@ -3558,7 +4481,7 @@
       <w:pPr>
         <w:pStyle w:val="Ttulo2"/>
       </w:pPr>
-      <w:bookmarkStart w:id="4" w:name="_Toc136977060"/>
+      <w:bookmarkStart w:id="4" w:name="_Toc137752936"/>
       <w:r>
         <w:t>Objetivo general</w:t>
       </w:r>
@@ -3582,7 +4505,7 @@
       <w:pPr>
         <w:pStyle w:val="Ttulo2"/>
       </w:pPr>
-      <w:bookmarkStart w:id="5" w:name="_Toc136977061"/>
+      <w:bookmarkStart w:id="5" w:name="_Toc137752937"/>
       <w:r>
         <w:t>Objetivos específicos</w:t>
       </w:r>
@@ -3728,7 +4651,7 @@
       <w:pPr>
         <w:pStyle w:val="Ttulo2"/>
       </w:pPr>
-      <w:bookmarkStart w:id="6" w:name="_Toc136977062"/>
+      <w:bookmarkStart w:id="6" w:name="_Toc137752938"/>
       <w:r>
         <w:lastRenderedPageBreak/>
         <w:t>Justificación</w:t>
@@ -3780,7 +4703,7 @@
       <w:pPr>
         <w:pStyle w:val="Ttulo2"/>
       </w:pPr>
-      <w:bookmarkStart w:id="7" w:name="_Toc136977063"/>
+      <w:bookmarkStart w:id="7" w:name="_Toc137752939"/>
       <w:r>
         <w:t>Alcances</w:t>
       </w:r>
@@ -3957,7 +4880,7 @@
       <w:pPr>
         <w:pStyle w:val="Ttulo2"/>
       </w:pPr>
-      <w:bookmarkStart w:id="8" w:name="_Toc136977064"/>
+      <w:bookmarkStart w:id="8" w:name="_Toc137752940"/>
       <w:r>
         <w:lastRenderedPageBreak/>
         <w:t>Restricciones</w:t>
@@ -4056,7 +4979,7 @@
               <w:pStyle w:val="Ttulo1"/>
               <w:outlineLvl w:val="0"/>
             </w:pPr>
-            <w:bookmarkStart w:id="9" w:name="_Toc136977065"/>
+            <w:bookmarkStart w:id="9" w:name="_Toc137752941"/>
             <w:r>
               <w:lastRenderedPageBreak/>
               <w:t xml:space="preserve">MARCO </w:t>
@@ -4074,7 +4997,7 @@
       <w:pPr>
         <w:pStyle w:val="Ttulo2"/>
       </w:pPr>
-      <w:bookmarkStart w:id="10" w:name="_Toc136977066"/>
+      <w:bookmarkStart w:id="10" w:name="_Toc137752942"/>
       <w:r>
         <w:t>Conceptos, metodologías y herramientas</w:t>
       </w:r>
@@ -4115,13 +5038,16 @@
       <w:pPr>
         <w:pStyle w:val="Ttulo3"/>
       </w:pPr>
+      <w:bookmarkStart w:id="11" w:name="_Toc137752943"/>
       <w:r>
         <w:t>Conceptos y principios de la programación</w:t>
       </w:r>
       <w:r>
         <w:t xml:space="preserve"> y POO</w:t>
       </w:r>
-    </w:p>
+      <w:bookmarkEnd w:id="11"/>
+    </w:p>
+    <w:p/>
     <w:p/>
     <w:p>
       <w:pPr>
@@ -4337,78 +5263,938 @@
           <w:b/>
           <w:bCs/>
         </w:rPr>
+        <w:t>Polimorfismo</w:t>
+      </w:r>
+    </w:p>
+    <w:p>
+      <w:pPr>
+        <w:rPr>
+          <w:b/>
+          <w:bCs/>
+        </w:rPr>
+      </w:pPr>
+    </w:p>
+    <w:p>
+      <w:pPr>
+        <w:jc w:val="both"/>
+      </w:pPr>
+      <w:r>
+        <w:t>Uno de los</w:t>
+      </w:r>
+      <w:r>
+        <w:t xml:space="preserve"> </w:t>
+      </w:r>
+      <w:r>
+        <w:t>principios fundamentales de POO</w:t>
+      </w:r>
+      <w:r>
+        <w:t>. S</w:t>
+      </w:r>
+      <w:r>
+        <w:t xml:space="preserve">e entiende al polimorfismo </w:t>
+      </w:r>
+      <w:r>
+        <w:t>como</w:t>
+      </w:r>
+      <w:r>
+        <w:t xml:space="preserve"> una cualidad </w:t>
+      </w:r>
+      <w:r>
+        <w:t>que tienen los objetos de poder responder de diferente manera al mismo mensaje</w:t>
+      </w:r>
+      <w:r>
+        <w:t>. Est</w:t>
+      </w:r>
+      <w:r>
+        <w:t>a característica nos facilita</w:t>
+      </w:r>
+      <w:r>
+        <w:t xml:space="preserve"> el poder </w:t>
+      </w:r>
+      <w:r>
+        <w:t>asignarles</w:t>
+      </w:r>
+      <w:r>
+        <w:t xml:space="preserve"> nombre a </w:t>
+      </w:r>
+      <w:r>
+        <w:t xml:space="preserve">algunos métodos, ya que todas las clases </w:t>
+      </w:r>
+      <w:r>
+        <w:t>derivadas de la original</w:t>
+      </w:r>
+      <w:r>
+        <w:t xml:space="preserve"> afectara </w:t>
+      </w:r>
+      <w:r>
+        <w:t>de manera similar,</w:t>
+      </w:r>
+      <w:r>
+        <w:t xml:space="preserve"> pero podrán modificar su manera de responder a ella.</w:t>
+      </w:r>
+    </w:p>
+    <w:p>
+      <w:pPr>
+        <w:rPr>
+          <w:b/>
+          <w:bCs/>
+        </w:rPr>
+      </w:pPr>
+    </w:p>
+    <w:p/>
+    <w:p>
+      <w:pPr>
+        <w:rPr>
+          <w:b/>
+          <w:bCs/>
+        </w:rPr>
+      </w:pPr>
+      <w:r>
+        <w:rPr>
+          <w:b/>
+          <w:bCs/>
+        </w:rPr>
+        <w:t>Herencia</w:t>
+      </w:r>
+    </w:p>
+    <w:p>
+      <w:pPr>
+        <w:rPr>
+          <w:b/>
+          <w:bCs/>
+        </w:rPr>
+      </w:pPr>
+    </w:p>
+    <w:p>
+      <w:pPr>
+        <w:jc w:val="both"/>
+      </w:pPr>
+      <w:r>
+        <w:t>La herencia como un principio fundamental de POO, podemos comprenderla</w:t>
+      </w:r>
+      <w:r>
+        <w:t xml:space="preserve"> fácilmente cuando </w:t>
+      </w:r>
+      <w:r>
+        <w:t>la comparamos con la</w:t>
+      </w:r>
+      <w:r>
+        <w:t xml:space="preserve"> vida cotidiana</w:t>
+      </w:r>
+      <w:r>
+        <w:t xml:space="preserve"> cuando</w:t>
+      </w:r>
+      <w:r>
+        <w:t xml:space="preserve"> un padre </w:t>
+      </w:r>
+      <w:r>
+        <w:t>transmite a sus hijos algo de él. En la programación la vemos</w:t>
+      </w:r>
+      <w:r>
+        <w:t xml:space="preserve"> como </w:t>
+      </w:r>
+      <w:r>
+        <w:t xml:space="preserve">la sucesión de </w:t>
+      </w:r>
+      <w:r>
+        <w:t>atributos</w:t>
+      </w:r>
+      <w:r>
+        <w:t xml:space="preserve"> y métodos de u</w:t>
+      </w:r>
+      <w:r>
+        <w:t xml:space="preserve">na clase </w:t>
+      </w:r>
+      <w:r>
+        <w:t>padre o base a otra derivada de la misma haciendo</w:t>
+      </w:r>
+      <w:r>
+        <w:t xml:space="preserve"> que varias clases puedan tener un comportamiento similar</w:t>
+      </w:r>
+      <w:r>
+        <w:t>.</w:t>
+      </w:r>
+    </w:p>
+    <w:p>
+      <w:pPr>
+        <w:rPr>
+          <w:b/>
+          <w:bCs/>
+        </w:rPr>
+      </w:pPr>
+    </w:p>
+    <w:p>
+      <w:pPr>
+        <w:rPr>
+          <w:b/>
+          <w:bCs/>
+        </w:rPr>
+      </w:pPr>
+    </w:p>
+    <w:p>
+      <w:pPr>
+        <w:rPr>
+          <w:b/>
+          <w:bCs/>
+        </w:rPr>
+      </w:pPr>
+      <w:r>
+        <w:rPr>
+          <w:b/>
+          <w:bCs/>
+        </w:rPr>
+        <w:t>Encapsulamiento</w:t>
+      </w:r>
+    </w:p>
+    <w:p>
+      <w:pPr>
+        <w:rPr>
+          <w:b/>
+          <w:bCs/>
+        </w:rPr>
+      </w:pPr>
+    </w:p>
+    <w:p>
+      <w:pPr>
+        <w:jc w:val="both"/>
+      </w:pPr>
+      <w:r>
+        <w:t xml:space="preserve">Este es el principio </w:t>
+      </w:r>
+      <w:r>
+        <w:t xml:space="preserve">que consiste en ocultar los detalles de una clase </w:t>
+      </w:r>
+      <w:r>
+        <w:t xml:space="preserve">y protegerlos </w:t>
+      </w:r>
+      <w:r>
+        <w:t>mediante modificadores de acceso (</w:t>
+      </w:r>
+      <w:proofErr w:type="spellStart"/>
+      <w:r>
+        <w:t>public</w:t>
+      </w:r>
+      <w:proofErr w:type="spellEnd"/>
+      <w:r>
+        <w:t xml:space="preserve">, </w:t>
+      </w:r>
+      <w:proofErr w:type="spellStart"/>
+      <w:r>
+        <w:t>private</w:t>
+      </w:r>
+      <w:proofErr w:type="spellEnd"/>
+      <w:r>
+        <w:t xml:space="preserve"> y </w:t>
+      </w:r>
+      <w:proofErr w:type="spellStart"/>
+      <w:r>
+        <w:t>protected</w:t>
+      </w:r>
+      <w:proofErr w:type="spellEnd"/>
+      <w:r>
+        <w:t>) y solo dejar expuesta una interfaz publica para interactuar</w:t>
+      </w:r>
+      <w:r>
+        <w:t xml:space="preserve">. Esto permite una mejor integridad de los datos y mejor control sobre la manipulación de los mismos. </w:t>
+      </w:r>
+    </w:p>
+    <w:p>
+      <w:pPr>
+        <w:rPr>
+          <w:b/>
+          <w:bCs/>
+          <w:sz w:val="20"/>
+          <w:szCs w:val="18"/>
+        </w:rPr>
+      </w:pPr>
+    </w:p>
+    <w:p/>
+    <w:p>
+      <w:pPr>
+        <w:pStyle w:val="Ttulo3"/>
+      </w:pPr>
+      <w:bookmarkStart w:id="12" w:name="_Toc137752944"/>
+      <w:bookmarkStart w:id="13" w:name="_Toc137752947"/>
+      <w:proofErr w:type="spellStart"/>
+      <w:r>
+        <w:t>Clean</w:t>
+      </w:r>
+      <w:proofErr w:type="spellEnd"/>
+      <w:r>
+        <w:t xml:space="preserve"> </w:t>
+      </w:r>
+      <w:proofErr w:type="spellStart"/>
+      <w:r>
+        <w:t>Architecture</w:t>
+      </w:r>
+      <w:bookmarkEnd w:id="13"/>
+      <w:proofErr w:type="spellEnd"/>
+      <w:r>
+        <w:t xml:space="preserve"> y c</w:t>
+      </w:r>
+      <w:r>
+        <w:t xml:space="preserve">onceptos </w:t>
+      </w:r>
+      <w:r>
+        <w:t>y principios de SOLID</w:t>
+      </w:r>
+      <w:bookmarkEnd w:id="12"/>
+    </w:p>
+    <w:p>
+      <w:pPr>
+        <w:rPr>
+          <w:sz w:val="28"/>
+          <w:szCs w:val="24"/>
+        </w:rPr>
+      </w:pPr>
+    </w:p>
+    <w:p>
+      <w:pPr>
+        <w:rPr>
+          <w:b/>
+          <w:bCs/>
+        </w:rPr>
+      </w:pPr>
+      <w:proofErr w:type="spellStart"/>
+      <w:r>
+        <w:rPr>
+          <w:b/>
+          <w:bCs/>
+        </w:rPr>
+        <w:t>Clean</w:t>
+      </w:r>
+      <w:proofErr w:type="spellEnd"/>
+      <w:r>
+        <w:rPr>
+          <w:b/>
+          <w:bCs/>
+        </w:rPr>
+        <w:t xml:space="preserve"> </w:t>
+      </w:r>
+      <w:proofErr w:type="spellStart"/>
+      <w:r>
+        <w:rPr>
+          <w:b/>
+          <w:bCs/>
+        </w:rPr>
+        <w:t>Architecture</w:t>
+      </w:r>
+      <w:proofErr w:type="spellEnd"/>
+    </w:p>
+    <w:p>
+      <w:pPr>
+        <w:jc w:val="both"/>
+      </w:pPr>
+      <w:r>
+        <w:t>Es</w:t>
+      </w:r>
+      <w:r>
+        <w:t xml:space="preserve"> un diseño de arquitectura de software propuesto por Robert C. Martin</w:t>
+      </w:r>
+      <w:r>
+        <w:t>.</w:t>
+      </w:r>
+      <w:r>
+        <w:t xml:space="preserve"> </w:t>
+      </w:r>
+      <w:r>
+        <w:t>E</w:t>
+      </w:r>
+      <w:r>
+        <w:t>s un conjunto de principios y prácticas para la creación de sistemas flexibles, mantenibles</w:t>
+      </w:r>
+      <w:r>
+        <w:t xml:space="preserve"> </w:t>
+      </w:r>
+      <w:r>
         <w:lastRenderedPageBreak/>
-        <w:t>Polimorfismo</w:t>
-      </w:r>
-    </w:p>
-    <w:p>
-      <w:pPr>
-        <w:rPr>
-          <w:b/>
-          <w:bCs/>
-        </w:rPr>
-      </w:pPr>
-    </w:p>
-    <w:p>
-      <w:pPr>
-        <w:jc w:val="both"/>
-      </w:pPr>
-      <w:r>
-        <w:t>Uno de los</w:t>
-      </w:r>
-      <w:r>
+        <w:t>siguiendo los principios de SOLID</w:t>
+      </w:r>
+      <w:r>
+        <w:t xml:space="preserve"> que son principios de diseño de software que promueven el modularidad, la flexibilidad, entre otras cosas</w:t>
+      </w:r>
+      <w:r>
+        <w:t>.</w:t>
+      </w:r>
+    </w:p>
+    <w:p>
+      <w:pPr>
+        <w:jc w:val="both"/>
+      </w:pPr>
+    </w:p>
+    <w:p>
+      <w:pPr>
+        <w:jc w:val="both"/>
+      </w:pPr>
+    </w:p>
+    <w:p>
+      <w:pPr>
+        <w:jc w:val="both"/>
+        <w:rPr>
+          <w:b/>
+          <w:bCs/>
+        </w:rPr>
+      </w:pPr>
+      <w:r>
+        <w:rPr>
+          <w:b/>
+          <w:bCs/>
+        </w:rPr>
+        <w:t xml:space="preserve">Principio de Responsabilidad Única (Single </w:t>
+      </w:r>
+      <w:proofErr w:type="spellStart"/>
+      <w:r>
+        <w:rPr>
+          <w:b/>
+          <w:bCs/>
+        </w:rPr>
+        <w:t>Responsability</w:t>
+      </w:r>
+      <w:proofErr w:type="spellEnd"/>
+      <w:r>
+        <w:rPr>
+          <w:b/>
+          <w:bCs/>
+        </w:rPr>
         <w:t xml:space="preserve"> </w:t>
       </w:r>
-      <w:r>
-        <w:t>principios fundamentales de POO</w:t>
-      </w:r>
-      <w:r>
-        <w:t>. S</w:t>
-      </w:r>
-      <w:r>
-        <w:t xml:space="preserve">e entiende al polimorfismo a una cualidad </w:t>
-      </w:r>
-      <w:r>
-        <w:t>que tienen los objetos de poder responder de diferente manera al mismo mensaje</w:t>
-      </w:r>
-      <w:r>
-        <w:t>. Est</w:t>
-      </w:r>
-      <w:r>
-        <w:t>a característica nos facilita</w:t>
-      </w:r>
-      <w:r>
-        <w:t xml:space="preserve"> el poder </w:t>
-      </w:r>
-      <w:r>
-        <w:t>asignarles</w:t>
-      </w:r>
-      <w:r>
-        <w:t xml:space="preserve"> nombre a </w:t>
-      </w:r>
-      <w:r>
-        <w:t xml:space="preserve">algunos métodos, ya que todas las clases </w:t>
-      </w:r>
-      <w:r>
-        <w:t>derivadas de la original</w:t>
-      </w:r>
-      <w:r>
-        <w:t xml:space="preserve"> afectara </w:t>
-      </w:r>
-      <w:r>
-        <w:t>de manera similar,</w:t>
-      </w:r>
-      <w:r>
-        <w:t xml:space="preserve"> pero podrán modificar su manera de responder a ella.</w:t>
-      </w:r>
-    </w:p>
-    <w:p>
-      <w:pPr>
-        <w:rPr>
-          <w:b/>
-          <w:bCs/>
-        </w:rPr>
-      </w:pPr>
+      <w:proofErr w:type="spellStart"/>
+      <w:r>
+        <w:rPr>
+          <w:b/>
+          <w:bCs/>
+        </w:rPr>
+        <w:t>Principle</w:t>
+      </w:r>
+      <w:proofErr w:type="spellEnd"/>
+      <w:r>
+        <w:rPr>
+          <w:b/>
+          <w:bCs/>
+        </w:rPr>
+        <w:t>)</w:t>
+      </w:r>
+    </w:p>
+    <w:p>
+      <w:pPr>
+        <w:jc w:val="both"/>
+        <w:rPr>
+          <w:b/>
+          <w:bCs/>
+        </w:rPr>
+      </w:pPr>
+    </w:p>
+    <w:p>
+      <w:pPr>
+        <w:jc w:val="both"/>
+      </w:pPr>
+      <w:r>
+        <w:t xml:space="preserve">Establece que una clase debe tener una sola única responsabilidad o </w:t>
+      </w:r>
+      <w:r>
+        <w:t>función</w:t>
+      </w:r>
+      <w:r>
+        <w:t xml:space="preserve"> en el sistema o razón para cambiar. Explicando que cada clase debe estar enfocada en realizar solo una tarea favoreciendo </w:t>
+      </w:r>
+      <w:r>
+        <w:t>el modularidad</w:t>
+      </w:r>
+      <w:r>
+        <w:t xml:space="preserve"> y </w:t>
+      </w:r>
+      <w:r>
+        <w:t>cohesión</w:t>
+      </w:r>
+      <w:r>
+        <w:t xml:space="preserve"> en el </w:t>
+      </w:r>
+      <w:r>
+        <w:t xml:space="preserve">código. Esto porque si una clase tiene </w:t>
+      </w:r>
+      <w:r>
+        <w:t>más</w:t>
+      </w:r>
+      <w:r>
+        <w:t xml:space="preserve"> de una</w:t>
+      </w:r>
+      <w:r>
+        <w:t xml:space="preserve"> </w:t>
+      </w:r>
+      <w:r>
+        <w:t>responsabilidad se vuelve más difícil de entender, mantener y reutilizar.</w:t>
+      </w:r>
+    </w:p>
+    <w:p>
+      <w:pPr>
+        <w:jc w:val="both"/>
+      </w:pPr>
+    </w:p>
+    <w:p>
+      <w:pPr>
+        <w:jc w:val="both"/>
+      </w:pPr>
+    </w:p>
+    <w:p>
+      <w:pPr>
+        <w:jc w:val="both"/>
+        <w:rPr>
+          <w:b/>
+          <w:bCs/>
+        </w:rPr>
+      </w:pPr>
+      <w:r>
+        <w:rPr>
+          <w:b/>
+          <w:bCs/>
+        </w:rPr>
+        <w:t>Principio de Abierto/Cerrado (Open/</w:t>
+      </w:r>
+      <w:proofErr w:type="spellStart"/>
+      <w:r>
+        <w:rPr>
+          <w:b/>
+          <w:bCs/>
+        </w:rPr>
+        <w:t>Closed</w:t>
+      </w:r>
+      <w:proofErr w:type="spellEnd"/>
+      <w:r>
+        <w:rPr>
+          <w:b/>
+          <w:bCs/>
+        </w:rPr>
+        <w:t xml:space="preserve"> </w:t>
+      </w:r>
+      <w:proofErr w:type="spellStart"/>
+      <w:r>
+        <w:rPr>
+          <w:b/>
+          <w:bCs/>
+        </w:rPr>
+        <w:t>Principle</w:t>
+      </w:r>
+      <w:proofErr w:type="spellEnd"/>
+      <w:r>
+        <w:rPr>
+          <w:b/>
+          <w:bCs/>
+        </w:rPr>
+        <w:t>)</w:t>
+      </w:r>
+    </w:p>
+    <w:p>
+      <w:pPr>
+        <w:jc w:val="both"/>
+        <w:rPr>
+          <w:b/>
+          <w:bCs/>
+        </w:rPr>
+      </w:pPr>
+    </w:p>
+    <w:p>
+      <w:pPr>
+        <w:jc w:val="both"/>
+      </w:pPr>
+      <w:r>
+        <w:t xml:space="preserve">Este principio nos indica que las entidades en el sistema </w:t>
+      </w:r>
+      <w:r>
+        <w:t xml:space="preserve">como lo son las clases, </w:t>
+      </w:r>
+      <w:r>
+        <w:t>módulos</w:t>
+      </w:r>
+      <w:r>
+        <w:t xml:space="preserve"> y funciones </w:t>
+      </w:r>
+      <w:r>
+        <w:t>deben estar abiertas para cualquier extensión</w:t>
+      </w:r>
+      <w:r>
+        <w:t>, pero cerradas para modificaciones.</w:t>
+      </w:r>
+      <w:r>
+        <w:t xml:space="preserve"> En resumen, promueve que el código este abierto a crecer sin la necesidad de modificar el código ya existente a través de nuevos módulos.</w:t>
+      </w:r>
+    </w:p>
+    <w:p>
+      <w:pPr>
+        <w:jc w:val="both"/>
+      </w:pPr>
+    </w:p>
+    <w:p>
+      <w:pPr>
+        <w:jc w:val="both"/>
+      </w:pPr>
+    </w:p>
+    <w:p>
+      <w:pPr>
+        <w:jc w:val="both"/>
+        <w:rPr>
+          <w:b/>
+          <w:bCs/>
+        </w:rPr>
+      </w:pPr>
+      <w:r>
+        <w:rPr>
+          <w:b/>
+          <w:bCs/>
+        </w:rPr>
+        <w:t xml:space="preserve">Principio de Sustitución de </w:t>
+      </w:r>
+      <w:proofErr w:type="spellStart"/>
+      <w:r>
+        <w:rPr>
+          <w:b/>
+          <w:bCs/>
+        </w:rPr>
+        <w:t>Liskov</w:t>
+      </w:r>
+      <w:proofErr w:type="spellEnd"/>
+      <w:r>
+        <w:rPr>
+          <w:b/>
+          <w:bCs/>
+        </w:rPr>
+        <w:t xml:space="preserve"> (</w:t>
+      </w:r>
+      <w:proofErr w:type="spellStart"/>
+      <w:r>
+        <w:rPr>
+          <w:b/>
+          <w:bCs/>
+        </w:rPr>
+        <w:t>Liskov</w:t>
+      </w:r>
+      <w:proofErr w:type="spellEnd"/>
+      <w:r>
+        <w:rPr>
+          <w:b/>
+          <w:bCs/>
+        </w:rPr>
+        <w:t xml:space="preserve"> </w:t>
+      </w:r>
+      <w:proofErr w:type="spellStart"/>
+      <w:r>
+        <w:rPr>
+          <w:b/>
+          <w:bCs/>
+        </w:rPr>
+        <w:t>Substitution</w:t>
+      </w:r>
+      <w:proofErr w:type="spellEnd"/>
+      <w:r>
+        <w:rPr>
+          <w:b/>
+          <w:bCs/>
+        </w:rPr>
+        <w:t xml:space="preserve"> </w:t>
+      </w:r>
+      <w:proofErr w:type="spellStart"/>
+      <w:r>
+        <w:rPr>
+          <w:b/>
+          <w:bCs/>
+        </w:rPr>
+        <w:t>Principle</w:t>
+      </w:r>
+      <w:proofErr w:type="spellEnd"/>
+      <w:r>
+        <w:rPr>
+          <w:b/>
+          <w:bCs/>
+        </w:rPr>
+        <w:t>)</w:t>
+      </w:r>
+    </w:p>
+    <w:p>
+      <w:pPr>
+        <w:jc w:val="both"/>
+        <w:rPr>
+          <w:b/>
+          <w:bCs/>
+        </w:rPr>
+      </w:pPr>
+    </w:p>
+    <w:p>
+      <w:pPr>
+        <w:jc w:val="both"/>
+      </w:pPr>
+      <w:r>
+        <w:t xml:space="preserve">Este es un principio fundamental para la programación orientada a objetos, basándose en </w:t>
+      </w:r>
+      <w:r>
+        <w:t>los conceptos de</w:t>
+      </w:r>
+      <w:r>
+        <w:t xml:space="preserve"> herencia y el polimorfismo, establece que los objetos de una clase deben poder ser sustituibles por sus clases derivadas sin que se altere el comportamiento </w:t>
+      </w:r>
+      <w:r>
+        <w:t xml:space="preserve">esperado del programa. Esto significa </w:t>
+      </w:r>
+      <w:r>
+        <w:t>que,</w:t>
+      </w:r>
+      <w:r>
+        <w:t xml:space="preserve"> si hay un objeto B que es derivado de un objeto A, el objeto B puede usarse como un objeto A sin ningún problema </w:t>
+      </w:r>
+      <w:r>
+        <w:t>esto a partir de</w:t>
+      </w:r>
+      <w:r>
+        <w:t xml:space="preserve"> que cualquier método o atributo que exista en </w:t>
+      </w:r>
+      <w:r>
+        <w:t>la</w:t>
+      </w:r>
+      <w:r>
+        <w:t xml:space="preserve"> clase base puede ser invoca</w:t>
+      </w:r>
+      <w:r>
+        <w:t>do en cualquiera de sus objetos descendientes</w:t>
+      </w:r>
+      <w:r>
+        <w:t xml:space="preserve"> y los resultados deberán ser coherentes y conforme a lo establecido en los contratos ya establecidos</w:t>
+      </w:r>
+      <w:r>
+        <w:t xml:space="preserve">. </w:t>
+      </w:r>
+    </w:p>
+    <w:p>
+      <w:pPr>
+        <w:jc w:val="both"/>
+        <w:rPr>
+          <w:b/>
+          <w:bCs/>
+        </w:rPr>
+      </w:pPr>
+      <w:r>
+        <w:rPr>
+          <w:b/>
+          <w:bCs/>
+        </w:rPr>
+        <w:lastRenderedPageBreak/>
+        <w:t xml:space="preserve">Principio de </w:t>
+      </w:r>
+      <w:r>
+        <w:rPr>
+          <w:b/>
+          <w:bCs/>
+        </w:rPr>
+        <w:t>Segregación</w:t>
+      </w:r>
+      <w:r>
+        <w:rPr>
+          <w:b/>
+          <w:bCs/>
+        </w:rPr>
+        <w:t xml:space="preserve"> de Interfaz (Interface </w:t>
+      </w:r>
+      <w:proofErr w:type="spellStart"/>
+      <w:r>
+        <w:rPr>
+          <w:b/>
+          <w:bCs/>
+        </w:rPr>
+        <w:t>Se</w:t>
+      </w:r>
+      <w:r>
+        <w:rPr>
+          <w:b/>
+          <w:bCs/>
+        </w:rPr>
+        <w:t>gregartion</w:t>
+      </w:r>
+      <w:proofErr w:type="spellEnd"/>
+      <w:r>
+        <w:rPr>
+          <w:b/>
+          <w:bCs/>
+        </w:rPr>
+        <w:t xml:space="preserve"> </w:t>
+      </w:r>
+      <w:proofErr w:type="spellStart"/>
+      <w:r>
+        <w:rPr>
+          <w:b/>
+          <w:bCs/>
+        </w:rPr>
+        <w:t>Principle</w:t>
+      </w:r>
+      <w:proofErr w:type="spellEnd"/>
+      <w:r>
+        <w:rPr>
+          <w:b/>
+          <w:bCs/>
+        </w:rPr>
+        <w:t>)</w:t>
+      </w:r>
+    </w:p>
+    <w:p>
+      <w:pPr>
+        <w:jc w:val="both"/>
+        <w:rPr>
+          <w:b/>
+          <w:bCs/>
+        </w:rPr>
+      </w:pPr>
+    </w:p>
+    <w:p>
+      <w:pPr>
+        <w:jc w:val="both"/>
+      </w:pPr>
+      <w:r>
+        <w:t>Este principio nos establece que el cliente no debe depender de interfaces que no necesita utilizar.</w:t>
+      </w:r>
+      <w:r>
+        <w:t xml:space="preserve"> Las interfaces deberán ser lo mas especificas posibles, intentando ofrecer solo los métodos y funcionalidades necesarias promoviendo la idea de dividir las interfaces que sean muy grandes y poco cohe</w:t>
+      </w:r>
+      <w:r>
+        <w:t xml:space="preserve">sivas en unas mas pequeñas evitando la sobrecarga y dependencia innecesaria de funcionalidades que no son necesarias o utilizadas. </w:t>
+      </w:r>
+    </w:p>
+    <w:p>
+      <w:pPr>
+        <w:jc w:val="both"/>
+        <w:rPr>
+          <w:b/>
+          <w:bCs/>
+        </w:rPr>
+      </w:pPr>
+    </w:p>
+    <w:p>
+      <w:pPr>
+        <w:jc w:val="both"/>
+        <w:rPr>
+          <w:b/>
+          <w:bCs/>
+        </w:rPr>
+      </w:pPr>
+    </w:p>
+    <w:p>
+      <w:pPr>
+        <w:jc w:val="both"/>
+        <w:rPr>
+          <w:b/>
+          <w:bCs/>
+        </w:rPr>
+      </w:pPr>
+      <w:r>
+        <w:rPr>
+          <w:b/>
+          <w:bCs/>
+        </w:rPr>
+        <w:t>Principio de Inversión de Dependencia (</w:t>
+      </w:r>
+      <w:proofErr w:type="spellStart"/>
+      <w:r>
+        <w:rPr>
+          <w:b/>
+          <w:bCs/>
+        </w:rPr>
+        <w:t>Dependency</w:t>
+      </w:r>
+      <w:proofErr w:type="spellEnd"/>
+      <w:r>
+        <w:rPr>
+          <w:b/>
+          <w:bCs/>
+        </w:rPr>
+        <w:t xml:space="preserve"> </w:t>
+      </w:r>
+      <w:proofErr w:type="spellStart"/>
+      <w:r>
+        <w:rPr>
+          <w:b/>
+          <w:bCs/>
+        </w:rPr>
+        <w:t>Invercion</w:t>
+      </w:r>
+      <w:proofErr w:type="spellEnd"/>
+      <w:r>
+        <w:rPr>
+          <w:b/>
+          <w:bCs/>
+        </w:rPr>
+        <w:t xml:space="preserve"> </w:t>
+      </w:r>
+      <w:proofErr w:type="spellStart"/>
+      <w:r>
+        <w:rPr>
+          <w:b/>
+          <w:bCs/>
+        </w:rPr>
+        <w:t>Principle</w:t>
+      </w:r>
+      <w:proofErr w:type="spellEnd"/>
+      <w:r>
+        <w:rPr>
+          <w:b/>
+          <w:bCs/>
+        </w:rPr>
+        <w:t>)</w:t>
+      </w:r>
+    </w:p>
+    <w:p>
+      <w:pPr>
+        <w:jc w:val="both"/>
+        <w:rPr>
+          <w:b/>
+          <w:bCs/>
+        </w:rPr>
+      </w:pPr>
+    </w:p>
+    <w:p>
+      <w:pPr>
+        <w:jc w:val="both"/>
+      </w:pPr>
+      <w:r>
+        <w:t>El principio de DIP nos establece que los módulos de alto nivel no deberán ser dependientes de los de bajo nivel ni viceversa, ambos deben de depender de abstracciones</w:t>
+      </w:r>
+      <w:r>
+        <w:t xml:space="preserve">, promoviendo las clases abstractas e interfaces en lugar de otras implementaciones concretas. </w:t>
+      </w:r>
+      <w:r>
+        <w:t>Además,</w:t>
+      </w:r>
+      <w:r>
+        <w:t xml:space="preserve"> las abstracciones no deberán de depender de detalles específicos sino al </w:t>
+      </w:r>
+      <w:r>
+        <w:t>revés provocando una arquitectura más sólida, flexible y facilitando la introducción de nuevos componentes, la reutilización de código y las pruebas al sistema.</w:t>
+      </w:r>
+    </w:p>
+    <w:p>
+      <w:pPr>
+        <w:jc w:val="both"/>
+        <w:rPr>
+          <w:b/>
+          <w:bCs/>
+        </w:rPr>
+      </w:pPr>
+    </w:p>
+    <w:p>
+      <w:pPr>
+        <w:jc w:val="both"/>
+        <w:rPr>
+          <w:b/>
+          <w:bCs/>
+        </w:rPr>
+      </w:pPr>
+    </w:p>
+    <w:p>
+      <w:pPr>
+        <w:pStyle w:val="Ttulo3"/>
+      </w:pPr>
+      <w:bookmarkStart w:id="14" w:name="_Toc137752945"/>
+      <w:r>
+        <w:t>Metodología de S</w:t>
+      </w:r>
+      <w:bookmarkEnd w:id="14"/>
+      <w:r>
+        <w:t>crum</w:t>
+      </w:r>
     </w:p>
     <w:p/>
     <w:p>
@@ -4423,62 +6209,56 @@
           <w:b/>
           <w:bCs/>
         </w:rPr>
-        <w:t>Herencia</w:t>
-      </w:r>
-    </w:p>
-    <w:p>
-      <w:pPr>
-        <w:rPr>
-          <w:b/>
-          <w:bCs/>
-        </w:rPr>
-      </w:pPr>
-    </w:p>
-    <w:p>
-      <w:pPr>
-        <w:jc w:val="both"/>
-      </w:pPr>
-      <w:r>
-        <w:t>La herencia como un principio fundamental de POO, podemos comprenderla</w:t>
-      </w:r>
-      <w:r>
-        <w:t xml:space="preserve"> fácilmente cuando </w:t>
-      </w:r>
-      <w:r>
-        <w:t>la comparamos con la</w:t>
-      </w:r>
-      <w:r>
-        <w:t xml:space="preserve"> vida cotidiana</w:t>
-      </w:r>
-      <w:r>
-        <w:t xml:space="preserve"> cuando</w:t>
-      </w:r>
-      <w:r>
-        <w:t xml:space="preserve"> un padre </w:t>
-      </w:r>
-      <w:r>
-        <w:t>transmite a sus hijos algo de él. En la programación la vemos</w:t>
-      </w:r>
-      <w:r>
-        <w:t xml:space="preserve"> como </w:t>
-      </w:r>
-      <w:r>
-        <w:t xml:space="preserve">la sucesión de </w:t>
-      </w:r>
-      <w:r>
-        <w:t>atributos</w:t>
-      </w:r>
-      <w:r>
-        <w:t xml:space="preserve"> y métodos de u</w:t>
-      </w:r>
-      <w:r>
-        <w:t xml:space="preserve">na clase </w:t>
-      </w:r>
-      <w:r>
-        <w:t>padre o base a otra derivada de la misma haciendo</w:t>
-      </w:r>
-      <w:r>
-        <w:t xml:space="preserve"> que varias clases puedan tener un comportamiento similar</w:t>
+        <w:t>Marco de trabajo Ágil</w:t>
+      </w:r>
+    </w:p>
+    <w:p>
+      <w:pPr>
+        <w:rPr>
+          <w:b/>
+          <w:bCs/>
+        </w:rPr>
+      </w:pPr>
+    </w:p>
+    <w:p>
+      <w:pPr>
+        <w:jc w:val="both"/>
+      </w:pPr>
+      <w:r>
+        <w:t>Scrum es una estructura para el trabajo ágil, en la actualidad es altamente empleado en el desarrollo de software</w:t>
+      </w:r>
+      <w:r>
+        <w:t>,</w:t>
+      </w:r>
+      <w:r>
+        <w:t xml:space="preserve"> sistemas</w:t>
+      </w:r>
+      <w:r>
+        <w:t xml:space="preserve"> </w:t>
+      </w:r>
+      <w:r>
+        <w:t>y</w:t>
+      </w:r>
+      <w:r>
+        <w:t xml:space="preserve"> proyectos de gestión</w:t>
+      </w:r>
+      <w:r>
+        <w:t xml:space="preserve">. Se </w:t>
+      </w:r>
+      <w:r>
+        <w:t>centra</w:t>
+      </w:r>
+      <w:r>
+        <w:t xml:space="preserve"> principalmente en la entrega iterativa, colaboración entre los integrantes del equipo y una adaptación </w:t>
+      </w:r>
+      <w:r>
+        <w:t>continúa</w:t>
+      </w:r>
+      <w:r>
+        <w:t>,</w:t>
+      </w:r>
+      <w:r>
+        <w:t xml:space="preserve"> permitiendo responder de manera mas flexible a cambios en requisitos y entregas de avance de una forma incremental</w:t>
       </w:r>
       <w:r>
         <w:t>.</w:t>
@@ -4486,278 +6266,304 @@
     </w:p>
     <w:p>
       <w:pPr>
-        <w:rPr>
-          <w:b/>
-          <w:bCs/>
-        </w:rPr>
-      </w:pPr>
-    </w:p>
-    <w:p>
-      <w:pPr>
-        <w:rPr>
-          <w:b/>
-          <w:bCs/>
-        </w:rPr>
-      </w:pPr>
-    </w:p>
-    <w:p>
-      <w:pPr>
-        <w:rPr>
-          <w:b/>
-          <w:bCs/>
-        </w:rPr>
-      </w:pPr>
-      <w:r>
-        <w:rPr>
-          <w:b/>
-          <w:bCs/>
-        </w:rPr>
-        <w:t>Encapsulamiento</w:t>
-      </w:r>
-    </w:p>
-    <w:p>
-      <w:pPr>
-        <w:rPr>
-          <w:b/>
-          <w:bCs/>
-        </w:rPr>
-      </w:pPr>
-    </w:p>
-    <w:p>
-      <w:pPr>
-        <w:jc w:val="both"/>
-      </w:pPr>
-      <w:r>
-        <w:t xml:space="preserve">Este es el principio </w:t>
-      </w:r>
-      <w:r>
-        <w:t xml:space="preserve">que consiste en ocultar los detalles de una clase </w:t>
-      </w:r>
-      <w:r>
-        <w:t xml:space="preserve">y protegerlos </w:t>
-      </w:r>
-      <w:r>
-        <w:t>mediante modificadores de acceso (</w:t>
-      </w:r>
+        <w:jc w:val="both"/>
+      </w:pPr>
+    </w:p>
+    <w:p>
+      <w:pPr>
+        <w:jc w:val="both"/>
+      </w:pPr>
+      <w:r>
+        <w:t>Scrum se basa en tres pilares fundamentales:</w:t>
+      </w:r>
+    </w:p>
+    <w:p>
+      <w:pPr>
+        <w:jc w:val="both"/>
+      </w:pPr>
+      <w:r>
+        <w:lastRenderedPageBreak/>
+        <w:t xml:space="preserve">1. Transparencia: nos dice que todo tipo de información que se vaya generando sobre el proyecto sea clara, visible y comprensible para todos los miembros del equipo, algo que fomenta la </w:t>
+      </w:r>
+      <w:r>
+        <w:t>confianza y facilita la toma de decisiones.</w:t>
+      </w:r>
+    </w:p>
+    <w:p>
+      <w:pPr>
+        <w:jc w:val="both"/>
+      </w:pPr>
+    </w:p>
+    <w:p>
+      <w:pPr>
+        <w:jc w:val="both"/>
+      </w:pPr>
+      <w:r>
+        <w:t>2. Inspección</w:t>
+      </w:r>
+      <w:r>
+        <w:t xml:space="preserve">: Los equipos deben de </w:t>
+      </w:r>
+      <w:r>
+        <w:t>inspeccionar</w:t>
+      </w:r>
+      <w:r>
+        <w:t xml:space="preserve"> su trabajo, el progreso y los resultados obtenidos</w:t>
+      </w:r>
+      <w:r>
+        <w:t>. Mediante la revisión continua de la calidad de un producto</w:t>
+      </w:r>
+      <w:r>
+        <w:t>,</w:t>
+      </w:r>
+      <w:r>
+        <w:t xml:space="preserve"> se pueden identificar mas oportunidades de mejora y poder tomar medidas para las desviaciones.</w:t>
+      </w:r>
+    </w:p>
+    <w:p>
+      <w:pPr>
+        <w:jc w:val="both"/>
+      </w:pPr>
+    </w:p>
+    <w:p>
+      <w:pPr>
+        <w:jc w:val="both"/>
+      </w:pPr>
+      <w:r>
+        <w:t>3. Adaptación</w:t>
+      </w:r>
+      <w:r>
+        <w:t xml:space="preserve">: </w:t>
+      </w:r>
+      <w:r>
+        <w:t>se fomenta la adaptación continua gracias a los aprendizajes adquiridos durante el desarrollo del proyecto para poder dar respuesta a cualquier tipo de cambio que surja</w:t>
+      </w:r>
+      <w:r>
+        <w:t xml:space="preserve">. Esto es de suma importancia, ya que permite que el equipo </w:t>
+      </w:r>
+      <w:r>
+        <w:t>ajustarse</w:t>
+      </w:r>
+      <w:r>
+        <w:t xml:space="preserve"> ágilmente a algún nuevo lineamiento</w:t>
+      </w:r>
+      <w:r>
+        <w:t>.</w:t>
+      </w:r>
+    </w:p>
+    <w:p>
+      <w:pPr>
+        <w:jc w:val="both"/>
+      </w:pPr>
+    </w:p>
+    <w:p>
+      <w:pPr>
+        <w:jc w:val="both"/>
+      </w:pPr>
+    </w:p>
+    <w:p>
+      <w:pPr>
+        <w:jc w:val="both"/>
+      </w:pPr>
+    </w:p>
+    <w:p>
+      <w:pPr>
+        <w:rPr>
+          <w:b/>
+          <w:bCs/>
+        </w:rPr>
+      </w:pPr>
+      <w:r>
+        <w:rPr>
+          <w:b/>
+          <w:bCs/>
+        </w:rPr>
+        <w:t>Roles y responsabilidades</w:t>
+      </w:r>
+    </w:p>
+    <w:p>
+      <w:pPr>
+        <w:rPr>
+          <w:b/>
+          <w:bCs/>
+        </w:rPr>
+      </w:pPr>
+    </w:p>
+    <w:p>
+      <w:pPr>
+        <w:rPr>
+          <w:b/>
+          <w:bCs/>
+        </w:rPr>
+      </w:pPr>
+      <w:r>
+        <w:rPr>
+          <w:b/>
+          <w:bCs/>
+        </w:rPr>
+        <w:t>Artefactos y eventos</w:t>
+      </w:r>
+    </w:p>
+    <w:p/>
+    <w:p>
+      <w:pPr>
+        <w:pStyle w:val="Ttulo3"/>
+      </w:pPr>
+      <w:bookmarkStart w:id="15" w:name="_Toc137752946"/>
+      <w:r>
+        <w:t>Conceptos de DSM</w:t>
+      </w:r>
+      <w:bookmarkEnd w:id="15"/>
+    </w:p>
+    <w:p/>
+    <w:p>
+      <w:pPr>
+        <w:pStyle w:val="Ttulo3"/>
+      </w:pPr>
+      <w:bookmarkStart w:id="16" w:name="_Toc137752948"/>
       <w:proofErr w:type="spellStart"/>
       <w:r>
-        <w:t>public</w:t>
+        <w:t>Type</w:t>
       </w:r>
       <w:proofErr w:type="spellEnd"/>
       <w:r>
-        <w:t xml:space="preserve">, </w:t>
-      </w:r>
+        <w:t xml:space="preserve"> Script</w:t>
+      </w:r>
+      <w:bookmarkEnd w:id="16"/>
+    </w:p>
+    <w:p/>
+    <w:p>
+      <w:pPr>
+        <w:pStyle w:val="Ttulo3"/>
+      </w:pPr>
+      <w:bookmarkStart w:id="17" w:name="_Toc137752949"/>
       <w:proofErr w:type="spellStart"/>
       <w:r>
-        <w:t>private</w:t>
+        <w:t>Node</w:t>
       </w:r>
       <w:proofErr w:type="spellEnd"/>
       <w:r>
-        <w:t xml:space="preserve"> y </w:t>
+        <w:t xml:space="preserve"> </w:t>
       </w:r>
       <w:proofErr w:type="spellStart"/>
       <w:r>
-        <w:t>protected</w:t>
-      </w:r>
+        <w:t>js</w:t>
+      </w:r>
+      <w:bookmarkEnd w:id="17"/>
       <w:proofErr w:type="spellEnd"/>
-      <w:r>
-        <w:t>) y solo dejar expuesta una interfaz publica para interactuar</w:t>
-      </w:r>
-      <w:r>
-        <w:t xml:space="preserve">. Esto permite una mejor integridad de los datos y mejor control sobre la manipulación de los mismos. </w:t>
-      </w:r>
-    </w:p>
-    <w:p>
-      <w:pPr>
-        <w:rPr>
-          <w:b/>
-          <w:bCs/>
-        </w:rPr>
-      </w:pPr>
     </w:p>
     <w:p/>
+    <w:p>
+      <w:pPr>
+        <w:pStyle w:val="Ttulo3"/>
+      </w:pPr>
+      <w:bookmarkStart w:id="18" w:name="_Toc137752950"/>
+      <w:proofErr w:type="spellStart"/>
+      <w:r>
+        <w:t>Vue</w:t>
+      </w:r>
+      <w:proofErr w:type="spellEnd"/>
+      <w:r>
+        <w:t xml:space="preserve"> 2</w:t>
+      </w:r>
+      <w:r>
+        <w:t xml:space="preserve"> – </w:t>
+      </w:r>
+      <w:proofErr w:type="spellStart"/>
+      <w:r>
+        <w:t>Vue</w:t>
+      </w:r>
+      <w:proofErr w:type="spellEnd"/>
+      <w:r>
+        <w:t xml:space="preserve"> </w:t>
+      </w:r>
+      <w:proofErr w:type="spellStart"/>
+      <w:r>
+        <w:t>js</w:t>
+      </w:r>
+      <w:bookmarkEnd w:id="18"/>
+      <w:proofErr w:type="spellEnd"/>
+    </w:p>
     <w:p/>
     <w:p>
       <w:pPr>
         <w:pStyle w:val="Ttulo3"/>
       </w:pPr>
-      <w:r>
-        <w:t xml:space="preserve">Conceptos </w:t>
-      </w:r>
-      <w:r>
-        <w:t>y principios de SOLID</w:t>
-      </w:r>
+      <w:bookmarkStart w:id="19" w:name="_Toc137752951"/>
+      <w:r>
+        <w:t>Postgre</w:t>
+      </w:r>
+      <w:r>
+        <w:t>SQL</w:t>
+      </w:r>
+      <w:bookmarkEnd w:id="19"/>
     </w:p>
     <w:p/>
     <w:p>
       <w:pPr>
         <w:pStyle w:val="Ttulo3"/>
       </w:pPr>
-      <w:r>
-        <w:t>Metodología de SCRUM</w:t>
-      </w:r>
+      <w:bookmarkStart w:id="20" w:name="_Toc137752952"/>
+      <w:r>
+        <w:t xml:space="preserve">Express.js y desarrollo de API </w:t>
+      </w:r>
+      <w:proofErr w:type="spellStart"/>
+      <w:r>
+        <w:t>RESTful</w:t>
+      </w:r>
+      <w:bookmarkEnd w:id="20"/>
+      <w:proofErr w:type="spellEnd"/>
     </w:p>
     <w:p/>
     <w:p>
       <w:pPr>
         <w:pStyle w:val="Ttulo3"/>
       </w:pPr>
+      <w:bookmarkStart w:id="21" w:name="_Toc137752953"/>
+      <w:proofErr w:type="spellStart"/>
+      <w:r>
+        <w:t>Vue</w:t>
+      </w:r>
+      <w:proofErr w:type="spellEnd"/>
+      <w:r>
+        <w:t xml:space="preserve"> </w:t>
+      </w:r>
+      <w:proofErr w:type="spellStart"/>
+      <w:r>
+        <w:t>Router</w:t>
+      </w:r>
+      <w:proofErr w:type="spellEnd"/>
+      <w:r>
+        <w:t xml:space="preserve"> y manejo de rutas en Vue.js</w:t>
+      </w:r>
+      <w:bookmarkEnd w:id="21"/>
+    </w:p>
+    <w:p/>
+    <w:p>
+      <w:pPr>
+        <w:pStyle w:val="Ttulo3"/>
+      </w:pPr>
+      <w:bookmarkStart w:id="22" w:name="_Toc137752954"/>
       <w:r>
         <w:lastRenderedPageBreak/>
-        <w:t>Conceptos de DSM</w:t>
-      </w:r>
+        <w:t>JWT</w:t>
+      </w:r>
+      <w:bookmarkEnd w:id="22"/>
     </w:p>
     <w:p/>
     <w:p>
       <w:pPr>
         <w:pStyle w:val="Ttulo3"/>
       </w:pPr>
+      <w:bookmarkStart w:id="23" w:name="_Toc137752955"/>
+      <w:r>
+        <w:t xml:space="preserve">Entorno de trabajo: Visual Studio </w:t>
+      </w:r>
       <w:proofErr w:type="spellStart"/>
       <w:r>
-        <w:t>Clean</w:t>
-      </w:r>
-      <w:proofErr w:type="spellEnd"/>
-      <w:r>
-        <w:t xml:space="preserve"> </w:t>
-      </w:r>
-      <w:proofErr w:type="spellStart"/>
-      <w:r>
-        <w:t>Architecture</w:t>
-      </w:r>
-      <w:proofErr w:type="spellEnd"/>
-    </w:p>
-    <w:p/>
-    <w:p>
-      <w:pPr>
-        <w:pStyle w:val="Ttulo3"/>
-      </w:pPr>
-      <w:proofErr w:type="spellStart"/>
-      <w:r>
-        <w:t>Type</w:t>
-      </w:r>
-      <w:proofErr w:type="spellEnd"/>
-      <w:r>
-        <w:t xml:space="preserve"> Script</w:t>
-      </w:r>
-    </w:p>
-    <w:p/>
-    <w:p>
-      <w:pPr>
-        <w:pStyle w:val="Ttulo3"/>
-      </w:pPr>
-      <w:proofErr w:type="spellStart"/>
-      <w:r>
-        <w:t>Node</w:t>
-      </w:r>
-      <w:proofErr w:type="spellEnd"/>
-      <w:r>
-        <w:t xml:space="preserve"> </w:t>
-      </w:r>
-      <w:proofErr w:type="spellStart"/>
-      <w:r>
-        <w:t>js</w:t>
-      </w:r>
-      <w:proofErr w:type="spellEnd"/>
-    </w:p>
-    <w:p/>
-    <w:p>
-      <w:pPr>
-        <w:pStyle w:val="Ttulo3"/>
-      </w:pPr>
-      <w:proofErr w:type="spellStart"/>
-      <w:r>
-        <w:t>Vue</w:t>
-      </w:r>
-      <w:proofErr w:type="spellEnd"/>
-      <w:r>
-        <w:t xml:space="preserve"> 2</w:t>
-      </w:r>
-      <w:r>
-        <w:t xml:space="preserve"> – </w:t>
-      </w:r>
-      <w:proofErr w:type="spellStart"/>
-      <w:r>
-        <w:t>Vue</w:t>
-      </w:r>
-      <w:proofErr w:type="spellEnd"/>
-      <w:r>
-        <w:t xml:space="preserve"> </w:t>
-      </w:r>
-      <w:proofErr w:type="spellStart"/>
-      <w:r>
-        <w:t>js</w:t>
-      </w:r>
-      <w:proofErr w:type="spellEnd"/>
-    </w:p>
-    <w:p/>
-    <w:p>
-      <w:pPr>
-        <w:pStyle w:val="Ttulo3"/>
-      </w:pPr>
-      <w:r>
-        <w:t>Postgre</w:t>
-      </w:r>
-      <w:r>
-        <w:t>SQL</w:t>
-      </w:r>
-    </w:p>
-    <w:p/>
-    <w:p>
-      <w:pPr>
-        <w:pStyle w:val="Ttulo3"/>
-      </w:pPr>
-      <w:r>
-        <w:t xml:space="preserve">Express.js y desarrollo de API </w:t>
-      </w:r>
-      <w:proofErr w:type="spellStart"/>
-      <w:r>
-        <w:t>RESTful</w:t>
-      </w:r>
-      <w:proofErr w:type="spellEnd"/>
-    </w:p>
-    <w:p/>
-    <w:p>
-      <w:pPr>
-        <w:pStyle w:val="Ttulo3"/>
-      </w:pPr>
-      <w:proofErr w:type="spellStart"/>
-      <w:r>
-        <w:t>Vue</w:t>
-      </w:r>
-      <w:proofErr w:type="spellEnd"/>
-      <w:r>
-        <w:t xml:space="preserve"> </w:t>
-      </w:r>
-      <w:proofErr w:type="spellStart"/>
-      <w:r>
-        <w:t>Router</w:t>
-      </w:r>
-      <w:proofErr w:type="spellEnd"/>
-      <w:r>
-        <w:t xml:space="preserve"> y manejo de rutas en Vue.js</w:t>
-      </w:r>
-    </w:p>
-    <w:p/>
-    <w:p>
-      <w:pPr>
-        <w:pStyle w:val="Ttulo3"/>
-      </w:pPr>
-      <w:r>
-        <w:t>JWT</w:t>
-      </w:r>
-    </w:p>
-    <w:p/>
-    <w:p>
-      <w:pPr>
-        <w:pStyle w:val="Ttulo3"/>
-      </w:pPr>
-      <w:r>
-        <w:t xml:space="preserve">Entorno de trabajo: Visual Studio </w:t>
-      </w:r>
-      <w:proofErr w:type="spellStart"/>
-      <w:r>
         <w:t>Code</w:t>
       </w:r>
+      <w:bookmarkEnd w:id="23"/>
       <w:proofErr w:type="spellEnd"/>
     </w:p>
     <w:p/>
@@ -5001,7 +6807,7 @@
               </wp:inline>
             </w:drawing>
           </mc:Choice>
-          <mc:Fallback xmlns:w16du="http://schemas.microsoft.com/office/word/2023/wordml/word16du" xmlns:oel="http://schemas.microsoft.com/office/2019/extlst">
+          <mc:Fallback xmlns:oel="http://schemas.microsoft.com/office/2019/extlst" xmlns:w16du="http://schemas.microsoft.com/office/word/2023/wordml/word16du">
             <w:pict>
               <v:group w14:anchorId="55F9FF87" id="Grupo 12" o:spid="_x0000_s1026" style="width:453.75pt;height:117.75pt;mso-position-horizontal-relative:char;mso-position-vertical-relative:line" coordsize="97112,24405" o:gfxdata="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">
                 <v:shapetype id="_x0000_t75" coordsize="21600,21600" o:spt="75" o:preferrelative="t" path="m@4@5l@4@11@9@11@9@5xe" filled="f" stroked="f">
@@ -5139,60 +6945,243 @@
         <w:rPr>
           <w:color w:val="FF0000"/>
         </w:rPr>
+        <w:t xml:space="preserve"> pueden considerar como categorías. Adicionalmente, si existiesen trabajos o productos comerciales relacionados con el proyecto, se pueden colocar.</w:t>
+      </w:r>
+    </w:p>
+    <w:p>
+      <w:pPr>
+        <w:jc w:val="both"/>
+        <w:rPr>
+          <w:color w:val="FF0000"/>
+        </w:rPr>
+      </w:pPr>
+    </w:p>
+    <w:p>
+      <w:pPr>
+        <w:jc w:val="both"/>
+        <w:rPr>
+          <w:color w:val="FF0000"/>
+        </w:rPr>
+      </w:pPr>
+      <w:r>
+        <w:rPr>
+          <w:color w:val="FF0000"/>
+        </w:rPr>
+        <w:t xml:space="preserve">En esta sección no se admiten logotipos. Si se desea colocar imágenes, deberán ser </w:t>
+      </w:r>
+      <w:r>
+        <w:rPr>
+          <w:color w:val="FF0000"/>
+        </w:rPr>
+        <w:t xml:space="preserve">necesarias y </w:t>
+      </w:r>
+      <w:r>
+        <w:rPr>
+          <w:color w:val="FF0000"/>
+        </w:rPr>
+        <w:t>significativas para la explicación del texto redactado</w:t>
+      </w:r>
+      <w:r>
+        <w:rPr>
+          <w:color w:val="FF0000"/>
+        </w:rPr>
+        <w:t>, deben poder distinguirse los elementos que contiene (texto o formas) y no repetirse en algún otro lugar del documento</w:t>
+      </w:r>
+      <w:r>
+        <w:rPr>
+          <w:color w:val="FF0000"/>
+        </w:rPr>
+        <w:t>. Recuerda que todo las imágenes y tablas deberán estar referenciadas en el texto y, si no son las creaste tú, deberás incluir la cita del autor de dónde la obtuviste.</w:t>
+      </w:r>
+      <w:r>
+        <w:rPr>
+          <w:color w:val="FF0000"/>
+        </w:rPr>
         <w:t xml:space="preserve"> </w:t>
       </w:r>
       <w:r>
         <w:rPr>
           <w:color w:val="FF0000"/>
         </w:rPr>
+        <w:t>Por ejemplo, si fueses a realizar una aplicación de realidad aumentada para entrenamiento de cirujanos, esta sección podría quedar estructurada como:</w:t>
+      </w:r>
+    </w:p>
+    <w:p>
+      <w:pPr>
+        <w:jc w:val="both"/>
+        <w:rPr>
+          <w:color w:val="FF0000"/>
+        </w:rPr>
+      </w:pPr>
+    </w:p>
+    <w:p>
+      <w:pPr>
+        <w:jc w:val="both"/>
+        <w:rPr>
+          <w:color w:val="0070C0"/>
+        </w:rPr>
+      </w:pPr>
+      <w:r>
+        <w:rPr>
+          <w:color w:val="0070C0"/>
+        </w:rPr>
+        <w:t>2.1.1 Conceptos básicos de anatomía</w:t>
+      </w:r>
+    </w:p>
+    <w:p>
+      <w:pPr>
+        <w:rPr>
+          <w:color w:val="0070C0"/>
+        </w:rPr>
+      </w:pPr>
+      <w:r>
+        <w:rPr>
+          <w:color w:val="0070C0"/>
+        </w:rPr>
+        <w:t>Ejes corporales del ser humano</w:t>
+      </w:r>
+    </w:p>
+    <w:p>
+      <w:pPr>
+        <w:rPr>
+          <w:color w:val="0070C0"/>
+        </w:rPr>
+      </w:pPr>
+      <w:r>
+        <w:rPr>
+          <w:color w:val="0070C0"/>
+        </w:rPr>
         <w:lastRenderedPageBreak/>
-        <w:t>pueden considerar como categorías. Adicionalmente, si existiesen trabajos o productos comerciales relacionados con el proyecto, se pueden colocar.</w:t>
-      </w:r>
-    </w:p>
-    <w:p>
-      <w:pPr>
-        <w:jc w:val="both"/>
-        <w:rPr>
-          <w:color w:val="FF0000"/>
-        </w:rPr>
-      </w:pPr>
-    </w:p>
-    <w:p>
-      <w:pPr>
-        <w:jc w:val="both"/>
-        <w:rPr>
-          <w:color w:val="FF0000"/>
-        </w:rPr>
-      </w:pPr>
-      <w:r>
-        <w:rPr>
-          <w:color w:val="FF0000"/>
-        </w:rPr>
-        <w:t xml:space="preserve">En esta sección no se admiten logotipos. Si se desea colocar imágenes, deberán ser </w:t>
-      </w:r>
-      <w:r>
-        <w:rPr>
-          <w:color w:val="FF0000"/>
-        </w:rPr>
-        <w:t xml:space="preserve">necesarias y </w:t>
-      </w:r>
-      <w:r>
-        <w:rPr>
-          <w:color w:val="FF0000"/>
-        </w:rPr>
-        <w:t>significativas para la explicación del texto redactado</w:t>
-      </w:r>
-      <w:r>
-        <w:rPr>
-          <w:color w:val="FF0000"/>
-        </w:rPr>
-        <w:t>, deben poder distinguirse los elementos que contiene (texto o formas) y no repetirse en algún otro lugar del documento</w:t>
-      </w:r>
-      <w:r>
-        <w:rPr>
-          <w:color w:val="FF0000"/>
-        </w:rPr>
-        <w:t>. Recuerda que todo las imágenes y tablas deberán estar referenciadas en el texto y, si no son las creaste tú, deberás incluir la cita del autor de dónde la obtuviste.</w:t>
+        <w:t>…</w:t>
+      </w:r>
+    </w:p>
+    <w:p>
+      <w:pPr>
+        <w:rPr>
+          <w:color w:val="0070C0"/>
+        </w:rPr>
+      </w:pPr>
+    </w:p>
+    <w:p>
+      <w:pPr>
+        <w:rPr>
+          <w:color w:val="0070C0"/>
+        </w:rPr>
+      </w:pPr>
+      <w:r>
+        <w:rPr>
+          <w:color w:val="0070C0"/>
+        </w:rPr>
+        <w:t>2.1.2 Software para modelado 3D</w:t>
+      </w:r>
+    </w:p>
+    <w:p>
+      <w:pPr>
+        <w:rPr>
+          <w:color w:val="0070C0"/>
+        </w:rPr>
+      </w:pPr>
+      <w:r>
+        <w:rPr>
+          <w:color w:val="0070C0"/>
+        </w:rPr>
+        <w:t>3DS Max</w:t>
+      </w:r>
+    </w:p>
+    <w:p>
+      <w:pPr>
+        <w:rPr>
+          <w:color w:val="0070C0"/>
+        </w:rPr>
+      </w:pPr>
+      <w:r>
+        <w:rPr>
+          <w:color w:val="0070C0"/>
+        </w:rPr>
+        <w:t>Maya</w:t>
+      </w:r>
+    </w:p>
+    <w:p>
+      <w:pPr>
+        <w:rPr>
+          <w:color w:val="0070C0"/>
+        </w:rPr>
+      </w:pPr>
+      <w:proofErr w:type="spellStart"/>
+      <w:r>
+        <w:rPr>
+          <w:color w:val="0070C0"/>
+        </w:rPr>
+        <w:t>Blender</w:t>
+      </w:r>
+      <w:proofErr w:type="spellEnd"/>
+    </w:p>
+    <w:p>
+      <w:pPr>
+        <w:rPr>
+          <w:color w:val="0070C0"/>
+        </w:rPr>
+      </w:pPr>
+    </w:p>
+    <w:p>
+      <w:pPr>
+        <w:rPr>
+          <w:color w:val="0070C0"/>
+        </w:rPr>
+      </w:pPr>
+      <w:r>
+        <w:rPr>
+          <w:color w:val="0070C0"/>
+        </w:rPr>
+        <w:t>2.1.3 Herramientas de desarrollo para Realidad Aumentada</w:t>
+      </w:r>
+    </w:p>
+    <w:p>
+      <w:pPr>
+        <w:rPr>
+          <w:color w:val="0070C0"/>
+        </w:rPr>
+      </w:pPr>
+      <w:proofErr w:type="spellStart"/>
+      <w:r>
+        <w:rPr>
+          <w:color w:val="0070C0"/>
+        </w:rPr>
+        <w:t>Vuforia</w:t>
+      </w:r>
+      <w:proofErr w:type="spellEnd"/>
+    </w:p>
+    <w:p>
+      <w:pPr>
+        <w:rPr>
+          <w:color w:val="0070C0"/>
+        </w:rPr>
+      </w:pPr>
+    </w:p>
+    <w:p>
+      <w:pPr>
+        <w:jc w:val="both"/>
+        <w:rPr>
+          <w:color w:val="FF0000"/>
+        </w:rPr>
+      </w:pPr>
+      <w:r>
+        <w:rPr>
+          <w:color w:val="FF0000"/>
+        </w:rPr>
+        <w:t xml:space="preserve">Como puedes observar, los títulos de 4º nivel no llevan </w:t>
+      </w:r>
+      <w:r>
+        <w:rPr>
+          <w:color w:val="FF0000"/>
+        </w:rPr>
+        <w:t>numeración,</w:t>
+      </w:r>
+      <w:r>
+        <w:rPr>
+          <w:color w:val="FF0000"/>
+        </w:rPr>
+        <w:t xml:space="preserve"> pero se siguen considerando como títulos para efectos de formato.</w:t>
       </w:r>
       <w:r>
         <w:rPr>
@@ -5200,195 +7189,6 @@
         </w:rPr>
         <w:t xml:space="preserve"> </w:t>
       </w:r>
-      <w:r>
-        <w:rPr>
-          <w:color w:val="FF0000"/>
-        </w:rPr>
-        <w:t>Por ejemplo, si fueses a realizar una aplicación de realidad aumentada para entrenamiento de cirujanos, esta sección podría quedar estructurada como:</w:t>
-      </w:r>
-    </w:p>
-    <w:p>
-      <w:pPr>
-        <w:jc w:val="both"/>
-        <w:rPr>
-          <w:color w:val="FF0000"/>
-        </w:rPr>
-      </w:pPr>
-    </w:p>
-    <w:p>
-      <w:pPr>
-        <w:jc w:val="both"/>
-        <w:rPr>
-          <w:color w:val="0070C0"/>
-        </w:rPr>
-      </w:pPr>
-      <w:r>
-        <w:rPr>
-          <w:color w:val="0070C0"/>
-        </w:rPr>
-        <w:t>2.1.1 Conceptos básicos de anatomía</w:t>
-      </w:r>
-    </w:p>
-    <w:p>
-      <w:pPr>
-        <w:rPr>
-          <w:color w:val="0070C0"/>
-        </w:rPr>
-      </w:pPr>
-      <w:r>
-        <w:rPr>
-          <w:color w:val="0070C0"/>
-        </w:rPr>
-        <w:t>Ejes corporales del ser humano</w:t>
-      </w:r>
-    </w:p>
-    <w:p>
-      <w:pPr>
-        <w:rPr>
-          <w:color w:val="0070C0"/>
-        </w:rPr>
-      </w:pPr>
-      <w:r>
-        <w:rPr>
-          <w:color w:val="0070C0"/>
-        </w:rPr>
-        <w:t>…</w:t>
-      </w:r>
-    </w:p>
-    <w:p>
-      <w:pPr>
-        <w:rPr>
-          <w:color w:val="0070C0"/>
-        </w:rPr>
-      </w:pPr>
-    </w:p>
-    <w:p>
-      <w:pPr>
-        <w:rPr>
-          <w:color w:val="0070C0"/>
-        </w:rPr>
-      </w:pPr>
-      <w:r>
-        <w:rPr>
-          <w:color w:val="0070C0"/>
-        </w:rPr>
-        <w:t>2.1.2 Software para modelado 3D</w:t>
-      </w:r>
-    </w:p>
-    <w:p>
-      <w:pPr>
-        <w:rPr>
-          <w:color w:val="0070C0"/>
-        </w:rPr>
-      </w:pPr>
-      <w:r>
-        <w:rPr>
-          <w:color w:val="0070C0"/>
-        </w:rPr>
-        <w:t>3DS Max</w:t>
-      </w:r>
-    </w:p>
-    <w:p>
-      <w:pPr>
-        <w:rPr>
-          <w:color w:val="0070C0"/>
-        </w:rPr>
-      </w:pPr>
-      <w:r>
-        <w:rPr>
-          <w:color w:val="0070C0"/>
-        </w:rPr>
-        <w:t>Maya</w:t>
-      </w:r>
-    </w:p>
-    <w:p>
-      <w:pPr>
-        <w:rPr>
-          <w:color w:val="0070C0"/>
-        </w:rPr>
-      </w:pPr>
-      <w:proofErr w:type="spellStart"/>
-      <w:r>
-        <w:rPr>
-          <w:color w:val="0070C0"/>
-        </w:rPr>
-        <w:t>Blender</w:t>
-      </w:r>
-      <w:proofErr w:type="spellEnd"/>
-    </w:p>
-    <w:p>
-      <w:pPr>
-        <w:rPr>
-          <w:color w:val="0070C0"/>
-        </w:rPr>
-      </w:pPr>
-    </w:p>
-    <w:p>
-      <w:pPr>
-        <w:rPr>
-          <w:color w:val="0070C0"/>
-        </w:rPr>
-      </w:pPr>
-      <w:r>
-        <w:rPr>
-          <w:color w:val="0070C0"/>
-        </w:rPr>
-        <w:t>2.1.3 Herramientas de desarrollo para Realidad Aumentada</w:t>
-      </w:r>
-    </w:p>
-    <w:p>
-      <w:pPr>
-        <w:rPr>
-          <w:color w:val="0070C0"/>
-        </w:rPr>
-      </w:pPr>
-      <w:proofErr w:type="spellStart"/>
-      <w:r>
-        <w:rPr>
-          <w:color w:val="0070C0"/>
-        </w:rPr>
-        <w:t>Vuforia</w:t>
-      </w:r>
-      <w:proofErr w:type="spellEnd"/>
-    </w:p>
-    <w:p>
-      <w:pPr>
-        <w:rPr>
-          <w:color w:val="0070C0"/>
-        </w:rPr>
-      </w:pPr>
-    </w:p>
-    <w:p>
-      <w:pPr>
-        <w:jc w:val="both"/>
-        <w:rPr>
-          <w:color w:val="FF0000"/>
-        </w:rPr>
-      </w:pPr>
-      <w:r>
-        <w:rPr>
-          <w:color w:val="FF0000"/>
-        </w:rPr>
-        <w:t xml:space="preserve">Como puedes observar, los títulos de 4º nivel no llevan </w:t>
-      </w:r>
-      <w:r>
-        <w:rPr>
-          <w:color w:val="FF0000"/>
-        </w:rPr>
-        <w:t>numeración,</w:t>
-      </w:r>
-      <w:r>
-        <w:rPr>
-          <w:color w:val="FF0000"/>
-        </w:rPr>
-        <w:t xml:space="preserve"> pero se siguen considerando como títulos para efectos de formato.</w:t>
-      </w:r>
-      <w:r>
-        <w:rPr>
-          <w:color w:val="FF0000"/>
-        </w:rPr>
-        <w:t xml:space="preserve"> </w:t>
-      </w:r>
     </w:p>
     <w:p>
       <w:pPr>
@@ -5408,14 +7208,14 @@
       <w:pPr>
         <w:pStyle w:val="Ttulo2"/>
       </w:pPr>
-      <w:bookmarkStart w:id="11" w:name="_Toc136977067"/>
+      <w:bookmarkStart w:id="24" w:name="_Toc137752956"/>
       <w:r>
         <w:t>P</w:t>
       </w:r>
       <w:r>
         <w:t>ropuesta de solución</w:t>
       </w:r>
-      <w:bookmarkEnd w:id="11"/>
+      <w:bookmarkEnd w:id="24"/>
     </w:p>
     <w:p/>
     <w:p>
@@ -5429,7 +7229,6 @@
         <w:rPr>
           <w:color w:val="FF0000"/>
         </w:rPr>
-        <w:lastRenderedPageBreak/>
         <w:t xml:space="preserve">Esta sección debe </w:t>
       </w:r>
       <w:r>
@@ -5563,12 +7362,12 @@
               <w:pStyle w:val="Ttulo1"/>
               <w:outlineLvl w:val="0"/>
             </w:pPr>
-            <w:bookmarkStart w:id="12" w:name="_Toc136977068"/>
+            <w:bookmarkStart w:id="25" w:name="_Toc137752957"/>
             <w:r>
               <w:lastRenderedPageBreak/>
               <w:t>DESARROLLO</w:t>
             </w:r>
-            <w:bookmarkEnd w:id="12"/>
+            <w:bookmarkEnd w:id="25"/>
           </w:p>
         </w:tc>
       </w:tr>
@@ -5578,11 +7377,11 @@
       <w:pPr>
         <w:pStyle w:val="Ttulo2"/>
       </w:pPr>
-      <w:bookmarkStart w:id="13" w:name="_Toc136977069"/>
+      <w:bookmarkStart w:id="26" w:name="_Toc137752958"/>
       <w:r>
         <w:t>Inicio</w:t>
       </w:r>
-      <w:bookmarkEnd w:id="13"/>
+      <w:bookmarkEnd w:id="26"/>
     </w:p>
     <w:p/>
     <w:p>
@@ -5618,7 +7417,7 @@
       <w:pPr>
         <w:pStyle w:val="Descripcin"/>
       </w:pPr>
-      <w:bookmarkStart w:id="14" w:name="_Toc103865184"/>
+      <w:bookmarkStart w:id="27" w:name="_Toc103865184"/>
       <w:r>
         <w:t xml:space="preserve">Tabla </w:t>
       </w:r>
@@ -5688,7 +7487,7 @@
       <w:r>
         <w:t xml:space="preserve"> Involucrados y sus funciones</w:t>
       </w:r>
-      <w:bookmarkEnd w:id="14"/>
+      <w:bookmarkEnd w:id="27"/>
     </w:p>
     <w:tbl>
       <w:tblPr>
@@ -5970,11 +7769,11 @@
       <w:pPr>
         <w:pStyle w:val="Ttulo2"/>
       </w:pPr>
-      <w:bookmarkStart w:id="15" w:name="_Toc136977070"/>
+      <w:bookmarkStart w:id="28" w:name="_Toc137752959"/>
       <w:r>
         <w:t>Planeación</w:t>
       </w:r>
-      <w:bookmarkEnd w:id="15"/>
+      <w:bookmarkEnd w:id="28"/>
     </w:p>
     <w:p/>
     <w:p>
@@ -6045,12 +7844,12 @@
       <w:pPr>
         <w:pStyle w:val="Ttulo2"/>
       </w:pPr>
-      <w:bookmarkStart w:id="16" w:name="_Toc136977071"/>
+      <w:bookmarkStart w:id="29" w:name="_Toc137752960"/>
       <w:r>
         <w:lastRenderedPageBreak/>
         <w:t>Ejecución</w:t>
       </w:r>
-      <w:bookmarkEnd w:id="16"/>
+      <w:bookmarkEnd w:id="29"/>
     </w:p>
     <w:p/>
     <w:p>
@@ -6188,11 +7987,11 @@
       <w:pPr>
         <w:pStyle w:val="Ttulo2"/>
       </w:pPr>
-      <w:bookmarkStart w:id="17" w:name="_Toc136977072"/>
+      <w:bookmarkStart w:id="30" w:name="_Toc137752961"/>
       <w:r>
         <w:t>Control</w:t>
       </w:r>
-      <w:bookmarkEnd w:id="17"/>
+      <w:bookmarkEnd w:id="30"/>
     </w:p>
     <w:p/>
     <w:p>
@@ -6227,11 +8026,11 @@
       <w:pPr>
         <w:pStyle w:val="Ttulo2"/>
       </w:pPr>
-      <w:bookmarkStart w:id="18" w:name="_Toc136977073"/>
+      <w:bookmarkStart w:id="31" w:name="_Toc137752962"/>
       <w:r>
         <w:t>Cierre</w:t>
       </w:r>
-      <w:bookmarkEnd w:id="18"/>
+      <w:bookmarkEnd w:id="31"/>
     </w:p>
     <w:p/>
     <w:p>
@@ -6290,12 +8089,12 @@
               <w:pStyle w:val="Ttulo1"/>
               <w:outlineLvl w:val="0"/>
             </w:pPr>
-            <w:bookmarkStart w:id="19" w:name="_Toc136977074"/>
+            <w:bookmarkStart w:id="32" w:name="_Toc137752963"/>
             <w:r>
               <w:lastRenderedPageBreak/>
               <w:t>CONCLUSIONES</w:t>
             </w:r>
-            <w:bookmarkEnd w:id="19"/>
+            <w:bookmarkEnd w:id="32"/>
           </w:p>
         </w:tc>
       </w:tr>
@@ -6305,11 +8104,11 @@
       <w:pPr>
         <w:pStyle w:val="Ttulo2"/>
       </w:pPr>
-      <w:bookmarkStart w:id="20" w:name="_Toc136977075"/>
+      <w:bookmarkStart w:id="33" w:name="_Toc137752964"/>
       <w:r>
         <w:t>Cumplimiento de objetivos</w:t>
       </w:r>
-      <w:bookmarkEnd w:id="20"/>
+      <w:bookmarkEnd w:id="33"/>
     </w:p>
     <w:p/>
     <w:p>
@@ -6332,11 +8131,11 @@
       <w:pPr>
         <w:pStyle w:val="Ttulo2"/>
       </w:pPr>
-      <w:bookmarkStart w:id="21" w:name="_Toc136977076"/>
+      <w:bookmarkStart w:id="34" w:name="_Toc137752965"/>
       <w:r>
         <w:t>Resultados</w:t>
       </w:r>
-      <w:bookmarkEnd w:id="21"/>
+      <w:bookmarkEnd w:id="34"/>
     </w:p>
     <w:p/>
     <w:p>
@@ -6359,11 +8158,11 @@
       <w:pPr>
         <w:pStyle w:val="Ttulo2"/>
       </w:pPr>
-      <w:bookmarkStart w:id="22" w:name="_Toc136977077"/>
+      <w:bookmarkStart w:id="35" w:name="_Toc137752966"/>
       <w:r>
         <w:t>Contribuciones</w:t>
       </w:r>
-      <w:bookmarkEnd w:id="22"/>
+      <w:bookmarkEnd w:id="35"/>
     </w:p>
     <w:p/>
     <w:p>
@@ -7568,7 +9367,7 @@
               </wp:inline>
             </w:drawing>
           </mc:Choice>
-          <mc:Fallback xmlns:w16du="http://schemas.microsoft.com/office/word/2023/wordml/word16du" xmlns:oel="http://schemas.microsoft.com/office/2019/extlst">
+          <mc:Fallback xmlns:oel="http://schemas.microsoft.com/office/2019/extlst" xmlns:w16du="http://schemas.microsoft.com/office/word/2023/wordml/word16du">
             <w:pict>
               <v:group w14:anchorId="050CF512" id="Grupo 6" o:spid="_x0000_s1026" style="width:459.8pt;height:77.25pt;mso-position-horizontal-relative:char;mso-position-vertical-relative:line" coordsize="73066,12288" o:gfxdata="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">
                 <v:shape id="Imagen 787093208" o:spid="_x0000_s1027" type="#_x0000_t75" style="position:absolute;width:73066;height:12288;visibility:visible;mso-wrap-style:square" o:gfxdata="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">
@@ -10085,7 +11884,7 @@
               </wp:inline>
             </w:drawing>
           </mc:Choice>
-          <mc:Fallback xmlns:w16du="http://schemas.microsoft.com/office/word/2023/wordml/word16du" xmlns:oel="http://schemas.microsoft.com/office/2019/extlst">
+          <mc:Fallback xmlns:oel="http://schemas.microsoft.com/office/2019/extlst" xmlns:w16du="http://schemas.microsoft.com/office/word/2023/wordml/word16du">
             <w:pict>
               <v:group w14:anchorId="557D4D96" id="Grupo 17" o:spid="_x0000_s1026" style="width:284.15pt;height:183pt;mso-position-horizontal-relative:char;mso-position-vertical-relative:line" coordsize="52578,33859" o:gfxdata="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">
                 <v:shape id="Imagen 1804131874" o:spid="_x0000_s1027" type="#_x0000_t75" style="position:absolute;width:27318;height:25076;visibility:visible;mso-wrap-style:square" o:gfxdata="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">
@@ -10307,7 +12106,7 @@
               </wp:anchor>
             </w:drawing>
           </mc:Choice>
-          <mc:Fallback xmlns:w16du="http://schemas.microsoft.com/office/word/2023/wordml/word16du" xmlns:oel="http://schemas.microsoft.com/office/2019/extlst">
+          <mc:Fallback xmlns:oel="http://schemas.microsoft.com/office/2019/extlst" xmlns:w16du="http://schemas.microsoft.com/office/word/2023/wordml/word16du">
             <w:pict>
               <v:rect w14:anchorId="12355921" id="Rectángulo 7" o:spid="_x0000_s1026" style="position:absolute;margin-left:307.2pt;margin-top:219.05pt;width:119.25pt;height:24.25pt;z-index:251659264;visibility:visible;mso-wrap-style:square;mso-width-percent:0;mso-wrap-distance-left:9pt;mso-wrap-distance-top:0;mso-wrap-distance-right:9pt;mso-wrap-distance-bottom:0;mso-position-horizontal:absolute;mso-position-horizontal-relative:text;mso-position-vertical:absolute;mso-position-vertical-relative:text;mso-width-percent:0;mso-width-relative:margin;v-text-anchor:middle" o:gfxdata="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" fillcolor="white [3212]" stroked="f" strokeweight="1pt"/>
             </w:pict>

</xml_diff>